<commit_message>
updated docs Non-Max Supp
</commit_message>
<xml_diff>
--- a/PV_Candy_Edge.docx
+++ b/PV_Candy_Edge.docx
@@ -1,7 +1,53 @@
 
 <file path=word/document.xml><?xml version="1.0" encoding="utf-8"?>
-<w:document xmlns:wpc="http://schemas.microsoft.com/office/word/2010/wordprocessingCanvas" xmlns:mo="http://schemas.microsoft.com/office/mac/office/2008/main" xmlns:mc="http://schemas.openxmlformats.org/markup-compatibility/2006" xmlns:mv="urn:schemas-microsoft-com:mac:vml" xmlns:o="urn:schemas-microsoft-com:office:office" xmlns:r="http://schemas.openxmlformats.org/officeDocument/2006/relationships" xmlns:m="http://schemas.openxmlformats.org/officeDocument/2006/math" xmlns:v="urn:schemas-microsoft-com:vml" xmlns:wp14="http://schemas.microsoft.com/office/word/2010/wordprocessingDrawing" xmlns:wp="http://schemas.openxmlformats.org/drawingml/2006/wordprocessingDrawing" xmlns:w10="urn:schemas-microsoft-com:office:word" xmlns:w="http://schemas.openxmlformats.org/wordprocessingml/2006/main" xmlns:w14="http://schemas.microsoft.com/office/word/2010/wordml" xmlns:w15="http://schemas.microsoft.com/office/word/2012/wordml" xmlns:wpg="http://schemas.microsoft.com/office/word/2010/wordprocessingGroup" xmlns:wpi="http://schemas.microsoft.com/office/word/2010/wordprocessingInk" xmlns:wne="http://schemas.microsoft.com/office/word/2006/wordml" xmlns:wps="http://schemas.microsoft.com/office/word/2010/wordprocessingShape" mc:Ignorable="w14 w15 wp14">
+<w:document xmlns:wpc="http://schemas.microsoft.com/office/word/2010/wordprocessingCanvas" xmlns:mc="http://schemas.openxmlformats.org/markup-compatibility/2006" xmlns:o="urn:schemas-microsoft-com:office:office" xmlns:r="http://schemas.openxmlformats.org/officeDocument/2006/relationships" xmlns:m="http://schemas.openxmlformats.org/officeDocument/2006/math" xmlns:v="urn:schemas-microsoft-com:vml" xmlns:wp14="http://schemas.microsoft.com/office/word/2010/wordprocessingDrawing" xmlns:wp="http://schemas.openxmlformats.org/drawingml/2006/wordprocessingDrawing" xmlns:w10="urn:schemas-microsoft-com:office:word" xmlns:w="http://schemas.openxmlformats.org/wordprocessingml/2006/main" xmlns:w14="http://schemas.microsoft.com/office/word/2010/wordml" xmlns:wpg="http://schemas.microsoft.com/office/word/2010/wordprocessingGroup" xmlns:wpi="http://schemas.microsoft.com/office/word/2010/wordprocessingInk" xmlns:wne="http://schemas.microsoft.com/office/word/2006/wordml" xmlns:wps="http://schemas.microsoft.com/office/word/2010/wordprocessingShape" mc:Ignorable="w14 wp14">
   <w:body>
+    <w:p>
+      <w:pPr>
+        <w:widowControl w:val="0"/>
+        <w:autoSpaceDE w:val="0"/>
+        <w:autoSpaceDN w:val="0"/>
+        <w:adjustRightInd w:val="0"/>
+        <w:ind w:firstLine="720"/>
+        <w:jc w:val="center"/>
+        <w:rPr>
+          <w:rFonts w:cs="Helvetica Neue"/>
+          <w:b/>
+          <w:color w:val="000000"/>
+          <w:sz w:val="36"/>
+          <w:szCs w:val="36"/>
+          <w:lang w:val="en-GB"/>
+        </w:rPr>
+      </w:pPr>
+      <w:r>
+        <w:rPr>
+          <w:rFonts w:cs="Helvetica Neue"/>
+          <w:b/>
+          <w:color w:val="000000"/>
+          <w:sz w:val="36"/>
+          <w:szCs w:val="36"/>
+          <w:lang w:val="en-GB"/>
+        </w:rPr>
+        <w:t>Canny Edge Detector</w:t>
+      </w:r>
+    </w:p>
+    <w:p>
+      <w:pPr>
+        <w:widowControl w:val="0"/>
+        <w:autoSpaceDE w:val="0"/>
+        <w:autoSpaceDN w:val="0"/>
+        <w:adjustRightInd w:val="0"/>
+        <w:ind w:firstLine="720"/>
+        <w:jc w:val="center"/>
+        <w:rPr>
+          <w:rFonts w:cs="Helvetica Neue"/>
+          <w:color w:val="000000"/>
+          <w:sz w:val="36"/>
+          <w:szCs w:val="36"/>
+          <w:lang w:val="en-GB"/>
+        </w:rPr>
+      </w:pPr>
+    </w:p>
     <w:p>
       <w:pPr>
         <w:widowControl w:val="0"/>
@@ -43,6 +89,7 @@
         <w:t xml:space="preserve"> </w:t>
       </w:r>
       <w:proofErr w:type="spellStart"/>
+      <w:proofErr w:type="gramStart"/>
       <w:r>
         <w:rPr>
           <w:rFonts w:cs="Helvetica Neue"/>
@@ -52,6 +99,7 @@
         <w:t>na</w:t>
       </w:r>
       <w:proofErr w:type="spellEnd"/>
+      <w:proofErr w:type="gramEnd"/>
       <w:r>
         <w:rPr>
           <w:rFonts w:cs="Helvetica Neue"/>
@@ -121,7 +169,39 @@
           <w:color w:val="000000"/>
           <w:lang w:val="en-GB"/>
         </w:rPr>
-        <w:t>ktorý</w:t>
+        <w:t>k</w:t>
+      </w:r>
+      <w:r>
+        <w:rPr>
+          <w:rFonts w:cs="Helvetica Neue"/>
+          <w:color w:val="000000"/>
+          <w:lang w:val="en-GB"/>
+        </w:rPr>
+        <w:softHyphen/>
+      </w:r>
+      <w:r>
+        <w:rPr>
+          <w:rFonts w:cs="Helvetica Neue"/>
+          <w:color w:val="000000"/>
+          <w:lang w:val="en-GB"/>
+        </w:rPr>
+        <w:softHyphen/>
+      </w:r>
+      <w:r>
+        <w:rPr>
+          <w:rFonts w:cs="Helvetica Neue"/>
+          <w:color w:val="000000"/>
+          <w:lang w:val="en-GB"/>
+        </w:rPr>
+        <w:softHyphen/>
+      </w:r>
+      <w:r>
+        <w:rPr>
+          <w:rFonts w:cs="Helvetica Neue"/>
+          <w:color w:val="000000"/>
+          <w:lang w:val="en-GB"/>
+        </w:rPr>
+        <w:t>torý</w:t>
       </w:r>
       <w:proofErr w:type="spellEnd"/>
       <w:r>
@@ -295,6 +375,7 @@
         <w:t xml:space="preserve">. </w:t>
       </w:r>
       <w:proofErr w:type="spellStart"/>
+      <w:proofErr w:type="gramStart"/>
       <w:r>
         <w:rPr>
           <w:rFonts w:cs="Helvetica Neue"/>
@@ -382,7 +463,16 @@
           <w:color w:val="000000"/>
           <w:lang w:val="en-GB"/>
         </w:rPr>
-        <w:t xml:space="preserve"> 1986. </w:t>
+        <w:t xml:space="preserve"> 1986.</w:t>
+      </w:r>
+      <w:proofErr w:type="gramEnd"/>
+      <w:r>
+        <w:rPr>
+          <w:rFonts w:cs="Helvetica Neue"/>
+          <w:color w:val="000000"/>
+          <w:lang w:val="en-GB"/>
+        </w:rPr>
+        <w:t xml:space="preserve"> </w:t>
       </w:r>
     </w:p>
     <w:p>
@@ -405,6 +495,20 @@
         <w:autoSpaceDE w:val="0"/>
         <w:autoSpaceDN w:val="0"/>
         <w:adjustRightInd w:val="0"/>
+        <w:jc w:val="both"/>
+        <w:rPr>
+          <w:rFonts w:cs="Helvetica Neue"/>
+          <w:color w:val="000000"/>
+          <w:lang w:val="en-GB"/>
+        </w:rPr>
+      </w:pPr>
+    </w:p>
+    <w:p>
+      <w:pPr>
+        <w:widowControl w:val="0"/>
+        <w:autoSpaceDE w:val="0"/>
+        <w:autoSpaceDN w:val="0"/>
+        <w:adjustRightInd w:val="0"/>
         <w:rPr>
           <w:rFonts w:cs="Helvetica Neue"/>
           <w:color w:val="000000"/>
@@ -448,6 +552,7 @@
         <w:t xml:space="preserve"> Canny Edge </w:t>
       </w:r>
       <w:proofErr w:type="spellStart"/>
+      <w:proofErr w:type="gramStart"/>
       <w:r>
         <w:rPr>
           <w:rFonts w:cs="Helvetica Neue"/>
@@ -457,6 +562,7 @@
         <w:t>sa</w:t>
       </w:r>
       <w:proofErr w:type="spellEnd"/>
+      <w:proofErr w:type="gramEnd"/>
       <w:r>
         <w:rPr>
           <w:rFonts w:cs="Helvetica Neue"/>
@@ -519,21 +625,8 @@
           <w:lang w:val="en-GB"/>
         </w:rPr>
       </w:pPr>
-      <w:proofErr w:type="spellStart"/>
-      <w:r>
-        <w:t>Noise</w:t>
-      </w:r>
-      <w:proofErr w:type="spellEnd"/>
-      <w:r>
-        <w:t xml:space="preserve"> </w:t>
-      </w:r>
-      <w:proofErr w:type="spellStart"/>
-      <w:r>
-        <w:t>reduction</w:t>
-      </w:r>
-      <w:proofErr w:type="spellEnd"/>
-      <w:r>
-        <w:t xml:space="preserve"> </w:t>
+      <w:r>
+        <w:t xml:space="preserve">Noise reduction </w:t>
       </w:r>
       <w:r>
         <w:t>– redukcia šumu</w:t>
@@ -717,21 +810,14 @@
           <w:lang w:val="en-GB"/>
         </w:rPr>
       </w:pPr>
-      <w:r>
-        <w:rPr>
-          <w:rFonts w:cs="Helvetica Neue"/>
-          <w:color w:val="000000"/>
-          <w:lang w:val="en-GB"/>
-        </w:rPr>
-        <w:t>Po</w:t>
-      </w:r>
-      <w:r>
-        <w:rPr>
-          <w:rFonts w:cs="Helvetica Neue"/>
-          <w:color w:val="000000"/>
-          <w:lang w:val="en-GB"/>
-        </w:rPr>
-        <w:t xml:space="preserve"> </w:t>
+      <w:proofErr w:type="gramStart"/>
+      <w:r>
+        <w:rPr>
+          <w:rFonts w:cs="Helvetica Neue"/>
+          <w:color w:val="000000"/>
+          <w:lang w:val="en-GB"/>
+        </w:rPr>
+        <w:t xml:space="preserve">Po </w:t>
       </w:r>
       <w:proofErr w:type="spellStart"/>
       <w:r>
@@ -895,6 +981,7 @@
         </w:rPr>
         <w:t>.</w:t>
       </w:r>
+      <w:proofErr w:type="gramEnd"/>
     </w:p>
     <w:p>
       <w:pPr>
@@ -911,26 +998,27 @@
     </w:p>
     <w:p>
       <w:pPr>
+        <w:widowControl w:val="0"/>
+        <w:autoSpaceDE w:val="0"/>
+        <w:autoSpaceDN w:val="0"/>
+        <w:adjustRightInd w:val="0"/>
+        <w:rPr>
+          <w:rFonts w:cs="Helvetica Neue"/>
+          <w:color w:val="000000"/>
+          <w:lang w:val="en-GB"/>
+        </w:rPr>
+      </w:pPr>
+    </w:p>
+    <w:p>
+      <w:pPr>
         <w:pStyle w:val="Heading2"/>
-      </w:pPr>
-      <w:r>
-        <w:t xml:space="preserve">2.1 </w:t>
-      </w:r>
-      <w:proofErr w:type="spellStart"/>
-      <w:r>
-        <w:t>Noise</w:t>
-      </w:r>
-      <w:proofErr w:type="spellEnd"/>
-      <w:r>
-        <w:t xml:space="preserve"> </w:t>
-      </w:r>
-      <w:proofErr w:type="spellStart"/>
-      <w:r>
-        <w:t>reduction</w:t>
-      </w:r>
-      <w:proofErr w:type="spellEnd"/>
-      <w:r>
-        <w:t xml:space="preserve"> - Redukcia šumu</w:t>
+        <w:numPr>
+          <w:ilvl w:val="0"/>
+          <w:numId w:val="4"/>
+        </w:numPr>
+      </w:pPr>
+      <w:r>
+        <w:t>Noise reduction - Redukcia šumu</w:t>
       </w:r>
     </w:p>
     <w:p>
@@ -939,86 +1027,33 @@
         <w:jc w:val="both"/>
       </w:pPr>
       <w:r>
-        <w:t xml:space="preserve">Pri redukcii šumu budeme aplikovať </w:t>
-      </w:r>
-      <w:proofErr w:type="spellStart"/>
-      <w:r>
-        <w:t>konvolúciu</w:t>
-      </w:r>
-      <w:proofErr w:type="spellEnd"/>
-      <w:r>
-        <w:t xml:space="preserve"> pri, ktorej prechádzame obrazom a na výpočet novej hodnoty jasu pixelu použijeme jeho rôzne veľké okolie.  Pri tomto postupe využijeme </w:t>
-      </w:r>
-      <w:proofErr w:type="spellStart"/>
-      <w:r>
-        <w:t>Gaussov</w:t>
-      </w:r>
-      <w:proofErr w:type="spellEnd"/>
-      <w:r>
-        <w:t xml:space="preserve"> filter a </w:t>
-      </w:r>
-      <w:proofErr w:type="spellStart"/>
-      <w:r>
-        <w:t>Gaussove</w:t>
-      </w:r>
-      <w:proofErr w:type="spellEnd"/>
-      <w:r>
-        <w:t xml:space="preserve"> jadro (3x3, 5x5, 7x7 </w:t>
-      </w:r>
-      <w:proofErr w:type="spellStart"/>
-      <w:r>
-        <w:t>atď</w:t>
-      </w:r>
-      <w:proofErr w:type="spellEnd"/>
-      <w:r>
-        <w:t>...).</w:t>
-      </w:r>
-      <w:r>
-        <w:t xml:space="preserve"> Ako prvé budeme definovať </w:t>
-      </w:r>
-      <w:proofErr w:type="spellStart"/>
-      <w:r>
-        <w:t>konvolúciu</w:t>
-      </w:r>
-      <w:proofErr w:type="spellEnd"/>
-      <w:r>
-        <w:t xml:space="preserve"> a následne vysvetlíme a zadefinujeme </w:t>
-      </w:r>
-      <w:proofErr w:type="spellStart"/>
-      <w:r>
-        <w:t>Gassov</w:t>
-      </w:r>
-      <w:proofErr w:type="spellEnd"/>
-      <w:r>
-        <w:t xml:space="preserve"> filter a jadro.</w:t>
+        <w:t>Pri redukcii šumu budeme aplikovať konvolúciu pri, ktorej prechádzame obrazom a na výpočet novej hodnoty jasu pixelu použijeme jeho rôzne veľké okolie.  Pri tomto postupe využijeme Gaussov filter a Gaussove jadro (3x3, 5x5, 7x7 atď...). Ako prvé budeme definovať konvolúciu a následne vysvetlíme a zadefinujeme Gassov filter a jadro.</w:t>
       </w:r>
     </w:p>
     <w:p/>
+    <w:p/>
     <w:p>
       <w:pPr>
         <w:pStyle w:val="Heading3"/>
-      </w:pPr>
-      <w:r>
-        <w:t xml:space="preserve">2.1.1 </w:t>
-      </w:r>
-      <w:proofErr w:type="spellStart"/>
-      <w:r>
-        <w:t>Konvolúcia</w:t>
-      </w:r>
-      <w:proofErr w:type="spellEnd"/>
+        <w:ind w:firstLine="720"/>
+      </w:pPr>
+      <w:r>
+        <w:t>1.1</w:t>
+      </w:r>
+      <w:r>
+        <w:tab/>
+      </w:r>
+      <w:r>
+        <w:t xml:space="preserve"> Konvolúcia</w:t>
+      </w:r>
     </w:p>
     <w:p>
       <w:pPr>
         <w:ind w:firstLine="720"/>
         <w:jc w:val="both"/>
       </w:pPr>
-      <w:proofErr w:type="spellStart"/>
-      <w:r>
-        <w:t>Konvolúcia</w:t>
-      </w:r>
-      <w:proofErr w:type="spellEnd"/>
-      <w:r>
-        <w:t xml:space="preserve"> je matematická operácia p</w:t>
+      <w:r>
+        <w:t>Konvolúcia je matematická operácia p</w:t>
       </w:r>
       <w:r>
         <w:t xml:space="preserve">ri </w:t>
@@ -1030,23 +1065,7 @@
         <w:t xml:space="preserve"> každá hodnota vo výstupe je určená ako súčet vstupných hodnôt prenásobených koeficientami váh. </w:t>
       </w:r>
       <w:r>
-        <w:t xml:space="preserve">Jednotlivé koeficienty váh sú definované pomocou </w:t>
-      </w:r>
-      <w:proofErr w:type="spellStart"/>
-      <w:r>
-        <w:t>Gaussovho</w:t>
-      </w:r>
-      <w:proofErr w:type="spellEnd"/>
-      <w:r>
-        <w:t xml:space="preserve"> jadra. </w:t>
-      </w:r>
-      <w:proofErr w:type="spellStart"/>
-      <w:r>
-        <w:t>Konvolúcia</w:t>
-      </w:r>
-      <w:proofErr w:type="spellEnd"/>
-      <w:r>
-        <w:t xml:space="preserve"> je definovaná ako</w:t>
+        <w:t>Jednotlivé koeficienty váh sú definované pomocou Gaussovho jadra. Konvolúcia je definovaná ako</w:t>
       </w:r>
     </w:p>
     <w:p>
@@ -1185,6 +1204,7 @@
         </w:rPr>
       </w:pPr>
       <w:proofErr w:type="spellStart"/>
+      <w:proofErr w:type="gramStart"/>
       <w:r>
         <w:rPr>
           <w:rFonts w:eastAsia="Times New Roman" w:cs="Times New Roman"/>
@@ -1193,28 +1213,13 @@
         <w:t>kde</w:t>
       </w:r>
       <w:proofErr w:type="spellEnd"/>
-      <w:r>
-        <w:rPr>
-          <w:rFonts w:eastAsia="Times New Roman" w:cs="Times New Roman"/>
-          <w:lang w:val="en-GB" w:eastAsia="en-GB"/>
-        </w:rPr>
-        <w:t xml:space="preserve"> </w:t>
-      </w:r>
-      <w:proofErr w:type="gramStart"/>
-      <w:r>
-        <w:rPr>
-          <w:rFonts w:eastAsia="Times New Roman" w:cs="Times New Roman"/>
-          <w:lang w:val="en-GB" w:eastAsia="en-GB"/>
-        </w:rPr>
-        <w:t>K(</w:t>
-      </w:r>
       <w:proofErr w:type="gramEnd"/>
       <w:r>
         <w:rPr>
           <w:rFonts w:eastAsia="Times New Roman" w:cs="Times New Roman"/>
           <w:lang w:val="en-GB" w:eastAsia="en-GB"/>
         </w:rPr>
-        <w:t>u, v)</w:t>
+        <w:t xml:space="preserve"> K(u, v)</w:t>
       </w:r>
       <w:r>
         <w:rPr>
@@ -1415,8 +1420,9 @@
       <w:r>
         <w:rPr>
           <w:noProof/>
-          <w:lang w:val="en-GB" w:eastAsia="en-GB"/>
-        </w:rPr>
+          <w:lang w:eastAsia="sk-SK"/>
+        </w:rPr>
+        <w:lastRenderedPageBreak/>
         <w:drawing>
           <wp:inline distT="0" distB="0" distL="0" distR="0" wp14:anchorId="422B7865" wp14:editId="28E178DC">
             <wp:extent cx="3587798" cy="3104663"/>
@@ -1435,7 +1441,7 @@
                     </pic:cNvPicPr>
                   </pic:nvPicPr>
                   <pic:blipFill>
-                    <a:blip r:embed="rId7">
+                    <a:blip r:embed="rId8">
                       <a:extLst>
                         <a:ext uri="{28A0092B-C50C-407E-A947-70E740481C1C}">
                           <a14:useLocalDpi xmlns:a14="http://schemas.microsoft.com/office/drawing/2010/main" val="0"/>
@@ -1469,6 +1475,66 @@
     </w:p>
     <w:p>
       <w:pPr>
+        <w:jc w:val="center"/>
+        <w:rPr>
+          <w:lang w:val="en-US"/>
+        </w:rPr>
+      </w:pPr>
+      <w:proofErr w:type="spellStart"/>
+      <w:proofErr w:type="gramStart"/>
+      <w:r>
+        <w:rPr>
+          <w:lang w:val="en-US"/>
+        </w:rPr>
+        <w:t>Obr</w:t>
+      </w:r>
+      <w:proofErr w:type="spellEnd"/>
+      <w:r>
+        <w:rPr>
+          <w:lang w:val="en-US"/>
+        </w:rPr>
+        <w:t>.</w:t>
+      </w:r>
+      <w:proofErr w:type="gramEnd"/>
+      <w:r>
+        <w:rPr>
+          <w:lang w:val="en-US"/>
+        </w:rPr>
+        <w:t xml:space="preserve"> </w:t>
+      </w:r>
+      <w:proofErr w:type="spellStart"/>
+      <w:r>
+        <w:rPr>
+          <w:lang w:val="en-US"/>
+        </w:rPr>
+        <w:t>Princip</w:t>
+      </w:r>
+      <w:proofErr w:type="spellEnd"/>
+      <w:r>
+        <w:rPr>
+          <w:lang w:val="en-US"/>
+        </w:rPr>
+        <w:t xml:space="preserve"> 2D </w:t>
+      </w:r>
+      <w:proofErr w:type="spellStart"/>
+      <w:r>
+        <w:rPr>
+          <w:lang w:val="en-US"/>
+        </w:rPr>
+        <w:t>konvolúcie</w:t>
+      </w:r>
+      <w:proofErr w:type="spellEnd"/>
+    </w:p>
+    <w:p>
+      <w:pPr>
+        <w:jc w:val="center"/>
+        <w:rPr>
+          <w:lang w:val="en-US"/>
+        </w:rPr>
+      </w:pPr>
+    </w:p>
+    <w:p>
+      <w:pPr>
         <w:ind w:firstLine="720"/>
         <w:jc w:val="both"/>
         <w:rPr>
@@ -1480,7 +1546,6 @@
         <w:rPr>
           <w:lang w:val="en-US"/>
         </w:rPr>
-        <w:lastRenderedPageBreak/>
         <w:t>Konvolúciu</w:t>
       </w:r>
       <w:proofErr w:type="spellEnd"/>
@@ -1575,6 +1640,7 @@
         <w:t xml:space="preserve"> </w:t>
       </w:r>
       <w:proofErr w:type="spellStart"/>
+      <w:proofErr w:type="gramStart"/>
       <w:r>
         <w:rPr>
           <w:lang w:val="en-US"/>
@@ -1582,6 +1648,7 @@
         <w:t>na</w:t>
       </w:r>
       <w:proofErr w:type="spellEnd"/>
+      <w:proofErr w:type="gramEnd"/>
       <w:r>
         <w:rPr>
           <w:lang w:val="en-US"/>
@@ -1785,6 +1852,7 @@
         <w:t xml:space="preserve"> </w:t>
       </w:r>
       <w:proofErr w:type="spellStart"/>
+      <w:proofErr w:type="gramStart"/>
       <w:r>
         <w:rPr>
           <w:lang w:val="en-US"/>
@@ -1792,6 +1860,7 @@
         <w:t>na</w:t>
       </w:r>
       <w:proofErr w:type="spellEnd"/>
+      <w:proofErr w:type="gramEnd"/>
       <w:r>
         <w:rPr>
           <w:lang w:val="en-US"/>
@@ -1949,6 +2018,14 @@
     </w:p>
     <w:p>
       <w:pPr>
+        <w:jc w:val="both"/>
+        <w:rPr>
+          <w:lang w:val="en-US"/>
+        </w:rPr>
+      </w:pPr>
+    </w:p>
+    <w:p>
+      <w:pPr>
         <w:jc w:val="center"/>
         <w:rPr>
           <w:lang w:val="en-US"/>
@@ -1957,7 +2034,7 @@
       <w:r>
         <w:rPr>
           <w:noProof/>
-          <w:lang w:val="en-GB" w:eastAsia="en-GB"/>
+          <w:lang w:eastAsia="sk-SK"/>
         </w:rPr>
         <w:drawing>
           <wp:inline distT="0" distB="0" distL="0" distR="0" wp14:anchorId="726C134E" wp14:editId="372D967D">
@@ -1977,7 +2054,7 @@
                     </pic:cNvPicPr>
                   </pic:nvPicPr>
                   <pic:blipFill>
-                    <a:blip r:embed="rId8">
+                    <a:blip r:embed="rId9">
                       <a:extLst>
                         <a:ext uri="{28A0092B-C50C-407E-A947-70E740481C1C}">
                           <a14:useLocalDpi xmlns:a14="http://schemas.microsoft.com/office/drawing/2010/main" val="0"/>
@@ -2018,11 +2095,53 @@
         </w:rPr>
       </w:pPr>
       <w:proofErr w:type="spellStart"/>
-      <w:r>
-        <w:rPr>
-          <w:lang w:val="en-US"/>
-        </w:rPr>
-        <w:t>Implementácia</w:t>
+      <w:proofErr w:type="gramStart"/>
+      <w:r>
+        <w:rPr>
+          <w:lang w:val="en-US"/>
+        </w:rPr>
+        <w:t>Obr</w:t>
+      </w:r>
+      <w:proofErr w:type="spellEnd"/>
+      <w:r>
+        <w:rPr>
+          <w:lang w:val="en-US"/>
+        </w:rPr>
+        <w:t>.</w:t>
+      </w:r>
+      <w:proofErr w:type="gramEnd"/>
+      <w:r>
+        <w:rPr>
+          <w:lang w:val="en-US"/>
+        </w:rPr>
+        <w:t xml:space="preserve"> </w:t>
+      </w:r>
+      <w:proofErr w:type="spellStart"/>
+      <w:r>
+        <w:rPr>
+          <w:lang w:val="en-US"/>
+        </w:rPr>
+        <w:t>Programová</w:t>
+      </w:r>
+      <w:proofErr w:type="spellEnd"/>
+      <w:r>
+        <w:rPr>
+          <w:lang w:val="en-US"/>
+        </w:rPr>
+        <w:t xml:space="preserve"> </w:t>
+      </w:r>
+      <w:proofErr w:type="spellStart"/>
+      <w:r>
+        <w:rPr>
+          <w:lang w:val="en-US"/>
+        </w:rPr>
+        <w:t>i</w:t>
+      </w:r>
+      <w:r>
+        <w:rPr>
+          <w:lang w:val="en-US"/>
+        </w:rPr>
+        <w:t>mplementácia</w:t>
       </w:r>
       <w:proofErr w:type="spellEnd"/>
       <w:r>
@@ -2047,22 +2166,46 @@
     </w:p>
     <w:p>
       <w:pPr>
+        <w:ind w:firstLine="720"/>
+      </w:pPr>
+    </w:p>
+    <w:p>
+      <w:pPr>
+        <w:ind w:firstLine="720"/>
+      </w:pPr>
+    </w:p>
+    <w:p>
+      <w:pPr>
+        <w:ind w:firstLine="720"/>
+      </w:pPr>
+    </w:p>
+    <w:p>
+      <w:pPr>
+        <w:ind w:firstLine="720"/>
+      </w:pPr>
+    </w:p>
+    <w:p>
+      <w:pPr>
+        <w:ind w:firstLine="720"/>
+      </w:pPr>
+    </w:p>
+    <w:p>
+      <w:pPr>
         <w:pStyle w:val="Heading3"/>
-        <w:rPr>
-          <w:lang w:val="en-US"/>
-        </w:rPr>
-      </w:pPr>
-      <w:r>
-        <w:rPr>
-          <w:lang w:val="en-US"/>
-        </w:rPr>
-        <w:t xml:space="preserve">2.1.2 </w:t>
-      </w:r>
-      <w:proofErr w:type="spellStart"/>
-      <w:r>
-        <w:rPr>
-          <w:lang w:val="en-US"/>
-        </w:rPr>
+        <w:numPr>
+          <w:ilvl w:val="1"/>
+          <w:numId w:val="4"/>
+        </w:numPr>
+        <w:rPr>
+          <w:lang w:val="en-US"/>
+        </w:rPr>
+      </w:pPr>
+      <w:proofErr w:type="spellStart"/>
+      <w:r>
+        <w:rPr>
+          <w:lang w:val="en-US"/>
+        </w:rPr>
+        <w:lastRenderedPageBreak/>
         <w:t>Gaussov</w:t>
       </w:r>
       <w:proofErr w:type="spellEnd"/>
@@ -2200,6 +2343,7 @@
         <w:t xml:space="preserve">. </w:t>
       </w:r>
       <w:proofErr w:type="spellStart"/>
+      <w:proofErr w:type="gramStart"/>
       <w:r>
         <w:rPr>
           <w:rFonts w:eastAsia="Times New Roman" w:cs="Times New Roman"/>
@@ -2341,7 +2485,15 @@
           <w:rFonts w:eastAsia="Times New Roman" w:cs="Times New Roman"/>
           <w:lang w:val="en-GB" w:eastAsia="en-GB"/>
         </w:rPr>
-        <w:t xml:space="preserve">. </w:t>
+        <w:t>.</w:t>
+      </w:r>
+      <w:proofErr w:type="gramEnd"/>
+      <w:r>
+        <w:rPr>
+          <w:rFonts w:eastAsia="Times New Roman" w:cs="Times New Roman"/>
+          <w:lang w:val="en-GB" w:eastAsia="en-GB"/>
+        </w:rPr>
+        <w:t xml:space="preserve"> </w:t>
       </w:r>
       <w:proofErr w:type="spellStart"/>
       <w:r>
@@ -2424,7 +2576,7 @@
         <w:rPr>
           <w:rFonts w:eastAsia="Times New Roman" w:cs="Times New Roman"/>
           <w:noProof/>
-          <w:lang w:val="en-GB" w:eastAsia="en-GB"/>
+          <w:lang w:eastAsia="sk-SK"/>
         </w:rPr>
         <w:drawing>
           <wp:inline distT="0" distB="0" distL="0" distR="0" wp14:anchorId="4452FA4D" wp14:editId="36C6D55D">
@@ -2444,7 +2596,7 @@
                     </pic:cNvPicPr>
                   </pic:nvPicPr>
                   <pic:blipFill>
-                    <a:blip r:embed="rId9">
+                    <a:blip r:embed="rId10">
                       <a:extLst>
                         <a:ext uri="{28A0092B-C50C-407E-A947-70E740481C1C}">
                           <a14:useLocalDpi xmlns:a14="http://schemas.microsoft.com/office/drawing/2010/main" val="0"/>
@@ -2503,6 +2655,7 @@
         </w:rPr>
       </w:pPr>
       <w:proofErr w:type="spellStart"/>
+      <w:proofErr w:type="gramStart"/>
       <w:r>
         <w:rPr>
           <w:rFonts w:eastAsia="Times New Roman" w:cs="Times New Roman"/>
@@ -2511,6 +2664,7 @@
         <w:t>kde</w:t>
       </w:r>
       <w:proofErr w:type="spellEnd"/>
+      <w:proofErr w:type="gramEnd"/>
       <w:r>
         <w:rPr>
           <w:rFonts w:eastAsia="Times New Roman" w:cs="Times New Roman"/>
@@ -2844,7 +2998,7 @@
         <w:rPr>
           <w:rFonts w:eastAsia="Times New Roman" w:cs="Times New Roman"/>
           <w:noProof/>
-          <w:lang w:val="en-GB" w:eastAsia="en-GB"/>
+          <w:lang w:eastAsia="sk-SK"/>
         </w:rPr>
         <w:drawing>
           <wp:inline distT="0" distB="0" distL="0" distR="0" wp14:anchorId="3C053065" wp14:editId="3ECBE24A">
@@ -2864,7 +3018,7 @@
                     </pic:cNvPicPr>
                   </pic:nvPicPr>
                   <pic:blipFill>
-                    <a:blip r:embed="rId10">
+                    <a:blip r:embed="rId11">
                       <a:extLst>
                         <a:ext uri="{28A0092B-C50C-407E-A947-70E740481C1C}">
                           <a14:useLocalDpi xmlns:a14="http://schemas.microsoft.com/office/drawing/2010/main" val="0"/>
@@ -2922,6 +3076,7 @@
         </w:rPr>
       </w:pPr>
       <w:proofErr w:type="spellStart"/>
+      <w:proofErr w:type="gramStart"/>
       <w:r>
         <w:rPr>
           <w:rFonts w:eastAsia="Times New Roman" w:cs="Times New Roman"/>
@@ -3068,8 +3223,17 @@
           <w:rFonts w:eastAsia="Times New Roman" w:cs="Times New Roman"/>
           <w:lang w:val="en-GB" w:eastAsia="en-GB"/>
         </w:rPr>
-        <w:t xml:space="preserve">. </w:t>
-      </w:r>
+        <w:t>.</w:t>
+      </w:r>
+      <w:proofErr w:type="gramEnd"/>
+      <w:r>
+        <w:rPr>
+          <w:rFonts w:eastAsia="Times New Roman" w:cs="Times New Roman"/>
+          <w:lang w:val="en-GB" w:eastAsia="en-GB"/>
+        </w:rPr>
+        <w:t xml:space="preserve"> </w:t>
+      </w:r>
+      <w:proofErr w:type="gramStart"/>
       <w:r>
         <w:rPr>
           <w:rFonts w:eastAsia="Times New Roman" w:cs="Times New Roman"/>
@@ -3146,9 +3310,18 @@
           <w:rFonts w:eastAsia="Times New Roman" w:cs="Times New Roman"/>
           <w:lang w:val="en-GB" w:eastAsia="en-GB"/>
         </w:rPr>
-        <w:t xml:space="preserve">. </w:t>
-      </w:r>
-      <w:proofErr w:type="spellStart"/>
+        <w:t>.</w:t>
+      </w:r>
+      <w:proofErr w:type="gramEnd"/>
+      <w:r>
+        <w:rPr>
+          <w:rFonts w:eastAsia="Times New Roman" w:cs="Times New Roman"/>
+          <w:lang w:val="en-GB" w:eastAsia="en-GB"/>
+        </w:rPr>
+        <w:t xml:space="preserve"> </w:t>
+      </w:r>
+      <w:proofErr w:type="spellStart"/>
+      <w:proofErr w:type="gramStart"/>
       <w:r>
         <w:rPr>
           <w:rFonts w:eastAsia="Times New Roman" w:cs="Times New Roman"/>
@@ -3313,7 +3486,15 @@
           <w:rFonts w:eastAsia="Times New Roman" w:cs="Times New Roman"/>
           <w:lang w:val="en-GB" w:eastAsia="en-GB"/>
         </w:rPr>
-        <w:t xml:space="preserve">. </w:t>
+        <w:t>.</w:t>
+      </w:r>
+      <w:proofErr w:type="gramEnd"/>
+      <w:r>
+        <w:rPr>
+          <w:rFonts w:eastAsia="Times New Roman" w:cs="Times New Roman"/>
+          <w:lang w:val="en-GB" w:eastAsia="en-GB"/>
+        </w:rPr>
+        <w:t xml:space="preserve"> </w:t>
       </w:r>
       <w:proofErr w:type="spellStart"/>
       <w:r>
@@ -3414,14 +3595,7 @@
           <w:rFonts w:eastAsia="Times New Roman" w:cs="Times New Roman"/>
           <w:lang w:val="en-GB" w:eastAsia="en-GB"/>
         </w:rPr>
-        <w:t>) X (</w:t>
-      </w:r>
-      <w:r>
-        <w:rPr>
-          <w:rFonts w:eastAsia="Times New Roman" w:cs="Times New Roman"/>
-          <w:lang w:val="en-GB" w:eastAsia="en-GB"/>
-        </w:rPr>
-        <w:t>2K</w:t>
+        <w:t>) X (2K</w:t>
       </w:r>
       <w:r>
         <w:rPr>
@@ -3461,6 +3635,7 @@
         <w:t xml:space="preserve"> = d3σe. </w:t>
       </w:r>
       <w:proofErr w:type="spellStart"/>
+      <w:proofErr w:type="gramStart"/>
       <w:r>
         <w:rPr>
           <w:rFonts w:eastAsia="Times New Roman" w:cs="Times New Roman"/>
@@ -3714,7 +3889,15 @@
           <w:rFonts w:eastAsia="Times New Roman" w:cs="Times New Roman"/>
           <w:lang w:val="en-GB" w:eastAsia="en-GB"/>
         </w:rPr>
-        <w:t xml:space="preserve">. </w:t>
+        <w:t>.</w:t>
+      </w:r>
+      <w:proofErr w:type="gramEnd"/>
+      <w:r>
+        <w:rPr>
+          <w:rFonts w:eastAsia="Times New Roman" w:cs="Times New Roman"/>
+          <w:lang w:val="en-GB" w:eastAsia="en-GB"/>
+        </w:rPr>
+        <w:t xml:space="preserve"> </w:t>
       </w:r>
       <w:proofErr w:type="spellStart"/>
       <w:r>
@@ -4218,7 +4401,15 @@
           <w:rFonts w:eastAsia="Times New Roman" w:cs="Times New Roman"/>
           <w:lang w:val="en-GB" w:eastAsia="en-GB"/>
         </w:rPr>
-        <w:t xml:space="preserve"> 1. Pre </w:t>
+        <w:t xml:space="preserve"> 1. </w:t>
+      </w:r>
+      <w:proofErr w:type="gramStart"/>
+      <w:r>
+        <w:rPr>
+          <w:rFonts w:eastAsia="Times New Roman" w:cs="Times New Roman"/>
+          <w:lang w:val="en-GB" w:eastAsia="en-GB"/>
+        </w:rPr>
+        <w:t xml:space="preserve">Pre </w:t>
       </w:r>
       <w:proofErr w:type="spellStart"/>
       <w:r>
@@ -4380,6 +4571,7 @@
         </w:rPr>
         <w:t xml:space="preserve"> v 2D.</w:t>
       </w:r>
+      <w:proofErr w:type="gramEnd"/>
     </w:p>
     <w:p>
       <w:pPr>
@@ -4402,7 +4594,7 @@
       <w:r>
         <w:rPr>
           <w:noProof/>
-          <w:lang w:val="en-GB" w:eastAsia="en-GB"/>
+          <w:lang w:eastAsia="sk-SK"/>
         </w:rPr>
         <w:drawing>
           <wp:inline distT="0" distB="0" distL="0" distR="0" wp14:anchorId="762A2346" wp14:editId="49983621">
@@ -4422,7 +4614,7 @@
                     </pic:cNvPicPr>
                   </pic:nvPicPr>
                   <pic:blipFill>
-                    <a:blip r:embed="rId11">
+                    <a:blip r:embed="rId12">
                       <a:extLst>
                         <a:ext uri="{28A0092B-C50C-407E-A947-70E740481C1C}">
                           <a14:useLocalDpi xmlns:a14="http://schemas.microsoft.com/office/drawing/2010/main" val="0"/>
@@ -4459,15 +4651,7 @@
         <w:jc w:val="center"/>
       </w:pPr>
       <w:r>
-        <w:t xml:space="preserve">Implementácia </w:t>
-      </w:r>
-      <w:proofErr w:type="spellStart"/>
-      <w:r>
-        <w:t>Gaussov</w:t>
-      </w:r>
-      <w:proofErr w:type="spellEnd"/>
-      <w:r>
-        <w:t xml:space="preserve"> filter</w:t>
+        <w:t>Implementácia Gaussov filter</w:t>
       </w:r>
     </w:p>
     <w:p>
@@ -4478,123 +4662,78 @@
     <w:p>
       <w:pPr>
         <w:pStyle w:val="Heading2"/>
-      </w:pPr>
-      <w:r>
+        <w:numPr>
+          <w:ilvl w:val="0"/>
+          <w:numId w:val="4"/>
+        </w:numPr>
+      </w:pPr>
+      <w:r>
+        <w:t xml:space="preserve"> Gradient calculation</w:t>
+      </w:r>
+      <w:r>
+        <w:t xml:space="preserve"> </w:t>
+      </w:r>
+      <w:r>
+        <w:t>–</w:t>
+      </w:r>
+      <w:r>
+        <w:t xml:space="preserve"> </w:t>
+      </w:r>
+      <w:r>
+        <w:t>výpočet gradientu</w:t>
+      </w:r>
+    </w:p>
+    <w:p>
+      <w:pPr>
+        <w:jc w:val="both"/>
+      </w:pPr>
+      <w:r>
+        <w:tab/>
+      </w:r>
+      <w:r>
+        <w:t xml:space="preserve">Krok výpočtu gradientu zisťuje intenzitu a smer </w:t>
+      </w:r>
+      <w:r>
+        <w:t>hrany</w:t>
+      </w:r>
+      <w:r>
+        <w:t xml:space="preserve"> vypočítaním gradientu obrázka pomocou operátorov detekcie okrajov.</w:t>
+      </w:r>
+      <w:r>
+        <w:t xml:space="preserve"> </w:t>
+      </w:r>
+      <w:r>
+        <w:t xml:space="preserve">Hrany zodpovedajú zmene intenzity pixelov. Najjednoduchším spôsobom na detekciu je použitie filtrov, ktoré zvýrazňujú túto </w:t>
+      </w:r>
+      <w:r>
+        <w:t>zmenu intenzity v oboch smeroch a to horizontálne na osi x</w:t>
+      </w:r>
+      <w:r>
+        <w:t xml:space="preserve"> a</w:t>
+      </w:r>
+      <w:r>
+        <w:t>j vertikálne na osi y.</w:t>
+      </w:r>
+    </w:p>
+    <w:p>
+      <w:pPr>
+        <w:jc w:val="both"/>
+      </w:pPr>
+      <w:r>
+        <w:tab/>
+      </w:r>
+    </w:p>
+    <w:p>
+      <w:pPr>
+        <w:pStyle w:val="Heading3"/>
+        <w:ind w:firstLine="720"/>
+      </w:pPr>
+      <w:r>
+        <w:lastRenderedPageBreak/>
         <w:t xml:space="preserve">2.1 </w:t>
       </w:r>
       <w:r>
-        <w:t xml:space="preserve">Gradient </w:t>
-      </w:r>
-      <w:proofErr w:type="spellStart"/>
-      <w:r>
-        <w:t>calculation</w:t>
-      </w:r>
-      <w:proofErr w:type="spellEnd"/>
-      <w:r>
-        <w:t xml:space="preserve"> </w:t>
-      </w:r>
-      <w:r>
-        <w:t>–</w:t>
-      </w:r>
-      <w:r>
-        <w:t xml:space="preserve"> </w:t>
-      </w:r>
-      <w:r>
-        <w:t>výpočet gradientu</w:t>
-      </w:r>
-    </w:p>
-    <w:p>
-      <w:pPr>
-        <w:jc w:val="both"/>
-      </w:pPr>
-      <w:r>
-        <w:tab/>
-      </w:r>
-      <w:r>
-        <w:t xml:space="preserve">Krok výpočtu gradientu zisťuje intenzitu a smer </w:t>
-      </w:r>
-      <w:r>
-        <w:t>hrany</w:t>
-      </w:r>
-      <w:r>
-        <w:t xml:space="preserve"> vypočítaním gradientu obrázka pomocou operátorov detekcie okrajov.</w:t>
-      </w:r>
-      <w:r>
-        <w:t xml:space="preserve"> </w:t>
-      </w:r>
-      <w:proofErr w:type="spellStart"/>
-      <w:r>
-        <w:t>Hrany</w:t>
-      </w:r>
-      <w:proofErr w:type="spellEnd"/>
-      <w:r>
-        <w:t xml:space="preserve"> </w:t>
-      </w:r>
-      <w:proofErr w:type="spellStart"/>
-      <w:r>
-        <w:t>zodpovedajú</w:t>
-      </w:r>
-      <w:proofErr w:type="spellEnd"/>
-      <w:r>
-        <w:t xml:space="preserve"> </w:t>
-      </w:r>
-      <w:proofErr w:type="spellStart"/>
-      <w:r>
-        <w:t>zmene</w:t>
-      </w:r>
-      <w:proofErr w:type="spellEnd"/>
-      <w:r>
-        <w:t xml:space="preserve"> </w:t>
-      </w:r>
-      <w:proofErr w:type="spellStart"/>
-      <w:r>
-        <w:t>intenzity</w:t>
-      </w:r>
-      <w:proofErr w:type="spellEnd"/>
-      <w:r>
-        <w:t xml:space="preserve"> pixelov. Najjednoduchším spôsobom na detekciu je použitie filtrov, ktoré zvýrazňujú túto </w:t>
-      </w:r>
-      <w:r>
-        <w:t>zmenu intenzity v oboch smeroch a to horizontálne na osi x</w:t>
-      </w:r>
-      <w:r>
-        <w:t xml:space="preserve"> a</w:t>
-      </w:r>
-      <w:r>
-        <w:t>j vertikálne na osi y.</w:t>
-      </w:r>
-    </w:p>
-    <w:p>
-      <w:pPr>
-        <w:jc w:val="both"/>
-      </w:pPr>
-      <w:r>
-        <w:tab/>
-      </w:r>
-    </w:p>
-    <w:p>
-      <w:pPr>
-        <w:pStyle w:val="Heading2"/>
-      </w:pPr>
-      <w:r>
-        <w:tab/>
-        <w:t xml:space="preserve">2.1.1 </w:t>
-      </w:r>
-      <w:proofErr w:type="spellStart"/>
-      <w:r>
-        <w:t>Sobel</w:t>
-      </w:r>
-      <w:proofErr w:type="spellEnd"/>
-      <w:r>
-        <w:t xml:space="preserve"> </w:t>
-      </w:r>
-      <w:proofErr w:type="spellStart"/>
-      <w:r>
-        <w:t>operator</w:t>
-      </w:r>
-      <w:proofErr w:type="spellEnd"/>
-      <w:r>
-        <w:t>/filter</w:t>
+        <w:t>Sobel operator/filter</w:t>
       </w:r>
     </w:p>
     <w:p>
@@ -4612,87 +4751,7 @@
         <w:t>ôže</w:t>
       </w:r>
       <w:r>
-        <w:t xml:space="preserve">me implementovať </w:t>
-      </w:r>
-      <w:proofErr w:type="spellStart"/>
-      <w:r>
-        <w:t>konvolúciou</w:t>
-      </w:r>
-      <w:proofErr w:type="spellEnd"/>
-      <w:r>
-        <w:t xml:space="preserve"> s jadrom </w:t>
-      </w:r>
-      <w:proofErr w:type="spellStart"/>
-      <w:r>
-        <w:t>Sobel</w:t>
-      </w:r>
-      <w:proofErr w:type="spellEnd"/>
-      <w:r>
-        <w:t xml:space="preserve"> </w:t>
-      </w:r>
-      <w:proofErr w:type="spellStart"/>
-      <w:r>
-        <w:t>Kx</w:t>
-      </w:r>
-      <w:proofErr w:type="spellEnd"/>
-      <w:r>
-        <w:t xml:space="preserve"> a </w:t>
-      </w:r>
-      <w:proofErr w:type="spellStart"/>
-      <w:r>
-        <w:t>Ky</w:t>
-      </w:r>
-      <w:proofErr w:type="spellEnd"/>
-      <w:r>
-        <w:t xml:space="preserve">. </w:t>
-      </w:r>
-      <w:proofErr w:type="spellStart"/>
-      <w:r>
-        <w:t>Sobel</w:t>
-      </w:r>
-      <w:proofErr w:type="spellEnd"/>
-      <w:r>
-        <w:t xml:space="preserve"> operátor alebo filter využíva dve matice </w:t>
-      </w:r>
-      <w:proofErr w:type="spellStart"/>
-      <w:r>
-        <w:t>Gx</w:t>
-      </w:r>
-      <w:proofErr w:type="spellEnd"/>
-      <w:r>
-        <w:t xml:space="preserve"> pre x os a </w:t>
-      </w:r>
-      <w:proofErr w:type="spellStart"/>
-      <w:r>
-        <w:t>Gy</w:t>
-      </w:r>
-      <w:proofErr w:type="spellEnd"/>
-      <w:r>
-        <w:t xml:space="preserve"> pre y os o rozmere 3x3 ako </w:t>
-      </w:r>
-      <w:proofErr w:type="spellStart"/>
-      <w:r>
-        <w:t>konvolucne</w:t>
-      </w:r>
-      <w:proofErr w:type="spellEnd"/>
-      <w:r>
-        <w:t xml:space="preserve"> jadro pri </w:t>
-      </w:r>
-      <w:proofErr w:type="spellStart"/>
-      <w:r>
-        <w:t>konvolúcii</w:t>
-      </w:r>
-      <w:proofErr w:type="spellEnd"/>
-      <w:r>
-        <w:t xml:space="preserve"> pôvodného </w:t>
-      </w:r>
-      <w:proofErr w:type="spellStart"/>
-      <w:r>
-        <w:t>orázku</w:t>
-      </w:r>
-      <w:proofErr w:type="spellEnd"/>
-      <w:r>
-        <w:t>.</w:t>
+        <w:t>me implementovať konvolúciou s jadrom Sobel Kx a Ky. Sobel operátor alebo filter využíva dve matice Gx pre x os a Gy pre y os o rozmere 3x3 ako konvolucne jadro pri konvolúcii pôvodného orázku.</w:t>
       </w:r>
     </w:p>
     <w:p>
@@ -4716,7 +4775,7 @@
         <w:rPr>
           <w:rFonts w:ascii="Times New Roman" w:eastAsia="Times New Roman" w:hAnsi="Times New Roman" w:cs="Times New Roman"/>
           <w:noProof/>
-          <w:lang w:val="en-GB" w:eastAsia="en-GB"/>
+          <w:lang w:eastAsia="sk-SK"/>
         </w:rPr>
         <w:drawing>
           <wp:inline distT="0" distB="0" distL="0" distR="0" wp14:anchorId="4F537223" wp14:editId="54D0E589">
@@ -4736,7 +4795,7 @@
                     </pic:cNvPicPr>
                   </pic:nvPicPr>
                   <pic:blipFill>
-                    <a:blip r:embed="rId12">
+                    <a:blip r:embed="rId13" cstate="print">
                       <a:extLst>
                         <a:ext uri="{28A0092B-C50C-407E-A947-70E740481C1C}">
                           <a14:useLocalDpi xmlns:a14="http://schemas.microsoft.com/office/drawing/2010/main" val="0"/>
@@ -4804,7 +4863,7 @@
       <w:r>
         <w:rPr>
           <w:noProof/>
-          <w:lang w:val="en-GB" w:eastAsia="en-GB"/>
+          <w:lang w:eastAsia="sk-SK"/>
         </w:rPr>
         <w:drawing>
           <wp:inline distT="0" distB="0" distL="0" distR="0" wp14:anchorId="7A3FA2C8" wp14:editId="5ADD7619">
@@ -4824,7 +4883,7 @@
                     </pic:cNvPicPr>
                   </pic:nvPicPr>
                   <pic:blipFill>
-                    <a:blip r:embed="rId13">
+                    <a:blip r:embed="rId14">
                       <a:extLst>
                         <a:ext uri="{28A0092B-C50C-407E-A947-70E740481C1C}">
                           <a14:useLocalDpi xmlns:a14="http://schemas.microsoft.com/office/drawing/2010/main" val="0"/>
@@ -4871,7 +4930,7 @@
       <w:r>
         <w:rPr>
           <w:noProof/>
-          <w:lang w:val="en-GB" w:eastAsia="en-GB"/>
+          <w:lang w:eastAsia="sk-SK"/>
         </w:rPr>
         <w:drawing>
           <wp:inline distT="0" distB="0" distL="0" distR="0" wp14:anchorId="1D39DADF" wp14:editId="641227E5">
@@ -4891,7 +4950,7 @@
                     </pic:cNvPicPr>
                   </pic:nvPicPr>
                   <pic:blipFill>
-                    <a:blip r:embed="rId14">
+                    <a:blip r:embed="rId15">
                       <a:extLst>
                         <a:ext uri="{28A0092B-C50C-407E-A947-70E740481C1C}">
                           <a14:useLocalDpi xmlns:a14="http://schemas.microsoft.com/office/drawing/2010/main" val="0"/>
@@ -4922,22 +4981,48 @@
           </wp:inline>
         </w:drawing>
       </w:r>
-      <w:bookmarkStart w:id="0" w:name="_GoBack"/>
-      <w:bookmarkEnd w:id="0"/>
     </w:p>
     <w:p>
       <w:pPr>
         <w:jc w:val="center"/>
       </w:pPr>
+    </w:p>
+    <w:p>
+      <w:pPr>
+        <w:jc w:val="both"/>
+      </w:pPr>
+      <w:r>
+        <w:t xml:space="preserve">Pri implementácii sme </w:t>
+      </w:r>
+      <w:r>
+        <w:t>vytvorili konvolučné jadro pre x a y os. Nás</w:t>
+      </w:r>
+      <w:r>
+        <w:t>ledne sme aplikovali konvolúc</w:t>
+      </w:r>
+      <w:r>
+        <w:t>iu na pôvodný obrázok s vytvoreným konvolučným jadrom pre obe osi zvlášť.</w:t>
+      </w:r>
+      <w:r>
+        <w:t xml:space="preserve"> Následne sme aplikovali vyššie uvedené vzorce </w:t>
+      </w:r>
+      <w:r>
+        <w:t>na výpočet veľkosti a smeru gradientu.</w:t>
+      </w:r>
+    </w:p>
+    <w:p>
+      <w:pPr>
+        <w:jc w:val="center"/>
+      </w:pPr>
       <w:r>
         <w:rPr>
           <w:noProof/>
-          <w:lang w:val="en-GB" w:eastAsia="en-GB"/>
+          <w:lang w:eastAsia="sk-SK"/>
         </w:rPr>
         <w:drawing>
-          <wp:inline distT="0" distB="0" distL="0" distR="0" wp14:anchorId="5E4EF01E" wp14:editId="425FD4BF">
-            <wp:extent cx="4490248" cy="1599535"/>
-            <wp:effectExtent l="0" t="0" r="5715" b="1270"/>
+          <wp:inline distT="0" distB="0" distL="0" distR="0" wp14:anchorId="5E4EF01E" wp14:editId="54002C18">
+            <wp:extent cx="3439842" cy="1225355"/>
+            <wp:effectExtent l="0" t="0" r="0" b="0"/>
             <wp:docPr id="9" name="Picture 9" descr="Snímka%20obrazovky%202019-11-25%20o%2017.28.52.png"/>
             <wp:cNvGraphicFramePr>
               <a:graphicFrameLocks xmlns:a="http://schemas.openxmlformats.org/drawingml/2006/main" noChangeAspect="1"/>
@@ -4952,7 +5037,7 @@
                     </pic:cNvPicPr>
                   </pic:nvPicPr>
                   <pic:blipFill>
-                    <a:blip r:embed="rId15">
+                    <a:blip r:embed="rId16" cstate="print">
                       <a:extLst>
                         <a:ext uri="{28A0092B-C50C-407E-A947-70E740481C1C}">
                           <a14:useLocalDpi xmlns:a14="http://schemas.microsoft.com/office/drawing/2010/main" val="0"/>
@@ -4967,7 +5052,7 @@
                   <pic:spPr bwMode="auto">
                     <a:xfrm>
                       <a:off x="0" y="0"/>
-                      <a:ext cx="4526065" cy="1612294"/>
+                      <a:ext cx="3533654" cy="1258773"/>
                     </a:xfrm>
                     <a:prstGeom prst="rect">
                       <a:avLst/>
@@ -4984,6 +5069,809 @@
         </w:drawing>
       </w:r>
     </w:p>
+    <w:p>
+      <w:pPr>
+        <w:jc w:val="center"/>
+      </w:pPr>
+    </w:p>
+    <w:p>
+      <w:pPr>
+        <w:jc w:val="center"/>
+      </w:pPr>
+    </w:p>
+    <w:p>
+      <w:pPr>
+        <w:jc w:val="center"/>
+      </w:pPr>
+    </w:p>
+    <w:p>
+      <w:pPr>
+        <w:pStyle w:val="Heading2"/>
+        <w:numPr>
+          <w:ilvl w:val="0"/>
+          <w:numId w:val="4"/>
+        </w:numPr>
+      </w:pPr>
+      <w:r>
+        <w:t>Non-Maximum Supression</w:t>
+      </w:r>
+    </w:p>
+    <w:p>
+      <w:pPr>
+        <w:ind w:left="360"/>
+      </w:pPr>
+      <w:r>
+        <w:t xml:space="preserve">Po predchádzajúcich krokoch možete v obrázku vidieť, že niektoré hrany sú tenké, iné zase hrubé.  Metódou non- maximum suppression dosiahneme potlačenie hrubých hrán. </w:t>
+      </w:r>
+    </w:p>
+    <w:p>
+      <w:pPr>
+        <w:ind w:left="360"/>
+      </w:pPr>
+    </w:p>
+    <w:p>
+      <w:pPr>
+        <w:ind w:left="360"/>
+      </w:pPr>
+      <w:r>
+        <w:t xml:space="preserve">Algoritmus prechádza všetkými bodmi matice gradientu a hľadá pixely, s maximálnou </w:t>
+      </w:r>
+      <w:r>
+        <w:t xml:space="preserve">hodnotou v smeroch hrán. </w:t>
+      </w:r>
+    </w:p>
+    <w:p>
+      <w:pPr>
+        <w:ind w:left="360"/>
+      </w:pPr>
+    </w:p>
+    <w:p>
+      <w:pPr>
+        <w:ind w:left="360"/>
+      </w:pPr>
+    </w:p>
+    <w:p>
+      <w:pPr>
+        <w:ind w:left="360"/>
+      </w:pPr>
+    </w:p>
+    <w:p>
+      <w:pPr>
+        <w:ind w:left="360"/>
+      </w:pPr>
+    </w:p>
+    <w:p>
+      <w:pPr>
+        <w:ind w:left="360"/>
+      </w:pPr>
+    </w:p>
+    <w:p>
+      <w:pPr>
+        <w:ind w:left="360"/>
+      </w:pPr>
+      <w:r>
+        <w:rPr>
+          <w:noProof/>
+          <w:lang w:eastAsia="sk-SK"/>
+        </w:rPr>
+        <w:lastRenderedPageBreak/>
+        <w:drawing>
+          <wp:anchor distT="0" distB="0" distL="114300" distR="114300" simplePos="0" relativeHeight="251659264" behindDoc="0" locked="0" layoutInCell="1" allowOverlap="1" wp14:anchorId="7BE335F0" wp14:editId="10A014F7">
+            <wp:simplePos x="0" y="0"/>
+            <wp:positionH relativeFrom="column">
+              <wp:posOffset>500380</wp:posOffset>
+            </wp:positionH>
+            <wp:positionV relativeFrom="paragraph">
+              <wp:posOffset>60325</wp:posOffset>
+            </wp:positionV>
+            <wp:extent cx="5210175" cy="2552700"/>
+            <wp:effectExtent l="0" t="0" r="9525" b="0"/>
+            <wp:wrapNone/>
+            <wp:docPr id="4" name="Picture 4"/>
+            <wp:cNvGraphicFramePr>
+              <a:graphicFrameLocks xmlns:a="http://schemas.openxmlformats.org/drawingml/2006/main" noChangeAspect="1"/>
+            </wp:cNvGraphicFramePr>
+            <a:graphic xmlns:a="http://schemas.openxmlformats.org/drawingml/2006/main">
+              <a:graphicData uri="http://schemas.openxmlformats.org/drawingml/2006/picture">
+                <pic:pic xmlns:pic="http://schemas.openxmlformats.org/drawingml/2006/picture">
+                  <pic:nvPicPr>
+                    <pic:cNvPr id="0" name="index.png"/>
+                    <pic:cNvPicPr/>
+                  </pic:nvPicPr>
+                  <pic:blipFill>
+                    <a:blip r:embed="rId17">
+                      <a:extLst>
+                        <a:ext uri="{28A0092B-C50C-407E-A947-70E740481C1C}">
+                          <a14:useLocalDpi xmlns:a14="http://schemas.microsoft.com/office/drawing/2010/main" val="0"/>
+                        </a:ext>
+                      </a:extLst>
+                    </a:blip>
+                    <a:stretch>
+                      <a:fillRect/>
+                    </a:stretch>
+                  </pic:blipFill>
+                  <pic:spPr>
+                    <a:xfrm>
+                      <a:off x="0" y="0"/>
+                      <a:ext cx="5210175" cy="2552700"/>
+                    </a:xfrm>
+                    <a:prstGeom prst="rect">
+                      <a:avLst/>
+                    </a:prstGeom>
+                  </pic:spPr>
+                </pic:pic>
+              </a:graphicData>
+            </a:graphic>
+            <wp14:sizeRelH relativeFrom="page">
+              <wp14:pctWidth>0</wp14:pctWidth>
+            </wp14:sizeRelH>
+            <wp14:sizeRelV relativeFrom="page">
+              <wp14:pctHeight>0</wp14:pctHeight>
+            </wp14:sizeRelV>
+          </wp:anchor>
+        </w:drawing>
+      </w:r>
+    </w:p>
+    <w:p>
+      <w:pPr>
+        <w:ind w:left="360"/>
+      </w:pPr>
+    </w:p>
+    <w:p>
+      <w:pPr>
+        <w:ind w:left="360"/>
+      </w:pPr>
+    </w:p>
+    <w:p>
+      <w:pPr>
+        <w:ind w:left="360"/>
+      </w:pPr>
+    </w:p>
+    <w:p>
+      <w:pPr>
+        <w:ind w:left="360"/>
+      </w:pPr>
+    </w:p>
+    <w:p>
+      <w:pPr>
+        <w:ind w:left="360"/>
+      </w:pPr>
+    </w:p>
+    <w:p>
+      <w:pPr>
+        <w:ind w:left="360"/>
+      </w:pPr>
+    </w:p>
+    <w:p>
+      <w:pPr>
+        <w:ind w:left="360"/>
+      </w:pPr>
+    </w:p>
+    <w:p>
+      <w:pPr>
+        <w:ind w:left="360"/>
+      </w:pPr>
+    </w:p>
+    <w:p>
+      <w:pPr>
+        <w:ind w:left="360"/>
+      </w:pPr>
+    </w:p>
+    <w:p>
+      <w:pPr>
+        <w:ind w:left="360"/>
+      </w:pPr>
+    </w:p>
+    <w:p>
+      <w:pPr>
+        <w:ind w:left="360"/>
+      </w:pPr>
+    </w:p>
+    <w:p>
+      <w:pPr>
+        <w:ind w:left="360"/>
+      </w:pPr>
+    </w:p>
+    <w:p>
+      <w:pPr>
+        <w:ind w:left="360"/>
+      </w:pPr>
+    </w:p>
+    <w:p>
+      <w:pPr>
+        <w:ind w:left="360"/>
+        <w:jc w:val="center"/>
+      </w:pPr>
+      <w:r>
+        <w:t>Obr. Princíp Non-Maximum Suppression metódy</w:t>
+      </w:r>
+    </w:p>
+    <w:p>
+      <w:pPr>
+        <w:ind w:left="360"/>
+      </w:pPr>
+    </w:p>
+    <w:p>
+      <w:pPr>
+        <w:ind w:left="360"/>
+      </w:pPr>
+    </w:p>
+    <w:p>
+      <w:r>
+        <w:t xml:space="preserve">Na obrázku vyššie </w:t>
+      </w:r>
+      <w:r>
+        <w:t>sú zobrazené</w:t>
+      </w:r>
+      <w:r>
+        <w:t xml:space="preserve"> červené štvorce na pixeloch </w:t>
+      </w:r>
+      <w:r>
+        <w:t xml:space="preserve">jasu </w:t>
+      </w:r>
+      <w:r>
+        <w:t xml:space="preserve">matice gradientu a oranžové šípky pre smer hrany s príslušným uhlom v radiánoch. V pravej časti obrázku je jednotková </w:t>
+      </w:r>
+      <w:r>
+        <w:t xml:space="preserve">kružnica so smermi, kam môže hrana smerovať a  uhly v radiánoch k jednotlivým smerom. </w:t>
+      </w:r>
+      <w:r>
+        <w:t xml:space="preserve">  </w:t>
+      </w:r>
+    </w:p>
+    <w:p/>
+    <w:p>
+      <w:r>
+        <w:t>Cieľom</w:t>
+      </w:r>
+      <w:r>
+        <w:t xml:space="preserve"> algori</w:t>
+      </w:r>
+      <w:r>
+        <w:t xml:space="preserve">tmu je zistiť, či pixely v rovnakom smere, majú väčší alebo menší jas ako pôvodný pixel. </w:t>
+      </w:r>
+      <w:r>
+        <w:t xml:space="preserve"> </w:t>
+      </w:r>
+      <w:r>
+        <w:t xml:space="preserve">Ak má nejaký pixel jas väčší, tak uchová sa iba jeho hodnota a pôvodný pixel sa nastaví na 0. </w:t>
+      </w:r>
+    </w:p>
+    <w:p/>
+    <w:p>
+      <w:r>
+        <w:rPr>
+          <w:noProof/>
+          <w:lang w:eastAsia="sk-SK"/>
+        </w:rPr>
+        <w:drawing>
+          <wp:anchor distT="0" distB="0" distL="114300" distR="114300" simplePos="0" relativeHeight="251660288" behindDoc="0" locked="0" layoutInCell="1" allowOverlap="1" wp14:anchorId="16D8BF60" wp14:editId="264BE6C3">
+            <wp:simplePos x="0" y="0"/>
+            <wp:positionH relativeFrom="column">
+              <wp:posOffset>1757680</wp:posOffset>
+            </wp:positionH>
+            <wp:positionV relativeFrom="paragraph">
+              <wp:posOffset>88900</wp:posOffset>
+            </wp:positionV>
+            <wp:extent cx="2171700" cy="2113915"/>
+            <wp:effectExtent l="0" t="0" r="0" b="635"/>
+            <wp:wrapNone/>
+            <wp:docPr id="6" name="Picture 6"/>
+            <wp:cNvGraphicFramePr>
+              <a:graphicFrameLocks xmlns:a="http://schemas.openxmlformats.org/drawingml/2006/main" noChangeAspect="1"/>
+            </wp:cNvGraphicFramePr>
+            <a:graphic xmlns:a="http://schemas.openxmlformats.org/drawingml/2006/main">
+              <a:graphicData uri="http://schemas.openxmlformats.org/drawingml/2006/picture">
+                <pic:pic xmlns:pic="http://schemas.openxmlformats.org/drawingml/2006/picture">
+                  <pic:nvPicPr>
+                    <pic:cNvPr id="0" name="pixelint.png"/>
+                    <pic:cNvPicPr/>
+                  </pic:nvPicPr>
+                  <pic:blipFill>
+                    <a:blip r:embed="rId18">
+                      <a:extLst>
+                        <a:ext uri="{28A0092B-C50C-407E-A947-70E740481C1C}">
+                          <a14:useLocalDpi xmlns:a14="http://schemas.microsoft.com/office/drawing/2010/main" val="0"/>
+                        </a:ext>
+                      </a:extLst>
+                    </a:blip>
+                    <a:stretch>
+                      <a:fillRect/>
+                    </a:stretch>
+                  </pic:blipFill>
+                  <pic:spPr>
+                    <a:xfrm>
+                      <a:off x="0" y="0"/>
+                      <a:ext cx="2171700" cy="2113915"/>
+                    </a:xfrm>
+                    <a:prstGeom prst="rect">
+                      <a:avLst/>
+                    </a:prstGeom>
+                  </pic:spPr>
+                </pic:pic>
+              </a:graphicData>
+            </a:graphic>
+            <wp14:sizeRelH relativeFrom="page">
+              <wp14:pctWidth>0</wp14:pctWidth>
+            </wp14:sizeRelH>
+            <wp14:sizeRelV relativeFrom="page">
+              <wp14:pctHeight>0</wp14:pctHeight>
+            </wp14:sizeRelV>
+          </wp:anchor>
+        </w:drawing>
+      </w:r>
+    </w:p>
+    <w:p/>
+    <w:p>
+      <w:pPr>
+        <w:ind w:left="360"/>
+      </w:pPr>
+    </w:p>
+    <w:p>
+      <w:pPr>
+        <w:ind w:left="360"/>
+      </w:pPr>
+    </w:p>
+    <w:p>
+      <w:pPr>
+        <w:ind w:left="360"/>
+      </w:pPr>
+    </w:p>
+    <w:p>
+      <w:pPr>
+        <w:ind w:left="360"/>
+      </w:pPr>
+    </w:p>
+    <w:p>
+      <w:pPr>
+        <w:ind w:left="360"/>
+      </w:pPr>
+    </w:p>
+    <w:p>
+      <w:pPr>
+        <w:ind w:left="360"/>
+      </w:pPr>
+    </w:p>
+    <w:p>
+      <w:pPr>
+        <w:ind w:left="360"/>
+      </w:pPr>
+    </w:p>
+    <w:p>
+      <w:pPr>
+        <w:ind w:left="360"/>
+      </w:pPr>
+    </w:p>
+    <w:p>
+      <w:pPr>
+        <w:ind w:left="360"/>
+      </w:pPr>
+    </w:p>
+    <w:p>
+      <w:pPr>
+        <w:ind w:left="360"/>
+      </w:pPr>
+    </w:p>
+    <w:p>
+      <w:pPr>
+        <w:ind w:left="360"/>
+      </w:pPr>
+    </w:p>
+    <w:p>
+      <w:pPr>
+        <w:rPr>
+          <w:noProof/>
+          <w:lang w:eastAsia="sk-SK"/>
+        </w:rPr>
+      </w:pPr>
+      <w:r>
+        <w:rPr>
+          <w:noProof/>
+          <w:lang w:eastAsia="sk-SK"/>
+        </w:rPr>
+        <w:drawing>
+          <wp:anchor distT="0" distB="0" distL="114300" distR="114300" simplePos="0" relativeHeight="251658240" behindDoc="0" locked="0" layoutInCell="1" allowOverlap="1" wp14:anchorId="08AE3EC2" wp14:editId="6192BF6F">
+            <wp:simplePos x="0" y="0"/>
+            <wp:positionH relativeFrom="column">
+              <wp:posOffset>224155</wp:posOffset>
+            </wp:positionH>
+            <wp:positionV relativeFrom="paragraph">
+              <wp:posOffset>-7317740</wp:posOffset>
+            </wp:positionV>
+            <wp:extent cx="4229100" cy="2072027"/>
+            <wp:effectExtent l="0" t="0" r="0" b="4445"/>
+            <wp:wrapNone/>
+            <wp:docPr id="3" name="Picture 3"/>
+            <wp:cNvGraphicFramePr>
+              <a:graphicFrameLocks xmlns:a="http://schemas.openxmlformats.org/drawingml/2006/main" noChangeAspect="1"/>
+            </wp:cNvGraphicFramePr>
+            <a:graphic xmlns:a="http://schemas.openxmlformats.org/drawingml/2006/main">
+              <a:graphicData uri="http://schemas.openxmlformats.org/drawingml/2006/picture">
+                <pic:pic xmlns:pic="http://schemas.openxmlformats.org/drawingml/2006/picture">
+                  <pic:nvPicPr>
+                    <pic:cNvPr id="0" name="index.png"/>
+                    <pic:cNvPicPr/>
+                  </pic:nvPicPr>
+                  <pic:blipFill>
+                    <a:blip r:embed="rId17">
+                      <a:extLst>
+                        <a:ext uri="{28A0092B-C50C-407E-A947-70E740481C1C}">
+                          <a14:useLocalDpi xmlns:a14="http://schemas.microsoft.com/office/drawing/2010/main" val="0"/>
+                        </a:ext>
+                      </a:extLst>
+                    </a:blip>
+                    <a:stretch>
+                      <a:fillRect/>
+                    </a:stretch>
+                  </pic:blipFill>
+                  <pic:spPr>
+                    <a:xfrm>
+                      <a:off x="0" y="0"/>
+                      <a:ext cx="4229100" cy="2072027"/>
+                    </a:xfrm>
+                    <a:prstGeom prst="rect">
+                      <a:avLst/>
+                    </a:prstGeom>
+                  </pic:spPr>
+                </pic:pic>
+              </a:graphicData>
+            </a:graphic>
+            <wp14:sizeRelH relativeFrom="page">
+              <wp14:pctWidth>0</wp14:pctWidth>
+            </wp14:sizeRelH>
+            <wp14:sizeRelV relativeFrom="page">
+              <wp14:pctHeight>0</wp14:pctHeight>
+            </wp14:sizeRelV>
+          </wp:anchor>
+        </w:drawing>
+      </w:r>
+      <w:r>
+        <w:rPr>
+          <w:noProof/>
+          <w:lang w:eastAsia="sk-SK"/>
+        </w:rPr>
+        <w:t xml:space="preserve">Tento obrázok demonštruje výber pixelu s vyšším jasom v smere hrany. Pixel v strede (i,j) považujme za ten pôvodný, oranžová šipka naznačuje smer šírenia hrany a pixely v modrom štvorci sú tie, ktoré idú v smere šípky. Jasnejší ako pôvodný pixel je ten v pravom hornom rohu. </w:t>
+      </w:r>
+    </w:p>
+    <w:p>
+      <w:pPr>
+        <w:rPr>
+          <w:noProof/>
+          <w:lang w:eastAsia="sk-SK"/>
+        </w:rPr>
+      </w:pPr>
+      <w:r>
+        <w:rPr>
+          <w:noProof/>
+          <w:lang w:eastAsia="sk-SK"/>
+        </w:rPr>
+        <w:t xml:space="preserve">Z toho vyplýva, že najjasnejší pixel v smere hrany je pixel (i-1, j+1) pod uhlom 3.pi/4. </w:t>
+      </w:r>
+    </w:p>
+    <w:p>
+      <w:pPr>
+        <w:rPr>
+          <w:noProof/>
+          <w:lang w:eastAsia="sk-SK"/>
+        </w:rPr>
+      </w:pPr>
+    </w:p>
+    <w:p>
+      <w:pPr>
+        <w:rPr>
+          <w:noProof/>
+          <w:lang w:eastAsia="sk-SK"/>
+        </w:rPr>
+      </w:pPr>
+    </w:p>
+    <w:p>
+      <w:pPr>
+        <w:rPr>
+          <w:noProof/>
+          <w:u w:val="single"/>
+          <w:lang w:eastAsia="sk-SK"/>
+        </w:rPr>
+      </w:pPr>
+      <w:r>
+        <w:rPr>
+          <w:noProof/>
+          <w:u w:val="single"/>
+          <w:lang w:eastAsia="sk-SK"/>
+        </w:rPr>
+        <w:lastRenderedPageBreak/>
+        <w:t>Postup pre metódu Non-Maximum Suppression je teda nasledovný:</w:t>
+      </w:r>
+    </w:p>
+    <w:p>
+      <w:pPr>
+        <w:pStyle w:val="ListParagraph"/>
+        <w:numPr>
+          <w:ilvl w:val="0"/>
+          <w:numId w:val="7"/>
+        </w:numPr>
+        <w:rPr>
+          <w:noProof/>
+          <w:lang w:eastAsia="sk-SK"/>
+        </w:rPr>
+      </w:pPr>
+      <w:r>
+        <w:rPr>
+          <w:noProof/>
+          <w:lang w:eastAsia="sk-SK"/>
+        </w:rPr>
+        <w:t xml:space="preserve">Vytvoriť a inicializovať maticu </w:t>
+      </w:r>
+      <w:r>
+        <w:rPr>
+          <w:noProof/>
+          <w:lang w:eastAsia="sk-SK"/>
+        </w:rPr>
+        <w:t>rovnako veľkú ako pôvodná gradientová jasová matica.</w:t>
+      </w:r>
+    </w:p>
+    <w:p>
+      <w:pPr>
+        <w:pStyle w:val="ListParagraph"/>
+        <w:numPr>
+          <w:ilvl w:val="0"/>
+          <w:numId w:val="7"/>
+        </w:numPr>
+        <w:rPr>
+          <w:noProof/>
+          <w:lang w:eastAsia="sk-SK"/>
+        </w:rPr>
+      </w:pPr>
+      <w:r>
+        <w:rPr>
+          <w:noProof/>
+          <w:lang w:eastAsia="sk-SK"/>
+        </w:rPr>
+        <w:t>Identifikovať smer hrany na základe uhla</w:t>
+      </w:r>
+    </w:p>
+    <w:p>
+      <w:pPr>
+        <w:pStyle w:val="ListParagraph"/>
+        <w:numPr>
+          <w:ilvl w:val="0"/>
+          <w:numId w:val="7"/>
+        </w:numPr>
+        <w:rPr>
+          <w:noProof/>
+          <w:lang w:eastAsia="sk-SK"/>
+        </w:rPr>
+      </w:pPr>
+      <w:r>
+        <w:rPr>
+          <w:noProof/>
+          <w:lang w:eastAsia="sk-SK"/>
+        </w:rPr>
+        <w:t>Zistiť, či ma nejaký pixel v rovnakom smere vyšší jas ako pôvodný pixel</w:t>
+      </w:r>
+    </w:p>
+    <w:p>
+      <w:pPr>
+        <w:pStyle w:val="ListParagraph"/>
+        <w:numPr>
+          <w:ilvl w:val="0"/>
+          <w:numId w:val="7"/>
+        </w:numPr>
+        <w:rPr>
+          <w:noProof/>
+          <w:lang w:eastAsia="sk-SK"/>
+        </w:rPr>
+      </w:pPr>
+      <w:r>
+        <w:rPr>
+          <w:noProof/>
+          <w:lang w:eastAsia="sk-SK"/>
+        </w:rPr>
+        <w:t xml:space="preserve">Na výstupe je </w:t>
+      </w:r>
+      <w:r>
+        <w:rPr>
+          <w:noProof/>
+          <w:lang w:eastAsia="sk-SK"/>
+        </w:rPr>
+        <w:t>spracovaný</w:t>
+      </w:r>
+      <w:r>
+        <w:rPr>
+          <w:noProof/>
+          <w:lang w:eastAsia="sk-SK"/>
+        </w:rPr>
+        <w:t xml:space="preserve"> celkový obraz po prejdení algoritmu cez všetky pixely</w:t>
+      </w:r>
+    </w:p>
+    <w:p>
+      <w:pPr>
+        <w:pStyle w:val="ListParagraph"/>
+        <w:numPr>
+          <w:ilvl w:val="0"/>
+          <w:numId w:val="7"/>
+        </w:numPr>
+        <w:rPr>
+          <w:noProof/>
+          <w:lang w:eastAsia="sk-SK"/>
+        </w:rPr>
+      </w:pPr>
+      <w:r>
+        <w:rPr>
+          <w:noProof/>
+          <w:lang w:eastAsia="sk-SK"/>
+        </w:rPr>
+        <w:t>Výsledkom algoritmu je obrázok s tenšími hranami</w:t>
+      </w:r>
+      <w:bookmarkStart w:id="0" w:name="_GoBack"/>
+      <w:bookmarkEnd w:id="0"/>
+    </w:p>
+    <w:p>
+      <w:pPr>
+        <w:rPr>
+          <w:noProof/>
+          <w:lang w:eastAsia="sk-SK"/>
+        </w:rPr>
+      </w:pPr>
+    </w:p>
+    <w:p>
+      <w:pPr>
+        <w:rPr>
+          <w:noProof/>
+          <w:u w:val="single"/>
+          <w:lang w:eastAsia="sk-SK"/>
+        </w:rPr>
+      </w:pPr>
+      <w:r>
+        <w:rPr>
+          <w:noProof/>
+          <w:u w:val="single"/>
+          <w:lang w:eastAsia="sk-SK"/>
+        </w:rPr>
+        <w:t>Naprogramovaný algoritmus:</w:t>
+      </w:r>
+    </w:p>
+    <w:p>
+      <w:pPr>
+        <w:rPr>
+          <w:noProof/>
+          <w:u w:val="single"/>
+          <w:lang w:eastAsia="sk-SK"/>
+        </w:rPr>
+      </w:pPr>
+    </w:p>
+    <w:p>
+      <w:pPr>
+        <w:rPr>
+          <w:noProof/>
+          <w:lang w:eastAsia="sk-SK"/>
+        </w:rPr>
+      </w:pPr>
+      <w:r>
+        <w:rPr>
+          <w:noProof/>
+          <w:lang w:eastAsia="sk-SK"/>
+        </w:rPr>
+        <w:drawing>
+          <wp:inline distT="0" distB="0" distL="0" distR="0" wp14:anchorId="312C47DE" wp14:editId="0ACDE598">
+            <wp:extent cx="2095500" cy="143418"/>
+            <wp:effectExtent l="0" t="0" r="0" b="9525"/>
+            <wp:docPr id="11" name="Picture 11"/>
+            <wp:cNvGraphicFramePr>
+              <a:graphicFrameLocks xmlns:a="http://schemas.openxmlformats.org/drawingml/2006/main" noChangeAspect="1"/>
+            </wp:cNvGraphicFramePr>
+            <a:graphic xmlns:a="http://schemas.openxmlformats.org/drawingml/2006/main">
+              <a:graphicData uri="http://schemas.openxmlformats.org/drawingml/2006/picture">
+                <pic:pic xmlns:pic="http://schemas.openxmlformats.org/drawingml/2006/picture">
+                  <pic:nvPicPr>
+                    <pic:cNvPr id="0" name="algg.png"/>
+                    <pic:cNvPicPr/>
+                  </pic:nvPicPr>
+                  <pic:blipFill>
+                    <a:blip r:embed="rId19">
+                      <a:extLst>
+                        <a:ext uri="{28A0092B-C50C-407E-A947-70E740481C1C}">
+                          <a14:useLocalDpi xmlns:a14="http://schemas.microsoft.com/office/drawing/2010/main" val="0"/>
+                        </a:ext>
+                      </a:extLst>
+                    </a:blip>
+                    <a:stretch>
+                      <a:fillRect/>
+                    </a:stretch>
+                  </pic:blipFill>
+                  <pic:spPr>
+                    <a:xfrm>
+                      <a:off x="0" y="0"/>
+                      <a:ext cx="2095793" cy="143438"/>
+                    </a:xfrm>
+                    <a:prstGeom prst="rect">
+                      <a:avLst/>
+                    </a:prstGeom>
+                  </pic:spPr>
+                </pic:pic>
+              </a:graphicData>
+            </a:graphic>
+          </wp:inline>
+        </w:drawing>
+      </w:r>
+    </w:p>
+    <w:p>
+      <w:pPr>
+        <w:rPr>
+          <w:noProof/>
+          <w:lang w:eastAsia="sk-SK"/>
+        </w:rPr>
+      </w:pPr>
+      <w:r>
+        <w:rPr>
+          <w:noProof/>
+          <w:lang w:eastAsia="sk-SK"/>
+        </w:rPr>
+        <w:drawing>
+          <wp:inline distT="0" distB="0" distL="0" distR="0" wp14:anchorId="2F7CE227" wp14:editId="067836CA">
+            <wp:extent cx="4772025" cy="4804052"/>
+            <wp:effectExtent l="0" t="0" r="0" b="0"/>
+            <wp:docPr id="10" name="Picture 10"/>
+            <wp:cNvGraphicFramePr>
+              <a:graphicFrameLocks xmlns:a="http://schemas.openxmlformats.org/drawingml/2006/main" noChangeAspect="1"/>
+            </wp:cNvGraphicFramePr>
+            <a:graphic xmlns:a="http://schemas.openxmlformats.org/drawingml/2006/main">
+              <a:graphicData uri="http://schemas.openxmlformats.org/drawingml/2006/picture">
+                <pic:pic xmlns:pic="http://schemas.openxmlformats.org/drawingml/2006/picture">
+                  <pic:nvPicPr>
+                    <pic:cNvPr id="0" name="alg.png"/>
+                    <pic:cNvPicPr/>
+                  </pic:nvPicPr>
+                  <pic:blipFill>
+                    <a:blip r:embed="rId20">
+                      <a:extLst>
+                        <a:ext uri="{28A0092B-C50C-407E-A947-70E740481C1C}">
+                          <a14:useLocalDpi xmlns:a14="http://schemas.microsoft.com/office/drawing/2010/main" val="0"/>
+                        </a:ext>
+                      </a:extLst>
+                    </a:blip>
+                    <a:stretch>
+                      <a:fillRect/>
+                    </a:stretch>
+                  </pic:blipFill>
+                  <pic:spPr>
+                    <a:xfrm>
+                      <a:off x="0" y="0"/>
+                      <a:ext cx="4772692" cy="4804723"/>
+                    </a:xfrm>
+                    <a:prstGeom prst="rect">
+                      <a:avLst/>
+                    </a:prstGeom>
+                  </pic:spPr>
+                </pic:pic>
+              </a:graphicData>
+            </a:graphic>
+          </wp:inline>
+        </w:drawing>
+      </w:r>
+      <w:r>
+        <w:rPr>
+          <w:noProof/>
+          <w:lang w:eastAsia="sk-SK"/>
+        </w:rPr>
+        <w:t xml:space="preserve"> </w:t>
+      </w:r>
+    </w:p>
+    <w:p>
+      <w:pPr>
+        <w:rPr>
+          <w:noProof/>
+          <w:lang w:eastAsia="sk-SK"/>
+        </w:rPr>
+      </w:pPr>
+    </w:p>
+    <w:p>
+      <w:pPr>
+        <w:rPr>
+          <w:noProof/>
+          <w:lang w:eastAsia="sk-SK"/>
+        </w:rPr>
+      </w:pPr>
+    </w:p>
     <w:sectPr>
       <w:pgSz w:w="12240" w:h="15840"/>
       <w:pgMar w:top="1417" w:right="1417" w:bottom="1417" w:left="1417" w:header="720" w:footer="720" w:gutter="0"/>
@@ -4995,7 +5883,7 @@
 </file>
 
 <file path=word/endnotes.xml><?xml version="1.0" encoding="utf-8"?>
-<w:endnotes xmlns:wpc="http://schemas.microsoft.com/office/word/2010/wordprocessingCanvas" xmlns:mo="http://schemas.microsoft.com/office/mac/office/2008/main" xmlns:mc="http://schemas.openxmlformats.org/markup-compatibility/2006" xmlns:mv="urn:schemas-microsoft-com:mac:vml" xmlns:o="urn:schemas-microsoft-com:office:office" xmlns:r="http://schemas.openxmlformats.org/officeDocument/2006/relationships" xmlns:m="http://schemas.openxmlformats.org/officeDocument/2006/math" xmlns:v="urn:schemas-microsoft-com:vml" xmlns:wp14="http://schemas.microsoft.com/office/word/2010/wordprocessingDrawing" xmlns:wp="http://schemas.openxmlformats.org/drawingml/2006/wordprocessingDrawing" xmlns:w10="urn:schemas-microsoft-com:office:word" xmlns:w="http://schemas.openxmlformats.org/wordprocessingml/2006/main" xmlns:w14="http://schemas.microsoft.com/office/word/2010/wordml" xmlns:w15="http://schemas.microsoft.com/office/word/2012/wordml" xmlns:wpg="http://schemas.microsoft.com/office/word/2010/wordprocessingGroup" xmlns:wpi="http://schemas.microsoft.com/office/word/2010/wordprocessingInk" xmlns:wne="http://schemas.microsoft.com/office/word/2006/wordml" xmlns:wps="http://schemas.microsoft.com/office/word/2010/wordprocessingShape" mc:Ignorable="w14 w15 wp14">
+<w:endnotes xmlns:wpc="http://schemas.microsoft.com/office/word/2010/wordprocessingCanvas" xmlns:mc="http://schemas.openxmlformats.org/markup-compatibility/2006" xmlns:o="urn:schemas-microsoft-com:office:office" xmlns:r="http://schemas.openxmlformats.org/officeDocument/2006/relationships" xmlns:m="http://schemas.openxmlformats.org/officeDocument/2006/math" xmlns:v="urn:schemas-microsoft-com:vml" xmlns:wp14="http://schemas.microsoft.com/office/word/2010/wordprocessingDrawing" xmlns:wp="http://schemas.openxmlformats.org/drawingml/2006/wordprocessingDrawing" xmlns:w10="urn:schemas-microsoft-com:office:word" xmlns:w="http://schemas.openxmlformats.org/wordprocessingml/2006/main" xmlns:w14="http://schemas.microsoft.com/office/word/2010/wordml" xmlns:wpg="http://schemas.microsoft.com/office/word/2010/wordprocessingGroup" xmlns:wpi="http://schemas.microsoft.com/office/word/2010/wordprocessingInk" xmlns:wne="http://schemas.microsoft.com/office/word/2006/wordml" xmlns:wps="http://schemas.microsoft.com/office/word/2010/wordprocessingShape" mc:Ignorable="w14 wp14">
   <w:endnote w:type="separator" w:id="-1">
     <w:p>
       <w:r>
@@ -5014,7 +5902,7 @@
 </file>
 
 <file path=word/footnotes.xml><?xml version="1.0" encoding="utf-8"?>
-<w:footnotes xmlns:wpc="http://schemas.microsoft.com/office/word/2010/wordprocessingCanvas" xmlns:mo="http://schemas.microsoft.com/office/mac/office/2008/main" xmlns:mc="http://schemas.openxmlformats.org/markup-compatibility/2006" xmlns:mv="urn:schemas-microsoft-com:mac:vml" xmlns:o="urn:schemas-microsoft-com:office:office" xmlns:r="http://schemas.openxmlformats.org/officeDocument/2006/relationships" xmlns:m="http://schemas.openxmlformats.org/officeDocument/2006/math" xmlns:v="urn:schemas-microsoft-com:vml" xmlns:wp14="http://schemas.microsoft.com/office/word/2010/wordprocessingDrawing" xmlns:wp="http://schemas.openxmlformats.org/drawingml/2006/wordprocessingDrawing" xmlns:w10="urn:schemas-microsoft-com:office:word" xmlns:w="http://schemas.openxmlformats.org/wordprocessingml/2006/main" xmlns:w14="http://schemas.microsoft.com/office/word/2010/wordml" xmlns:w15="http://schemas.microsoft.com/office/word/2012/wordml" xmlns:wpg="http://schemas.microsoft.com/office/word/2010/wordprocessingGroup" xmlns:wpi="http://schemas.microsoft.com/office/word/2010/wordprocessingInk" xmlns:wne="http://schemas.microsoft.com/office/word/2006/wordml" xmlns:wps="http://schemas.microsoft.com/office/word/2010/wordprocessingShape" mc:Ignorable="w14 w15 wp14">
+<w:footnotes xmlns:wpc="http://schemas.microsoft.com/office/word/2010/wordprocessingCanvas" xmlns:mc="http://schemas.openxmlformats.org/markup-compatibility/2006" xmlns:o="urn:schemas-microsoft-com:office:office" xmlns:r="http://schemas.openxmlformats.org/officeDocument/2006/relationships" xmlns:m="http://schemas.openxmlformats.org/officeDocument/2006/math" xmlns:v="urn:schemas-microsoft-com:vml" xmlns:wp14="http://schemas.microsoft.com/office/word/2010/wordprocessingDrawing" xmlns:wp="http://schemas.openxmlformats.org/drawingml/2006/wordprocessingDrawing" xmlns:w10="urn:schemas-microsoft-com:office:word" xmlns:w="http://schemas.openxmlformats.org/wordprocessingml/2006/main" xmlns:w14="http://schemas.microsoft.com/office/word/2010/wordml" xmlns:wpg="http://schemas.microsoft.com/office/word/2010/wordprocessingGroup" xmlns:wpi="http://schemas.microsoft.com/office/word/2010/wordprocessingInk" xmlns:wne="http://schemas.microsoft.com/office/word/2006/wordml" xmlns:wps="http://schemas.microsoft.com/office/word/2010/wordprocessingShape" mc:Ignorable="w14 wp14">
   <w:footnote w:type="separator" w:id="-1">
     <w:p>
       <w:r>
@@ -5033,7 +5921,7 @@
 </file>
 
 <file path=word/numbering.xml><?xml version="1.0" encoding="utf-8"?>
-<w:numbering xmlns:wpc="http://schemas.microsoft.com/office/word/2010/wordprocessingCanvas" xmlns:mo="http://schemas.microsoft.com/office/mac/office/2008/main" xmlns:mc="http://schemas.openxmlformats.org/markup-compatibility/2006" xmlns:mv="urn:schemas-microsoft-com:mac:vml" xmlns:o="urn:schemas-microsoft-com:office:office" xmlns:r="http://schemas.openxmlformats.org/officeDocument/2006/relationships" xmlns:m="http://schemas.openxmlformats.org/officeDocument/2006/math" xmlns:v="urn:schemas-microsoft-com:vml" xmlns:wp14="http://schemas.microsoft.com/office/word/2010/wordprocessingDrawing" xmlns:wp="http://schemas.openxmlformats.org/drawingml/2006/wordprocessingDrawing" xmlns:w10="urn:schemas-microsoft-com:office:word" xmlns:w="http://schemas.openxmlformats.org/wordprocessingml/2006/main" xmlns:w14="http://schemas.microsoft.com/office/word/2010/wordml" xmlns:w15="http://schemas.microsoft.com/office/word/2012/wordml" xmlns:wpg="http://schemas.microsoft.com/office/word/2010/wordprocessingGroup" xmlns:wpi="http://schemas.microsoft.com/office/word/2010/wordprocessingInk" xmlns:wne="http://schemas.microsoft.com/office/word/2006/wordml" xmlns:wps="http://schemas.microsoft.com/office/word/2010/wordprocessingShape" mc:Ignorable="w14 w15 wp14">
+<w:numbering xmlns:wpc="http://schemas.microsoft.com/office/word/2010/wordprocessingCanvas" xmlns:mc="http://schemas.openxmlformats.org/markup-compatibility/2006" xmlns:o="urn:schemas-microsoft-com:office:office" xmlns:r="http://schemas.openxmlformats.org/officeDocument/2006/relationships" xmlns:m="http://schemas.openxmlformats.org/officeDocument/2006/math" xmlns:v="urn:schemas-microsoft-com:vml" xmlns:wp14="http://schemas.microsoft.com/office/word/2010/wordprocessingDrawing" xmlns:wp="http://schemas.openxmlformats.org/drawingml/2006/wordprocessingDrawing" xmlns:w10="urn:schemas-microsoft-com:office:word" xmlns:w="http://schemas.openxmlformats.org/wordprocessingml/2006/main" xmlns:w14="http://schemas.microsoft.com/office/word/2010/wordml" xmlns:wpg="http://schemas.microsoft.com/office/word/2010/wordprocessingGroup" xmlns:wpi="http://schemas.microsoft.com/office/word/2010/wordprocessingInk" xmlns:wne="http://schemas.microsoft.com/office/word/2006/wordml" xmlns:wps="http://schemas.microsoft.com/office/word/2010/wordprocessingShape" mc:Ignorable="w14 wp14">
   <w:abstractNum w:abstractNumId="0">
     <w:nsid w:val="0C6355D8"/>
     <w:multiLevelType w:val="hybridMultilevel"/>
@@ -5120,14 +6008,583 @@
       </w:pPr>
     </w:lvl>
   </w:abstractNum>
+  <w:abstractNum w:abstractNumId="1">
+    <w:nsid w:val="150A656C"/>
+    <w:multiLevelType w:val="hybridMultilevel"/>
+    <w:tmpl w:val="33FCAE64"/>
+    <w:lvl w:ilvl="0" w:tplc="041B000F">
+      <w:start w:val="1"/>
+      <w:numFmt w:val="decimal"/>
+      <w:lvlText w:val="%1."/>
+      <w:lvlJc w:val="left"/>
+      <w:pPr>
+        <w:ind w:left="720" w:hanging="360"/>
+      </w:pPr>
+    </w:lvl>
+    <w:lvl w:ilvl="1" w:tplc="041B0019" w:tentative="1">
+      <w:start w:val="1"/>
+      <w:numFmt w:val="lowerLetter"/>
+      <w:lvlText w:val="%2."/>
+      <w:lvlJc w:val="left"/>
+      <w:pPr>
+        <w:ind w:left="1440" w:hanging="360"/>
+      </w:pPr>
+    </w:lvl>
+    <w:lvl w:ilvl="2" w:tplc="041B001B" w:tentative="1">
+      <w:start w:val="1"/>
+      <w:numFmt w:val="lowerRoman"/>
+      <w:lvlText w:val="%3."/>
+      <w:lvlJc w:val="right"/>
+      <w:pPr>
+        <w:ind w:left="2160" w:hanging="180"/>
+      </w:pPr>
+    </w:lvl>
+    <w:lvl w:ilvl="3" w:tplc="041B000F" w:tentative="1">
+      <w:start w:val="1"/>
+      <w:numFmt w:val="decimal"/>
+      <w:lvlText w:val="%4."/>
+      <w:lvlJc w:val="left"/>
+      <w:pPr>
+        <w:ind w:left="2880" w:hanging="360"/>
+      </w:pPr>
+    </w:lvl>
+    <w:lvl w:ilvl="4" w:tplc="041B0019" w:tentative="1">
+      <w:start w:val="1"/>
+      <w:numFmt w:val="lowerLetter"/>
+      <w:lvlText w:val="%5."/>
+      <w:lvlJc w:val="left"/>
+      <w:pPr>
+        <w:ind w:left="3600" w:hanging="360"/>
+      </w:pPr>
+    </w:lvl>
+    <w:lvl w:ilvl="5" w:tplc="041B001B" w:tentative="1">
+      <w:start w:val="1"/>
+      <w:numFmt w:val="lowerRoman"/>
+      <w:lvlText w:val="%6."/>
+      <w:lvlJc w:val="right"/>
+      <w:pPr>
+        <w:ind w:left="4320" w:hanging="180"/>
+      </w:pPr>
+    </w:lvl>
+    <w:lvl w:ilvl="6" w:tplc="041B000F" w:tentative="1">
+      <w:start w:val="1"/>
+      <w:numFmt w:val="decimal"/>
+      <w:lvlText w:val="%7."/>
+      <w:lvlJc w:val="left"/>
+      <w:pPr>
+        <w:ind w:left="5040" w:hanging="360"/>
+      </w:pPr>
+    </w:lvl>
+    <w:lvl w:ilvl="7" w:tplc="041B0019" w:tentative="1">
+      <w:start w:val="1"/>
+      <w:numFmt w:val="lowerLetter"/>
+      <w:lvlText w:val="%8."/>
+      <w:lvlJc w:val="left"/>
+      <w:pPr>
+        <w:ind w:left="5760" w:hanging="360"/>
+      </w:pPr>
+    </w:lvl>
+    <w:lvl w:ilvl="8" w:tplc="041B001B" w:tentative="1">
+      <w:start w:val="1"/>
+      <w:numFmt w:val="lowerRoman"/>
+      <w:lvlText w:val="%9."/>
+      <w:lvlJc w:val="right"/>
+      <w:pPr>
+        <w:ind w:left="6480" w:hanging="180"/>
+      </w:pPr>
+    </w:lvl>
+  </w:abstractNum>
+  <w:abstractNum w:abstractNumId="2">
+    <w:nsid w:val="2E9C54A1"/>
+    <w:multiLevelType w:val="hybridMultilevel"/>
+    <w:tmpl w:val="D6C86B02"/>
+    <w:lvl w:ilvl="0" w:tplc="041B000F">
+      <w:start w:val="1"/>
+      <w:numFmt w:val="decimal"/>
+      <w:lvlText w:val="%1."/>
+      <w:lvlJc w:val="left"/>
+      <w:pPr>
+        <w:ind w:left="1440" w:hanging="360"/>
+      </w:pPr>
+    </w:lvl>
+    <w:lvl w:ilvl="1" w:tplc="041B0019" w:tentative="1">
+      <w:start w:val="1"/>
+      <w:numFmt w:val="lowerLetter"/>
+      <w:lvlText w:val="%2."/>
+      <w:lvlJc w:val="left"/>
+      <w:pPr>
+        <w:ind w:left="2160" w:hanging="360"/>
+      </w:pPr>
+    </w:lvl>
+    <w:lvl w:ilvl="2" w:tplc="041B001B" w:tentative="1">
+      <w:start w:val="1"/>
+      <w:numFmt w:val="lowerRoman"/>
+      <w:lvlText w:val="%3."/>
+      <w:lvlJc w:val="right"/>
+      <w:pPr>
+        <w:ind w:left="2880" w:hanging="180"/>
+      </w:pPr>
+    </w:lvl>
+    <w:lvl w:ilvl="3" w:tplc="041B000F" w:tentative="1">
+      <w:start w:val="1"/>
+      <w:numFmt w:val="decimal"/>
+      <w:lvlText w:val="%4."/>
+      <w:lvlJc w:val="left"/>
+      <w:pPr>
+        <w:ind w:left="3600" w:hanging="360"/>
+      </w:pPr>
+    </w:lvl>
+    <w:lvl w:ilvl="4" w:tplc="041B0019" w:tentative="1">
+      <w:start w:val="1"/>
+      <w:numFmt w:val="lowerLetter"/>
+      <w:lvlText w:val="%5."/>
+      <w:lvlJc w:val="left"/>
+      <w:pPr>
+        <w:ind w:left="4320" w:hanging="360"/>
+      </w:pPr>
+    </w:lvl>
+    <w:lvl w:ilvl="5" w:tplc="041B001B" w:tentative="1">
+      <w:start w:val="1"/>
+      <w:numFmt w:val="lowerRoman"/>
+      <w:lvlText w:val="%6."/>
+      <w:lvlJc w:val="right"/>
+      <w:pPr>
+        <w:ind w:left="5040" w:hanging="180"/>
+      </w:pPr>
+    </w:lvl>
+    <w:lvl w:ilvl="6" w:tplc="041B000F" w:tentative="1">
+      <w:start w:val="1"/>
+      <w:numFmt w:val="decimal"/>
+      <w:lvlText w:val="%7."/>
+      <w:lvlJc w:val="left"/>
+      <w:pPr>
+        <w:ind w:left="5760" w:hanging="360"/>
+      </w:pPr>
+    </w:lvl>
+    <w:lvl w:ilvl="7" w:tplc="041B0019" w:tentative="1">
+      <w:start w:val="1"/>
+      <w:numFmt w:val="lowerLetter"/>
+      <w:lvlText w:val="%8."/>
+      <w:lvlJc w:val="left"/>
+      <w:pPr>
+        <w:ind w:left="6480" w:hanging="360"/>
+      </w:pPr>
+    </w:lvl>
+    <w:lvl w:ilvl="8" w:tplc="041B001B" w:tentative="1">
+      <w:start w:val="1"/>
+      <w:numFmt w:val="lowerRoman"/>
+      <w:lvlText w:val="%9."/>
+      <w:lvlJc w:val="right"/>
+      <w:pPr>
+        <w:ind w:left="7200" w:hanging="180"/>
+      </w:pPr>
+    </w:lvl>
+  </w:abstractNum>
+  <w:abstractNum w:abstractNumId="3">
+    <w:nsid w:val="3B8C3322"/>
+    <w:multiLevelType w:val="hybridMultilevel"/>
+    <w:tmpl w:val="C7020C0C"/>
+    <w:lvl w:ilvl="0" w:tplc="041B000F">
+      <w:start w:val="1"/>
+      <w:numFmt w:val="decimal"/>
+      <w:lvlText w:val="%1."/>
+      <w:lvlJc w:val="left"/>
+      <w:pPr>
+        <w:ind w:left="1080" w:hanging="360"/>
+      </w:pPr>
+    </w:lvl>
+    <w:lvl w:ilvl="1" w:tplc="041B0019" w:tentative="1">
+      <w:start w:val="1"/>
+      <w:numFmt w:val="lowerLetter"/>
+      <w:lvlText w:val="%2."/>
+      <w:lvlJc w:val="left"/>
+      <w:pPr>
+        <w:ind w:left="1800" w:hanging="360"/>
+      </w:pPr>
+    </w:lvl>
+    <w:lvl w:ilvl="2" w:tplc="041B001B" w:tentative="1">
+      <w:start w:val="1"/>
+      <w:numFmt w:val="lowerRoman"/>
+      <w:lvlText w:val="%3."/>
+      <w:lvlJc w:val="right"/>
+      <w:pPr>
+        <w:ind w:left="2520" w:hanging="180"/>
+      </w:pPr>
+    </w:lvl>
+    <w:lvl w:ilvl="3" w:tplc="041B000F" w:tentative="1">
+      <w:start w:val="1"/>
+      <w:numFmt w:val="decimal"/>
+      <w:lvlText w:val="%4."/>
+      <w:lvlJc w:val="left"/>
+      <w:pPr>
+        <w:ind w:left="3240" w:hanging="360"/>
+      </w:pPr>
+    </w:lvl>
+    <w:lvl w:ilvl="4" w:tplc="041B0019" w:tentative="1">
+      <w:start w:val="1"/>
+      <w:numFmt w:val="lowerLetter"/>
+      <w:lvlText w:val="%5."/>
+      <w:lvlJc w:val="left"/>
+      <w:pPr>
+        <w:ind w:left="3960" w:hanging="360"/>
+      </w:pPr>
+    </w:lvl>
+    <w:lvl w:ilvl="5" w:tplc="041B001B" w:tentative="1">
+      <w:start w:val="1"/>
+      <w:numFmt w:val="lowerRoman"/>
+      <w:lvlText w:val="%6."/>
+      <w:lvlJc w:val="right"/>
+      <w:pPr>
+        <w:ind w:left="4680" w:hanging="180"/>
+      </w:pPr>
+    </w:lvl>
+    <w:lvl w:ilvl="6" w:tplc="041B000F" w:tentative="1">
+      <w:start w:val="1"/>
+      <w:numFmt w:val="decimal"/>
+      <w:lvlText w:val="%7."/>
+      <w:lvlJc w:val="left"/>
+      <w:pPr>
+        <w:ind w:left="5400" w:hanging="360"/>
+      </w:pPr>
+    </w:lvl>
+    <w:lvl w:ilvl="7" w:tplc="041B0019" w:tentative="1">
+      <w:start w:val="1"/>
+      <w:numFmt w:val="lowerLetter"/>
+      <w:lvlText w:val="%8."/>
+      <w:lvlJc w:val="left"/>
+      <w:pPr>
+        <w:ind w:left="6120" w:hanging="360"/>
+      </w:pPr>
+    </w:lvl>
+    <w:lvl w:ilvl="8" w:tplc="041B001B" w:tentative="1">
+      <w:start w:val="1"/>
+      <w:numFmt w:val="lowerRoman"/>
+      <w:lvlText w:val="%9."/>
+      <w:lvlJc w:val="right"/>
+      <w:pPr>
+        <w:ind w:left="6840" w:hanging="180"/>
+      </w:pPr>
+    </w:lvl>
+  </w:abstractNum>
+  <w:abstractNum w:abstractNumId="4">
+    <w:nsid w:val="3EE47902"/>
+    <w:multiLevelType w:val="hybridMultilevel"/>
+    <w:tmpl w:val="2D103EFC"/>
+    <w:lvl w:ilvl="0" w:tplc="041B000F">
+      <w:start w:val="1"/>
+      <w:numFmt w:val="decimal"/>
+      <w:lvlText w:val="%1."/>
+      <w:lvlJc w:val="left"/>
+      <w:pPr>
+        <w:ind w:left="720" w:hanging="360"/>
+      </w:pPr>
+    </w:lvl>
+    <w:lvl w:ilvl="1" w:tplc="041B0019" w:tentative="1">
+      <w:start w:val="1"/>
+      <w:numFmt w:val="lowerLetter"/>
+      <w:lvlText w:val="%2."/>
+      <w:lvlJc w:val="left"/>
+      <w:pPr>
+        <w:ind w:left="1440" w:hanging="360"/>
+      </w:pPr>
+    </w:lvl>
+    <w:lvl w:ilvl="2" w:tplc="041B001B" w:tentative="1">
+      <w:start w:val="1"/>
+      <w:numFmt w:val="lowerRoman"/>
+      <w:lvlText w:val="%3."/>
+      <w:lvlJc w:val="right"/>
+      <w:pPr>
+        <w:ind w:left="2160" w:hanging="180"/>
+      </w:pPr>
+    </w:lvl>
+    <w:lvl w:ilvl="3" w:tplc="041B000F" w:tentative="1">
+      <w:start w:val="1"/>
+      <w:numFmt w:val="decimal"/>
+      <w:lvlText w:val="%4."/>
+      <w:lvlJc w:val="left"/>
+      <w:pPr>
+        <w:ind w:left="2880" w:hanging="360"/>
+      </w:pPr>
+    </w:lvl>
+    <w:lvl w:ilvl="4" w:tplc="041B0019" w:tentative="1">
+      <w:start w:val="1"/>
+      <w:numFmt w:val="lowerLetter"/>
+      <w:lvlText w:val="%5."/>
+      <w:lvlJc w:val="left"/>
+      <w:pPr>
+        <w:ind w:left="3600" w:hanging="360"/>
+      </w:pPr>
+    </w:lvl>
+    <w:lvl w:ilvl="5" w:tplc="041B001B" w:tentative="1">
+      <w:start w:val="1"/>
+      <w:numFmt w:val="lowerRoman"/>
+      <w:lvlText w:val="%6."/>
+      <w:lvlJc w:val="right"/>
+      <w:pPr>
+        <w:ind w:left="4320" w:hanging="180"/>
+      </w:pPr>
+    </w:lvl>
+    <w:lvl w:ilvl="6" w:tplc="041B000F" w:tentative="1">
+      <w:start w:val="1"/>
+      <w:numFmt w:val="decimal"/>
+      <w:lvlText w:val="%7."/>
+      <w:lvlJc w:val="left"/>
+      <w:pPr>
+        <w:ind w:left="5040" w:hanging="360"/>
+      </w:pPr>
+    </w:lvl>
+    <w:lvl w:ilvl="7" w:tplc="041B0019" w:tentative="1">
+      <w:start w:val="1"/>
+      <w:numFmt w:val="lowerLetter"/>
+      <w:lvlText w:val="%8."/>
+      <w:lvlJc w:val="left"/>
+      <w:pPr>
+        <w:ind w:left="5760" w:hanging="360"/>
+      </w:pPr>
+    </w:lvl>
+    <w:lvl w:ilvl="8" w:tplc="041B001B" w:tentative="1">
+      <w:start w:val="1"/>
+      <w:numFmt w:val="lowerRoman"/>
+      <w:lvlText w:val="%9."/>
+      <w:lvlJc w:val="right"/>
+      <w:pPr>
+        <w:ind w:left="6480" w:hanging="180"/>
+      </w:pPr>
+    </w:lvl>
+  </w:abstractNum>
+  <w:abstractNum w:abstractNumId="5">
+    <w:nsid w:val="728530A7"/>
+    <w:multiLevelType w:val="multilevel"/>
+    <w:tmpl w:val="A502B29A"/>
+    <w:lvl w:ilvl="0">
+      <w:start w:val="1"/>
+      <w:numFmt w:val="decimal"/>
+      <w:lvlText w:val="%1."/>
+      <w:lvlJc w:val="left"/>
+      <w:pPr>
+        <w:ind w:left="720" w:hanging="360"/>
+      </w:pPr>
+      <w:rPr>
+        <w:rFonts w:hint="default"/>
+      </w:rPr>
+    </w:lvl>
+    <w:lvl w:ilvl="1">
+      <w:start w:val="2"/>
+      <w:numFmt w:val="decimal"/>
+      <w:isLgl/>
+      <w:lvlText w:val="%1.%2."/>
+      <w:lvlJc w:val="left"/>
+      <w:pPr>
+        <w:ind w:left="720" w:hanging="360"/>
+      </w:pPr>
+      <w:rPr>
+        <w:rFonts w:hint="default"/>
+      </w:rPr>
+    </w:lvl>
+    <w:lvl w:ilvl="2">
+      <w:start w:val="1"/>
+      <w:numFmt w:val="decimal"/>
+      <w:isLgl/>
+      <w:lvlText w:val="%1.%2.%3."/>
+      <w:lvlJc w:val="left"/>
+      <w:pPr>
+        <w:ind w:left="1080" w:hanging="720"/>
+      </w:pPr>
+      <w:rPr>
+        <w:rFonts w:hint="default"/>
+      </w:rPr>
+    </w:lvl>
+    <w:lvl w:ilvl="3">
+      <w:start w:val="1"/>
+      <w:numFmt w:val="decimal"/>
+      <w:isLgl/>
+      <w:lvlText w:val="%1.%2.%3.%4."/>
+      <w:lvlJc w:val="left"/>
+      <w:pPr>
+        <w:ind w:left="1080" w:hanging="720"/>
+      </w:pPr>
+      <w:rPr>
+        <w:rFonts w:hint="default"/>
+      </w:rPr>
+    </w:lvl>
+    <w:lvl w:ilvl="4">
+      <w:start w:val="1"/>
+      <w:numFmt w:val="decimal"/>
+      <w:isLgl/>
+      <w:lvlText w:val="%1.%2.%3.%4.%5."/>
+      <w:lvlJc w:val="left"/>
+      <w:pPr>
+        <w:ind w:left="1440" w:hanging="1080"/>
+      </w:pPr>
+      <w:rPr>
+        <w:rFonts w:hint="default"/>
+      </w:rPr>
+    </w:lvl>
+    <w:lvl w:ilvl="5">
+      <w:start w:val="1"/>
+      <w:numFmt w:val="decimal"/>
+      <w:isLgl/>
+      <w:lvlText w:val="%1.%2.%3.%4.%5.%6."/>
+      <w:lvlJc w:val="left"/>
+      <w:pPr>
+        <w:ind w:left="1440" w:hanging="1080"/>
+      </w:pPr>
+      <w:rPr>
+        <w:rFonts w:hint="default"/>
+      </w:rPr>
+    </w:lvl>
+    <w:lvl w:ilvl="6">
+      <w:start w:val="1"/>
+      <w:numFmt w:val="decimal"/>
+      <w:isLgl/>
+      <w:lvlText w:val="%1.%2.%3.%4.%5.%6.%7."/>
+      <w:lvlJc w:val="left"/>
+      <w:pPr>
+        <w:ind w:left="1800" w:hanging="1440"/>
+      </w:pPr>
+      <w:rPr>
+        <w:rFonts w:hint="default"/>
+      </w:rPr>
+    </w:lvl>
+    <w:lvl w:ilvl="7">
+      <w:start w:val="1"/>
+      <w:numFmt w:val="decimal"/>
+      <w:isLgl/>
+      <w:lvlText w:val="%1.%2.%3.%4.%5.%6.%7.%8."/>
+      <w:lvlJc w:val="left"/>
+      <w:pPr>
+        <w:ind w:left="1800" w:hanging="1440"/>
+      </w:pPr>
+      <w:rPr>
+        <w:rFonts w:hint="default"/>
+      </w:rPr>
+    </w:lvl>
+    <w:lvl w:ilvl="8">
+      <w:start w:val="1"/>
+      <w:numFmt w:val="decimal"/>
+      <w:isLgl/>
+      <w:lvlText w:val="%1.%2.%3.%4.%5.%6.%7.%8.%9."/>
+      <w:lvlJc w:val="left"/>
+      <w:pPr>
+        <w:ind w:left="2160" w:hanging="1800"/>
+      </w:pPr>
+      <w:rPr>
+        <w:rFonts w:hint="default"/>
+      </w:rPr>
+    </w:lvl>
+  </w:abstractNum>
+  <w:abstractNum w:abstractNumId="6">
+    <w:nsid w:val="79F87370"/>
+    <w:multiLevelType w:val="hybridMultilevel"/>
+    <w:tmpl w:val="AEC41C5A"/>
+    <w:lvl w:ilvl="0" w:tplc="041B000F">
+      <w:start w:val="1"/>
+      <w:numFmt w:val="decimal"/>
+      <w:lvlText w:val="%1."/>
+      <w:lvlJc w:val="left"/>
+      <w:pPr>
+        <w:ind w:left="720" w:hanging="360"/>
+      </w:pPr>
+    </w:lvl>
+    <w:lvl w:ilvl="1" w:tplc="041B0019" w:tentative="1">
+      <w:start w:val="1"/>
+      <w:numFmt w:val="lowerLetter"/>
+      <w:lvlText w:val="%2."/>
+      <w:lvlJc w:val="left"/>
+      <w:pPr>
+        <w:ind w:left="1440" w:hanging="360"/>
+      </w:pPr>
+    </w:lvl>
+    <w:lvl w:ilvl="2" w:tplc="041B001B" w:tentative="1">
+      <w:start w:val="1"/>
+      <w:numFmt w:val="lowerRoman"/>
+      <w:lvlText w:val="%3."/>
+      <w:lvlJc w:val="right"/>
+      <w:pPr>
+        <w:ind w:left="2160" w:hanging="180"/>
+      </w:pPr>
+    </w:lvl>
+    <w:lvl w:ilvl="3" w:tplc="041B000F" w:tentative="1">
+      <w:start w:val="1"/>
+      <w:numFmt w:val="decimal"/>
+      <w:lvlText w:val="%4."/>
+      <w:lvlJc w:val="left"/>
+      <w:pPr>
+        <w:ind w:left="2880" w:hanging="360"/>
+      </w:pPr>
+    </w:lvl>
+    <w:lvl w:ilvl="4" w:tplc="041B0019" w:tentative="1">
+      <w:start w:val="1"/>
+      <w:numFmt w:val="lowerLetter"/>
+      <w:lvlText w:val="%5."/>
+      <w:lvlJc w:val="left"/>
+      <w:pPr>
+        <w:ind w:left="3600" w:hanging="360"/>
+      </w:pPr>
+    </w:lvl>
+    <w:lvl w:ilvl="5" w:tplc="041B001B" w:tentative="1">
+      <w:start w:val="1"/>
+      <w:numFmt w:val="lowerRoman"/>
+      <w:lvlText w:val="%6."/>
+      <w:lvlJc w:val="right"/>
+      <w:pPr>
+        <w:ind w:left="4320" w:hanging="180"/>
+      </w:pPr>
+    </w:lvl>
+    <w:lvl w:ilvl="6" w:tplc="041B000F" w:tentative="1">
+      <w:start w:val="1"/>
+      <w:numFmt w:val="decimal"/>
+      <w:lvlText w:val="%7."/>
+      <w:lvlJc w:val="left"/>
+      <w:pPr>
+        <w:ind w:left="5040" w:hanging="360"/>
+      </w:pPr>
+    </w:lvl>
+    <w:lvl w:ilvl="7" w:tplc="041B0019" w:tentative="1">
+      <w:start w:val="1"/>
+      <w:numFmt w:val="lowerLetter"/>
+      <w:lvlText w:val="%8."/>
+      <w:lvlJc w:val="left"/>
+      <w:pPr>
+        <w:ind w:left="5760" w:hanging="360"/>
+      </w:pPr>
+    </w:lvl>
+    <w:lvl w:ilvl="8" w:tplc="041B001B" w:tentative="1">
+      <w:start w:val="1"/>
+      <w:numFmt w:val="lowerRoman"/>
+      <w:lvlText w:val="%9."/>
+      <w:lvlJc w:val="right"/>
+      <w:pPr>
+        <w:ind w:left="6480" w:hanging="180"/>
+      </w:pPr>
+    </w:lvl>
+  </w:abstractNum>
   <w:num w:numId="1">
     <w:abstractNumId w:val="0"/>
+  </w:num>
+  <w:num w:numId="2">
+    <w:abstractNumId w:val="6"/>
+  </w:num>
+  <w:num w:numId="3">
+    <w:abstractNumId w:val="1"/>
+  </w:num>
+  <w:num w:numId="4">
+    <w:abstractNumId w:val="5"/>
+  </w:num>
+  <w:num w:numId="5">
+    <w:abstractNumId w:val="2"/>
+  </w:num>
+  <w:num w:numId="6">
+    <w:abstractNumId w:val="3"/>
+  </w:num>
+  <w:num w:numId="7">
+    <w:abstractNumId w:val="4"/>
   </w:num>
 </w:numbering>
 </file>
 
 <file path=word/styles.xml><?xml version="1.0" encoding="utf-8"?>
-<w:styles xmlns:mc="http://schemas.openxmlformats.org/markup-compatibility/2006" xmlns:r="http://schemas.openxmlformats.org/officeDocument/2006/relationships" xmlns:w="http://schemas.openxmlformats.org/wordprocessingml/2006/main" xmlns:w14="http://schemas.microsoft.com/office/word/2010/wordml" xmlns:w15="http://schemas.microsoft.com/office/word/2012/wordml" mc:Ignorable="w14 w15">
+<w:styles xmlns:mc="http://schemas.openxmlformats.org/markup-compatibility/2006" xmlns:r="http://schemas.openxmlformats.org/officeDocument/2006/relationships" xmlns:w="http://schemas.openxmlformats.org/wordprocessingml/2006/main" xmlns:w14="http://schemas.microsoft.com/office/word/2010/wordml" mc:Ignorable="w14">
   <w:docDefaults>
     <w:rPrDefault>
       <w:rPr>
@@ -5139,389 +6596,144 @@
     </w:rPrDefault>
     <w:pPrDefault/>
   </w:docDefaults>
-  <w:latentStyles w:defLockedState="0" w:defUIPriority="99" w:defSemiHidden="0" w:defUnhideWhenUsed="0" w:defQFormat="0" w:count="382">
-    <w:lsdException w:name="Normal" w:uiPriority="0" w:qFormat="1"/>
-    <w:lsdException w:name="heading 1" w:uiPriority="9" w:qFormat="1"/>
-    <w:lsdException w:name="heading 2" w:semiHidden="1" w:uiPriority="9" w:unhideWhenUsed="1" w:qFormat="1"/>
-    <w:lsdException w:name="heading 3" w:semiHidden="1" w:uiPriority="9" w:unhideWhenUsed="1" w:qFormat="1"/>
-    <w:lsdException w:name="heading 4" w:semiHidden="1" w:uiPriority="9" w:unhideWhenUsed="1" w:qFormat="1"/>
-    <w:lsdException w:name="heading 5" w:semiHidden="1" w:uiPriority="9" w:unhideWhenUsed="1" w:qFormat="1"/>
-    <w:lsdException w:name="heading 6" w:semiHidden="1" w:uiPriority="9" w:unhideWhenUsed="1" w:qFormat="1"/>
-    <w:lsdException w:name="heading 7" w:semiHidden="1" w:uiPriority="9" w:unhideWhenUsed="1" w:qFormat="1"/>
-    <w:lsdException w:name="heading 8" w:semiHidden="1" w:uiPriority="9" w:unhideWhenUsed="1" w:qFormat="1"/>
-    <w:lsdException w:name="heading 9" w:semiHidden="1" w:uiPriority="9" w:unhideWhenUsed="1" w:qFormat="1"/>
-    <w:lsdException w:name="index 1" w:semiHidden="1" w:unhideWhenUsed="1"/>
-    <w:lsdException w:name="index 2" w:semiHidden="1" w:unhideWhenUsed="1"/>
-    <w:lsdException w:name="index 3" w:semiHidden="1" w:unhideWhenUsed="1"/>
-    <w:lsdException w:name="index 4" w:semiHidden="1" w:unhideWhenUsed="1"/>
-    <w:lsdException w:name="index 5" w:semiHidden="1" w:unhideWhenUsed="1"/>
-    <w:lsdException w:name="index 6" w:semiHidden="1" w:unhideWhenUsed="1"/>
-    <w:lsdException w:name="index 7" w:semiHidden="1" w:unhideWhenUsed="1"/>
-    <w:lsdException w:name="index 8" w:semiHidden="1" w:unhideWhenUsed="1"/>
-    <w:lsdException w:name="index 9" w:semiHidden="1" w:unhideWhenUsed="1"/>
-    <w:lsdException w:name="toc 1" w:semiHidden="1" w:uiPriority="39" w:unhideWhenUsed="1"/>
-    <w:lsdException w:name="toc 2" w:semiHidden="1" w:uiPriority="39" w:unhideWhenUsed="1"/>
-    <w:lsdException w:name="toc 3" w:semiHidden="1" w:uiPriority="39" w:unhideWhenUsed="1"/>
-    <w:lsdException w:name="toc 4" w:semiHidden="1" w:uiPriority="39" w:unhideWhenUsed="1"/>
-    <w:lsdException w:name="toc 5" w:semiHidden="1" w:uiPriority="39" w:unhideWhenUsed="1"/>
-    <w:lsdException w:name="toc 6" w:semiHidden="1" w:uiPriority="39" w:unhideWhenUsed="1"/>
-    <w:lsdException w:name="toc 7" w:semiHidden="1" w:uiPriority="39" w:unhideWhenUsed="1"/>
-    <w:lsdException w:name="toc 8" w:semiHidden="1" w:uiPriority="39" w:unhideWhenUsed="1"/>
-    <w:lsdException w:name="toc 9" w:semiHidden="1" w:uiPriority="39" w:unhideWhenUsed="1"/>
-    <w:lsdException w:name="Normal Indent" w:semiHidden="1" w:unhideWhenUsed="1"/>
-    <w:lsdException w:name="footnote text" w:semiHidden="1" w:unhideWhenUsed="1"/>
-    <w:lsdException w:name="annotation text" w:semiHidden="1" w:unhideWhenUsed="1"/>
-    <w:lsdException w:name="header" w:semiHidden="1" w:unhideWhenUsed="1"/>
-    <w:lsdException w:name="footer" w:semiHidden="1" w:unhideWhenUsed="1"/>
-    <w:lsdException w:name="index heading" w:semiHidden="1" w:unhideWhenUsed="1"/>
-    <w:lsdException w:name="caption" w:semiHidden="1" w:uiPriority="35" w:unhideWhenUsed="1" w:qFormat="1"/>
-    <w:lsdException w:name="table of figures" w:semiHidden="1" w:unhideWhenUsed="1"/>
-    <w:lsdException w:name="envelope address" w:semiHidden="1" w:unhideWhenUsed="1"/>
-    <w:lsdException w:name="envelope return" w:semiHidden="1" w:unhideWhenUsed="1"/>
-    <w:lsdException w:name="footnote reference" w:semiHidden="1" w:unhideWhenUsed="1"/>
-    <w:lsdException w:name="annotation reference" w:semiHidden="1" w:unhideWhenUsed="1"/>
-    <w:lsdException w:name="line number" w:semiHidden="1" w:unhideWhenUsed="1"/>
-    <w:lsdException w:name="page number" w:semiHidden="1" w:unhideWhenUsed="1"/>
-    <w:lsdException w:name="endnote reference" w:semiHidden="1" w:unhideWhenUsed="1"/>
-    <w:lsdException w:name="endnote text" w:semiHidden="1" w:unhideWhenUsed="1"/>
-    <w:lsdException w:name="table of authorities" w:semiHidden="1" w:unhideWhenUsed="1"/>
-    <w:lsdException w:name="macro" w:semiHidden="1" w:unhideWhenUsed="1"/>
-    <w:lsdException w:name="toa heading" w:semiHidden="1" w:unhideWhenUsed="1"/>
-    <w:lsdException w:name="List" w:semiHidden="1" w:unhideWhenUsed="1"/>
-    <w:lsdException w:name="List Bullet" w:semiHidden="1" w:unhideWhenUsed="1"/>
-    <w:lsdException w:name="List Number" w:semiHidden="1" w:unhideWhenUsed="1"/>
-    <w:lsdException w:name="List 2" w:semiHidden="1" w:unhideWhenUsed="1"/>
-    <w:lsdException w:name="List 3" w:semiHidden="1" w:unhideWhenUsed="1"/>
-    <w:lsdException w:name="List 4" w:semiHidden="1" w:unhideWhenUsed="1"/>
-    <w:lsdException w:name="List 5" w:semiHidden="1" w:unhideWhenUsed="1"/>
-    <w:lsdException w:name="List Bullet 2" w:semiHidden="1" w:unhideWhenUsed="1"/>
-    <w:lsdException w:name="List Bullet 3" w:semiHidden="1" w:unhideWhenUsed="1"/>
-    <w:lsdException w:name="List Bullet 4" w:semiHidden="1" w:unhideWhenUsed="1"/>
-    <w:lsdException w:name="List Bullet 5" w:semiHidden="1" w:unhideWhenUsed="1"/>
-    <w:lsdException w:name="List Number 2" w:semiHidden="1" w:unhideWhenUsed="1"/>
-    <w:lsdException w:name="List Number 3" w:semiHidden="1" w:unhideWhenUsed="1"/>
-    <w:lsdException w:name="List Number 4" w:semiHidden="1" w:unhideWhenUsed="1"/>
-    <w:lsdException w:name="List Number 5" w:semiHidden="1" w:unhideWhenUsed="1"/>
-    <w:lsdException w:name="Title" w:uiPriority="10" w:qFormat="1"/>
-    <w:lsdException w:name="Closing" w:semiHidden="1" w:unhideWhenUsed="1"/>
-    <w:lsdException w:name="Signature" w:semiHidden="1" w:unhideWhenUsed="1"/>
-    <w:lsdException w:name="Default Paragraph Font" w:semiHidden="1" w:uiPriority="1" w:unhideWhenUsed="1"/>
-    <w:lsdException w:name="Body Text" w:semiHidden="1" w:unhideWhenUsed="1"/>
-    <w:lsdException w:name="Body Text Indent" w:semiHidden="1" w:unhideWhenUsed="1"/>
-    <w:lsdException w:name="List Continue" w:semiHidden="1" w:unhideWhenUsed="1"/>
-    <w:lsdException w:name="List Continue 2" w:semiHidden="1" w:unhideWhenUsed="1"/>
-    <w:lsdException w:name="List Continue 3" w:semiHidden="1" w:unhideWhenUsed="1"/>
-    <w:lsdException w:name="List Continue 4" w:semiHidden="1" w:unhideWhenUsed="1"/>
-    <w:lsdException w:name="List Continue 5" w:semiHidden="1" w:unhideWhenUsed="1"/>
-    <w:lsdException w:name="Message Header" w:semiHidden="1" w:unhideWhenUsed="1"/>
-    <w:lsdException w:name="Subtitle" w:uiPriority="11" w:qFormat="1"/>
-    <w:lsdException w:name="Salutation" w:semiHidden="1" w:unhideWhenUsed="1"/>
-    <w:lsdException w:name="Date" w:semiHidden="1" w:unhideWhenUsed="1"/>
-    <w:lsdException w:name="Body Text First Indent" w:semiHidden="1" w:unhideWhenUsed="1"/>
-    <w:lsdException w:name="Body Text First Indent 2" w:semiHidden="1" w:unhideWhenUsed="1"/>
-    <w:lsdException w:name="Note Heading" w:semiHidden="1" w:unhideWhenUsed="1"/>
-    <w:lsdException w:name="Body Text 2" w:semiHidden="1" w:unhideWhenUsed="1"/>
-    <w:lsdException w:name="Body Text 3" w:semiHidden="1" w:unhideWhenUsed="1"/>
-    <w:lsdException w:name="Body Text Indent 2" w:semiHidden="1" w:unhideWhenUsed="1"/>
-    <w:lsdException w:name="Body Text Indent 3" w:semiHidden="1" w:unhideWhenUsed="1"/>
-    <w:lsdException w:name="Block Text" w:semiHidden="1" w:unhideWhenUsed="1"/>
-    <w:lsdException w:name="Hyperlink" w:semiHidden="1" w:unhideWhenUsed="1"/>
-    <w:lsdException w:name="FollowedHyperlink" w:semiHidden="1" w:unhideWhenUsed="1"/>
-    <w:lsdException w:name="Strong" w:uiPriority="22" w:qFormat="1"/>
-    <w:lsdException w:name="Emphasis" w:uiPriority="20" w:qFormat="1"/>
-    <w:lsdException w:name="Document Map" w:semiHidden="1" w:unhideWhenUsed="1"/>
-    <w:lsdException w:name="Plain Text" w:semiHidden="1" w:unhideWhenUsed="1"/>
-    <w:lsdException w:name="E-mail Signature" w:semiHidden="1" w:unhideWhenUsed="1"/>
-    <w:lsdException w:name="HTML Top of Form" w:semiHidden="1" w:unhideWhenUsed="1"/>
-    <w:lsdException w:name="HTML Bottom of Form" w:semiHidden="1" w:unhideWhenUsed="1"/>
-    <w:lsdException w:name="Normal (Web)" w:semiHidden="1" w:unhideWhenUsed="1"/>
-    <w:lsdException w:name="HTML Acronym" w:semiHidden="1" w:unhideWhenUsed="1"/>
-    <w:lsdException w:name="HTML Address" w:semiHidden="1" w:unhideWhenUsed="1"/>
-    <w:lsdException w:name="HTML Cite" w:semiHidden="1" w:unhideWhenUsed="1"/>
-    <w:lsdException w:name="HTML Code" w:semiHidden="1" w:unhideWhenUsed="1"/>
-    <w:lsdException w:name="HTML Definition" w:semiHidden="1" w:unhideWhenUsed="1"/>
-    <w:lsdException w:name="HTML Keyboard" w:semiHidden="1" w:unhideWhenUsed="1"/>
-    <w:lsdException w:name="HTML Preformatted" w:semiHidden="1" w:unhideWhenUsed="1"/>
-    <w:lsdException w:name="HTML Sample" w:semiHidden="1" w:unhideWhenUsed="1"/>
-    <w:lsdException w:name="HTML Typewriter" w:semiHidden="1" w:unhideWhenUsed="1"/>
-    <w:lsdException w:name="HTML Variable" w:semiHidden="1" w:unhideWhenUsed="1"/>
-    <w:lsdException w:name="Normal Table" w:semiHidden="1" w:unhideWhenUsed="1"/>
-    <w:lsdException w:name="annotation subject" w:semiHidden="1" w:unhideWhenUsed="1"/>
-    <w:lsdException w:name="No List" w:semiHidden="1" w:unhideWhenUsed="1"/>
-    <w:lsdException w:name="Outline List 1" w:semiHidden="1" w:unhideWhenUsed="1"/>
-    <w:lsdException w:name="Outline List 2" w:semiHidden="1" w:unhideWhenUsed="1"/>
-    <w:lsdException w:name="Outline List 3" w:semiHidden="1" w:unhideWhenUsed="1"/>
-    <w:lsdException w:name="Table Simple 1" w:semiHidden="1" w:unhideWhenUsed="1"/>
-    <w:lsdException w:name="Table Simple 2" w:semiHidden="1" w:unhideWhenUsed="1"/>
-    <w:lsdException w:name="Table Simple 3" w:semiHidden="1" w:unhideWhenUsed="1"/>
-    <w:lsdException w:name="Table Classic 1" w:semiHidden="1" w:unhideWhenUsed="1"/>
-    <w:lsdException w:name="Table Classic 2" w:semiHidden="1" w:unhideWhenUsed="1"/>
-    <w:lsdException w:name="Table Classic 3" w:semiHidden="1" w:unhideWhenUsed="1"/>
-    <w:lsdException w:name="Table Classic 4" w:semiHidden="1" w:unhideWhenUsed="1"/>
-    <w:lsdException w:name="Table Colorful 1" w:semiHidden="1" w:unhideWhenUsed="1"/>
-    <w:lsdException w:name="Table Colorful 2" w:semiHidden="1" w:unhideWhenUsed="1"/>
-    <w:lsdException w:name="Table Colorful 3" w:semiHidden="1" w:unhideWhenUsed="1"/>
-    <w:lsdException w:name="Table Columns 1" w:semiHidden="1" w:unhideWhenUsed="1"/>
-    <w:lsdException w:name="Table Columns 2" w:semiHidden="1" w:unhideWhenUsed="1"/>
-    <w:lsdException w:name="Table Columns 3" w:semiHidden="1" w:unhideWhenUsed="1"/>
-    <w:lsdException w:name="Table Columns 4" w:semiHidden="1" w:unhideWhenUsed="1"/>
-    <w:lsdException w:name="Table Columns 5" w:semiHidden="1" w:unhideWhenUsed="1"/>
-    <w:lsdException w:name="Table Grid 1" w:semiHidden="1" w:unhideWhenUsed="1"/>
-    <w:lsdException w:name="Table Grid 2" w:semiHidden="1" w:unhideWhenUsed="1"/>
-    <w:lsdException w:name="Table Grid 3" w:semiHidden="1" w:unhideWhenUsed="1"/>
-    <w:lsdException w:name="Table Grid 4" w:semiHidden="1" w:unhideWhenUsed="1"/>
-    <w:lsdException w:name="Table Grid 5" w:semiHidden="1" w:unhideWhenUsed="1"/>
-    <w:lsdException w:name="Table Grid 6" w:semiHidden="1" w:unhideWhenUsed="1"/>
-    <w:lsdException w:name="Table Grid 7" w:semiHidden="1" w:unhideWhenUsed="1"/>
-    <w:lsdException w:name="Table Grid 8" w:semiHidden="1" w:unhideWhenUsed="1"/>
-    <w:lsdException w:name="Table List 1" w:semiHidden="1" w:unhideWhenUsed="1"/>
-    <w:lsdException w:name="Table List 2" w:semiHidden="1" w:unhideWhenUsed="1"/>
-    <w:lsdException w:name="Table List 3" w:semiHidden="1" w:unhideWhenUsed="1"/>
-    <w:lsdException w:name="Table List 4" w:semiHidden="1" w:unhideWhenUsed="1"/>
-    <w:lsdException w:name="Table List 5" w:semiHidden="1" w:unhideWhenUsed="1"/>
-    <w:lsdException w:name="Table List 6" w:semiHidden="1" w:unhideWhenUsed="1"/>
-    <w:lsdException w:name="Table List 7" w:semiHidden="1" w:unhideWhenUsed="1"/>
-    <w:lsdException w:name="Table List 8" w:semiHidden="1" w:unhideWhenUsed="1"/>
-    <w:lsdException w:name="Table 3D effects 1" w:semiHidden="1" w:unhideWhenUsed="1"/>
-    <w:lsdException w:name="Table 3D effects 2" w:semiHidden="1" w:unhideWhenUsed="1"/>
-    <w:lsdException w:name="Table 3D effects 3" w:semiHidden="1" w:unhideWhenUsed="1"/>
-    <w:lsdException w:name="Table Contemporary" w:semiHidden="1" w:unhideWhenUsed="1"/>
-    <w:lsdException w:name="Table Elegant" w:semiHidden="1" w:unhideWhenUsed="1"/>
-    <w:lsdException w:name="Table Professional" w:semiHidden="1" w:unhideWhenUsed="1"/>
-    <w:lsdException w:name="Table Subtle 1" w:semiHidden="1" w:unhideWhenUsed="1"/>
-    <w:lsdException w:name="Table Subtle 2" w:semiHidden="1" w:unhideWhenUsed="1"/>
-    <w:lsdException w:name="Table Web 1" w:semiHidden="1" w:unhideWhenUsed="1"/>
-    <w:lsdException w:name="Table Web 2" w:semiHidden="1" w:unhideWhenUsed="1"/>
-    <w:lsdException w:name="Table Web 3" w:semiHidden="1" w:unhideWhenUsed="1"/>
-    <w:lsdException w:name="Balloon Text" w:semiHidden="1" w:unhideWhenUsed="1"/>
-    <w:lsdException w:name="Table Grid" w:uiPriority="39"/>
-    <w:lsdException w:name="Table Theme" w:semiHidden="1" w:unhideWhenUsed="1"/>
-    <w:lsdException w:name="Note Level 1" w:semiHidden="1" w:unhideWhenUsed="1"/>
-    <w:lsdException w:name="Note Level 2" w:semiHidden="1" w:unhideWhenUsed="1"/>
-    <w:lsdException w:name="Note Level 3" w:semiHidden="1" w:unhideWhenUsed="1"/>
-    <w:lsdException w:name="Note Level 4" w:semiHidden="1" w:unhideWhenUsed="1"/>
-    <w:lsdException w:name="Note Level 5" w:semiHidden="1" w:unhideWhenUsed="1"/>
-    <w:lsdException w:name="Note Level 6" w:semiHidden="1" w:unhideWhenUsed="1"/>
-    <w:lsdException w:name="Note Level 7" w:semiHidden="1" w:unhideWhenUsed="1"/>
-    <w:lsdException w:name="Note Level 8" w:semiHidden="1" w:unhideWhenUsed="1"/>
-    <w:lsdException w:name="Note Level 9" w:semiHidden="1" w:unhideWhenUsed="1"/>
-    <w:lsdException w:name="Placeholder Text" w:semiHidden="1"/>
-    <w:lsdException w:name="No Spacing" w:uiPriority="1" w:qFormat="1"/>
-    <w:lsdException w:name="Light Shading" w:uiPriority="60"/>
-    <w:lsdException w:name="Light List" w:uiPriority="61"/>
-    <w:lsdException w:name="Light Grid" w:uiPriority="62"/>
-    <w:lsdException w:name="Medium Shading 1" w:uiPriority="63"/>
-    <w:lsdException w:name="Medium Shading 2" w:uiPriority="64"/>
-    <w:lsdException w:name="Medium List 1" w:uiPriority="65"/>
-    <w:lsdException w:name="Medium List 2" w:uiPriority="66"/>
-    <w:lsdException w:name="Medium Grid 1" w:uiPriority="67"/>
-    <w:lsdException w:name="Medium Grid 2" w:uiPriority="68"/>
-    <w:lsdException w:name="Medium Grid 3" w:uiPriority="69"/>
-    <w:lsdException w:name="Dark List" w:uiPriority="70"/>
-    <w:lsdException w:name="Colorful Shading" w:uiPriority="71"/>
-    <w:lsdException w:name="Colorful List" w:uiPriority="72"/>
-    <w:lsdException w:name="Colorful Grid" w:uiPriority="73"/>
-    <w:lsdException w:name="Light Shading Accent 1" w:uiPriority="60"/>
-    <w:lsdException w:name="Light List Accent 1" w:uiPriority="61"/>
-    <w:lsdException w:name="Light Grid Accent 1" w:uiPriority="62"/>
-    <w:lsdException w:name="Medium Shading 1 Accent 1" w:uiPriority="63"/>
-    <w:lsdException w:name="Medium Shading 2 Accent 1" w:uiPriority="64"/>
-    <w:lsdException w:name="Medium List 1 Accent 1" w:uiPriority="65"/>
-    <w:lsdException w:name="Revision" w:semiHidden="1"/>
-    <w:lsdException w:name="List Paragraph" w:uiPriority="34" w:qFormat="1"/>
-    <w:lsdException w:name="Quote" w:uiPriority="29" w:qFormat="1"/>
-    <w:lsdException w:name="Intense Quote" w:uiPriority="30" w:qFormat="1"/>
-    <w:lsdException w:name="Medium List 2 Accent 1" w:uiPriority="66"/>
-    <w:lsdException w:name="Medium Grid 1 Accent 1" w:uiPriority="67"/>
-    <w:lsdException w:name="Medium Grid 2 Accent 1" w:uiPriority="68"/>
-    <w:lsdException w:name="Medium Grid 3 Accent 1" w:uiPriority="69"/>
-    <w:lsdException w:name="Dark List Accent 1" w:uiPriority="70"/>
-    <w:lsdException w:name="Colorful Shading Accent 1" w:uiPriority="71"/>
-    <w:lsdException w:name="Colorful List Accent 1" w:uiPriority="72"/>
-    <w:lsdException w:name="Colorful Grid Accent 1" w:uiPriority="73"/>
-    <w:lsdException w:name="Light Shading Accent 2" w:uiPriority="60"/>
-    <w:lsdException w:name="Light List Accent 2" w:uiPriority="61"/>
-    <w:lsdException w:name="Light Grid Accent 2" w:uiPriority="62"/>
-    <w:lsdException w:name="Medium Shading 1 Accent 2" w:uiPriority="63"/>
-    <w:lsdException w:name="Medium Shading 2 Accent 2" w:uiPriority="64"/>
-    <w:lsdException w:name="Medium List 1 Accent 2" w:uiPriority="65"/>
-    <w:lsdException w:name="Medium List 2 Accent 2" w:uiPriority="66"/>
-    <w:lsdException w:name="Medium Grid 1 Accent 2" w:uiPriority="67"/>
-    <w:lsdException w:name="Medium Grid 2 Accent 2" w:uiPriority="68"/>
-    <w:lsdException w:name="Medium Grid 3 Accent 2" w:uiPriority="69"/>
-    <w:lsdException w:name="Dark List Accent 2" w:uiPriority="70"/>
-    <w:lsdException w:name="Colorful Shading Accent 2" w:uiPriority="71"/>
-    <w:lsdException w:name="Colorful List Accent 2" w:uiPriority="72"/>
-    <w:lsdException w:name="Colorful Grid Accent 2" w:uiPriority="73"/>
-    <w:lsdException w:name="Light Shading Accent 3" w:uiPriority="60"/>
-    <w:lsdException w:name="Light List Accent 3" w:uiPriority="61"/>
-    <w:lsdException w:name="Light Grid Accent 3" w:uiPriority="62"/>
-    <w:lsdException w:name="Medium Shading 1 Accent 3" w:uiPriority="63"/>
-    <w:lsdException w:name="Medium Shading 2 Accent 3" w:uiPriority="64"/>
-    <w:lsdException w:name="Medium List 1 Accent 3" w:uiPriority="65"/>
-    <w:lsdException w:name="Medium List 2 Accent 3" w:uiPriority="66"/>
-    <w:lsdException w:name="Medium Grid 1 Accent 3" w:uiPriority="67"/>
-    <w:lsdException w:name="Medium Grid 2 Accent 3" w:uiPriority="68"/>
-    <w:lsdException w:name="Medium Grid 3 Accent 3" w:uiPriority="69"/>
-    <w:lsdException w:name="Dark List Accent 3" w:uiPriority="70"/>
-    <w:lsdException w:name="Colorful Shading Accent 3" w:uiPriority="71"/>
-    <w:lsdException w:name="Colorful List Accent 3" w:uiPriority="72"/>
-    <w:lsdException w:name="Colorful Grid Accent 3" w:uiPriority="73"/>
-    <w:lsdException w:name="Light Shading Accent 4" w:uiPriority="60"/>
-    <w:lsdException w:name="Light List Accent 4" w:uiPriority="61"/>
-    <w:lsdException w:name="Light Grid Accent 4" w:uiPriority="62"/>
-    <w:lsdException w:name="Medium Shading 1 Accent 4" w:uiPriority="63"/>
-    <w:lsdException w:name="Medium Shading 2 Accent 4" w:uiPriority="64"/>
-    <w:lsdException w:name="Medium List 1 Accent 4" w:uiPriority="65"/>
-    <w:lsdException w:name="Medium List 2 Accent 4" w:uiPriority="66"/>
-    <w:lsdException w:name="Medium Grid 1 Accent 4" w:uiPriority="67"/>
-    <w:lsdException w:name="Medium Grid 2 Accent 4" w:uiPriority="68"/>
-    <w:lsdException w:name="Medium Grid 3 Accent 4" w:uiPriority="69"/>
-    <w:lsdException w:name="Dark List Accent 4" w:uiPriority="70"/>
-    <w:lsdException w:name="Colorful Shading Accent 4" w:uiPriority="71"/>
-    <w:lsdException w:name="Colorful List Accent 4" w:uiPriority="72"/>
-    <w:lsdException w:name="Colorful Grid Accent 4" w:uiPriority="73"/>
-    <w:lsdException w:name="Light Shading Accent 5" w:uiPriority="60"/>
-    <w:lsdException w:name="Light List Accent 5" w:uiPriority="61"/>
-    <w:lsdException w:name="Light Grid Accent 5" w:uiPriority="62"/>
-    <w:lsdException w:name="Medium Shading 1 Accent 5" w:uiPriority="63"/>
-    <w:lsdException w:name="Medium Shading 2 Accent 5" w:uiPriority="64"/>
-    <w:lsdException w:name="Medium List 1 Accent 5" w:uiPriority="65"/>
-    <w:lsdException w:name="Medium List 2 Accent 5" w:uiPriority="66"/>
-    <w:lsdException w:name="Medium Grid 1 Accent 5" w:uiPriority="67"/>
-    <w:lsdException w:name="Medium Grid 2 Accent 5" w:uiPriority="68"/>
-    <w:lsdException w:name="Medium Grid 3 Accent 5" w:uiPriority="69"/>
-    <w:lsdException w:name="Dark List Accent 5" w:uiPriority="70"/>
-    <w:lsdException w:name="Colorful Shading Accent 5" w:uiPriority="71"/>
-    <w:lsdException w:name="Colorful List Accent 5" w:uiPriority="72"/>
-    <w:lsdException w:name="Colorful Grid Accent 5" w:uiPriority="73"/>
-    <w:lsdException w:name="Light Shading Accent 6" w:uiPriority="60"/>
-    <w:lsdException w:name="Light List Accent 6" w:uiPriority="61"/>
-    <w:lsdException w:name="Light Grid Accent 6" w:uiPriority="62"/>
-    <w:lsdException w:name="Medium Shading 1 Accent 6" w:uiPriority="63"/>
-    <w:lsdException w:name="Medium Shading 2 Accent 6" w:uiPriority="64"/>
-    <w:lsdException w:name="Medium List 1 Accent 6" w:uiPriority="65"/>
-    <w:lsdException w:name="Medium List 2 Accent 6" w:uiPriority="66"/>
-    <w:lsdException w:name="Medium Grid 1 Accent 6" w:uiPriority="67"/>
-    <w:lsdException w:name="Medium Grid 2 Accent 6" w:uiPriority="68"/>
-    <w:lsdException w:name="Medium Grid 3 Accent 6" w:uiPriority="69"/>
-    <w:lsdException w:name="Dark List Accent 6" w:uiPriority="70"/>
-    <w:lsdException w:name="Colorful Shading Accent 6" w:uiPriority="71"/>
-    <w:lsdException w:name="Colorful List Accent 6" w:uiPriority="72"/>
-    <w:lsdException w:name="Colorful Grid Accent 6" w:uiPriority="73"/>
-    <w:lsdException w:name="Subtle Emphasis" w:uiPriority="19" w:qFormat="1"/>
-    <w:lsdException w:name="Intense Emphasis" w:uiPriority="21" w:qFormat="1"/>
-    <w:lsdException w:name="Subtle Reference" w:uiPriority="31" w:qFormat="1"/>
-    <w:lsdException w:name="Intense Reference" w:uiPriority="32" w:qFormat="1"/>
-    <w:lsdException w:name="Book Title" w:uiPriority="33" w:qFormat="1"/>
-    <w:lsdException w:name="Bibliography" w:semiHidden="1" w:uiPriority="37" w:unhideWhenUsed="1"/>
-    <w:lsdException w:name="TOC Heading" w:semiHidden="1" w:uiPriority="39" w:unhideWhenUsed="1" w:qFormat="1"/>
-    <w:lsdException w:name="Plain Table 1" w:uiPriority="41"/>
-    <w:lsdException w:name="Plain Table 2" w:uiPriority="42"/>
-    <w:lsdException w:name="Plain Table 3" w:uiPriority="43"/>
-    <w:lsdException w:name="Plain Table 4" w:uiPriority="44"/>
-    <w:lsdException w:name="Plain Table 5" w:uiPriority="45"/>
-    <w:lsdException w:name="Grid Table Light" w:uiPriority="40"/>
-    <w:lsdException w:name="Grid Table 1 Light" w:uiPriority="46"/>
-    <w:lsdException w:name="Grid Table 2" w:uiPriority="47"/>
-    <w:lsdException w:name="Grid Table 3" w:uiPriority="48"/>
-    <w:lsdException w:name="Grid Table 4" w:uiPriority="49"/>
-    <w:lsdException w:name="Grid Table 5 Dark" w:uiPriority="50"/>
-    <w:lsdException w:name="Grid Table 6 Colorful" w:uiPriority="51"/>
-    <w:lsdException w:name="Grid Table 7 Colorful" w:uiPriority="52"/>
-    <w:lsdException w:name="Grid Table 1 Light Accent 1" w:uiPriority="46"/>
-    <w:lsdException w:name="Grid Table 2 Accent 1" w:uiPriority="47"/>
-    <w:lsdException w:name="Grid Table 3 Accent 1" w:uiPriority="48"/>
-    <w:lsdException w:name="Grid Table 4 Accent 1" w:uiPriority="49"/>
-    <w:lsdException w:name="Grid Table 5 Dark Accent 1" w:uiPriority="50"/>
-    <w:lsdException w:name="Grid Table 6 Colorful Accent 1" w:uiPriority="51"/>
-    <w:lsdException w:name="Grid Table 7 Colorful Accent 1" w:uiPriority="52"/>
-    <w:lsdException w:name="Grid Table 1 Light Accent 2" w:uiPriority="46"/>
-    <w:lsdException w:name="Grid Table 2 Accent 2" w:uiPriority="47"/>
-    <w:lsdException w:name="Grid Table 3 Accent 2" w:uiPriority="48"/>
-    <w:lsdException w:name="Grid Table 4 Accent 2" w:uiPriority="49"/>
-    <w:lsdException w:name="Grid Table 5 Dark Accent 2" w:uiPriority="50"/>
-    <w:lsdException w:name="Grid Table 6 Colorful Accent 2" w:uiPriority="51"/>
-    <w:lsdException w:name="Grid Table 7 Colorful Accent 2" w:uiPriority="52"/>
-    <w:lsdException w:name="Grid Table 1 Light Accent 3" w:uiPriority="46"/>
-    <w:lsdException w:name="Grid Table 2 Accent 3" w:uiPriority="47"/>
-    <w:lsdException w:name="Grid Table 3 Accent 3" w:uiPriority="48"/>
-    <w:lsdException w:name="Grid Table 4 Accent 3" w:uiPriority="49"/>
-    <w:lsdException w:name="Grid Table 5 Dark Accent 3" w:uiPriority="50"/>
-    <w:lsdException w:name="Grid Table 6 Colorful Accent 3" w:uiPriority="51"/>
-    <w:lsdException w:name="Grid Table 7 Colorful Accent 3" w:uiPriority="52"/>
-    <w:lsdException w:name="Grid Table 1 Light Accent 4" w:uiPriority="46"/>
-    <w:lsdException w:name="Grid Table 2 Accent 4" w:uiPriority="47"/>
-    <w:lsdException w:name="Grid Table 3 Accent 4" w:uiPriority="48"/>
-    <w:lsdException w:name="Grid Table 4 Accent 4" w:uiPriority="49"/>
-    <w:lsdException w:name="Grid Table 5 Dark Accent 4" w:uiPriority="50"/>
-    <w:lsdException w:name="Grid Table 6 Colorful Accent 4" w:uiPriority="51"/>
-    <w:lsdException w:name="Grid Table 7 Colorful Accent 4" w:uiPriority="52"/>
-    <w:lsdException w:name="Grid Table 1 Light Accent 5" w:uiPriority="46"/>
-    <w:lsdException w:name="Grid Table 2 Accent 5" w:uiPriority="47"/>
-    <w:lsdException w:name="Grid Table 3 Accent 5" w:uiPriority="48"/>
-    <w:lsdException w:name="Grid Table 4 Accent 5" w:uiPriority="49"/>
-    <w:lsdException w:name="Grid Table 5 Dark Accent 5" w:uiPriority="50"/>
-    <w:lsdException w:name="Grid Table 6 Colorful Accent 5" w:uiPriority="51"/>
-    <w:lsdException w:name="Grid Table 7 Colorful Accent 5" w:uiPriority="52"/>
-    <w:lsdException w:name="Grid Table 1 Light Accent 6" w:uiPriority="46"/>
-    <w:lsdException w:name="Grid Table 2 Accent 6" w:uiPriority="47"/>
-    <w:lsdException w:name="Grid Table 3 Accent 6" w:uiPriority="48"/>
-    <w:lsdException w:name="Grid Table 4 Accent 6" w:uiPriority="49"/>
-    <w:lsdException w:name="Grid Table 5 Dark Accent 6" w:uiPriority="50"/>
-    <w:lsdException w:name="Grid Table 6 Colorful Accent 6" w:uiPriority="51"/>
-    <w:lsdException w:name="Grid Table 7 Colorful Accent 6" w:uiPriority="52"/>
-    <w:lsdException w:name="List Table 1 Light" w:uiPriority="46"/>
-    <w:lsdException w:name="List Table 2" w:uiPriority="47"/>
-    <w:lsdException w:name="List Table 3" w:uiPriority="48"/>
-    <w:lsdException w:name="List Table 4" w:uiPriority="49"/>
-    <w:lsdException w:name="List Table 5 Dark" w:uiPriority="50"/>
-    <w:lsdException w:name="List Table 6 Colorful" w:uiPriority="51"/>
-    <w:lsdException w:name="List Table 7 Colorful" w:uiPriority="52"/>
-    <w:lsdException w:name="List Table 1 Light Accent 1" w:uiPriority="46"/>
-    <w:lsdException w:name="List Table 2 Accent 1" w:uiPriority="47"/>
-    <w:lsdException w:name="List Table 3 Accent 1" w:uiPriority="48"/>
-    <w:lsdException w:name="List Table 4 Accent 1" w:uiPriority="49"/>
-    <w:lsdException w:name="List Table 5 Dark Accent 1" w:uiPriority="50"/>
-    <w:lsdException w:name="List Table 6 Colorful Accent 1" w:uiPriority="51"/>
-    <w:lsdException w:name="List Table 7 Colorful Accent 1" w:uiPriority="52"/>
-    <w:lsdException w:name="List Table 1 Light Accent 2" w:uiPriority="46"/>
-    <w:lsdException w:name="List Table 2 Accent 2" w:uiPriority="47"/>
-    <w:lsdException w:name="List Table 3 Accent 2" w:uiPriority="48"/>
-    <w:lsdException w:name="List Table 4 Accent 2" w:uiPriority="49"/>
-    <w:lsdException w:name="List Table 5 Dark Accent 2" w:uiPriority="50"/>
-    <w:lsdException w:name="List Table 6 Colorful Accent 2" w:uiPriority="51"/>
-    <w:lsdException w:name="List Table 7 Colorful Accent 2" w:uiPriority="52"/>
-    <w:lsdException w:name="List Table 1 Light Accent 3" w:uiPriority="46"/>
-    <w:lsdException w:name="List Table 2 Accent 3" w:uiPriority="47"/>
-    <w:lsdException w:name="List Table 3 Accent 3" w:uiPriority="48"/>
-    <w:lsdException w:name="List Table 4 Accent 3" w:uiPriority="49"/>
-    <w:lsdException w:name="List Table 5 Dark Accent 3" w:uiPriority="50"/>
-    <w:lsdException w:name="List Table 6 Colorful Accent 3" w:uiPriority="51"/>
-    <w:lsdException w:name="List Table 7 Colorful Accent 3" w:uiPriority="52"/>
-    <w:lsdException w:name="List Table 1 Light Accent 4" w:uiPriority="46"/>
-    <w:lsdException w:name="List Table 2 Accent 4" w:uiPriority="47"/>
-    <w:lsdException w:name="List Table 3 Accent 4" w:uiPriority="48"/>
-    <w:lsdException w:name="List Table 4 Accent 4" w:uiPriority="49"/>
-    <w:lsdException w:name="List Table 5 Dark Accent 4" w:uiPriority="50"/>
-    <w:lsdException w:name="List Table 6 Colorful Accent 4" w:uiPriority="51"/>
-    <w:lsdException w:name="List Table 7 Colorful Accent 4" w:uiPriority="52"/>
-    <w:lsdException w:name="List Table 1 Light Accent 5" w:uiPriority="46"/>
-    <w:lsdException w:name="List Table 2 Accent 5" w:uiPriority="47"/>
-    <w:lsdException w:name="List Table 3 Accent 5" w:uiPriority="48"/>
-    <w:lsdException w:name="List Table 4 Accent 5" w:uiPriority="49"/>
-    <w:lsdException w:name="List Table 5 Dark Accent 5" w:uiPriority="50"/>
-    <w:lsdException w:name="List Table 6 Colorful Accent 5" w:uiPriority="51"/>
-    <w:lsdException w:name="List Table 7 Colorful Accent 5" w:uiPriority="52"/>
-    <w:lsdException w:name="List Table 1 Light Accent 6" w:uiPriority="46"/>
-    <w:lsdException w:name="List Table 2 Accent 6" w:uiPriority="47"/>
-    <w:lsdException w:name="List Table 3 Accent 6" w:uiPriority="48"/>
-    <w:lsdException w:name="List Table 4 Accent 6" w:uiPriority="49"/>
-    <w:lsdException w:name="List Table 5 Dark Accent 6" w:uiPriority="50"/>
-    <w:lsdException w:name="List Table 6 Colorful Accent 6" w:uiPriority="51"/>
-    <w:lsdException w:name="List Table 7 Colorful Accent 6" w:uiPriority="52"/>
-    <w:lsdException w:name="Mention" w:semiHidden="1" w:unhideWhenUsed="1"/>
-    <w:lsdException w:name="Smart Hyperlink" w:semiHidden="1" w:unhideWhenUsed="1"/>
+  <w:latentStyles w:defLockedState="0" w:defUIPriority="99" w:defSemiHidden="1" w:defUnhideWhenUsed="1" w:defQFormat="0" w:count="267">
+    <w:lsdException w:name="Normal" w:semiHidden="0" w:uiPriority="0" w:unhideWhenUsed="0" w:qFormat="1"/>
+    <w:lsdException w:name="heading 1" w:semiHidden="0" w:uiPriority="9" w:unhideWhenUsed="0" w:qFormat="1"/>
+    <w:lsdException w:name="heading 2" w:uiPriority="9" w:qFormat="1"/>
+    <w:lsdException w:name="heading 3" w:uiPriority="9" w:qFormat="1"/>
+    <w:lsdException w:name="heading 4" w:uiPriority="9" w:qFormat="1"/>
+    <w:lsdException w:name="heading 5" w:uiPriority="9" w:qFormat="1"/>
+    <w:lsdException w:name="heading 6" w:uiPriority="9" w:qFormat="1"/>
+    <w:lsdException w:name="heading 7" w:uiPriority="9" w:qFormat="1"/>
+    <w:lsdException w:name="heading 8" w:uiPriority="9" w:qFormat="1"/>
+    <w:lsdException w:name="heading 9" w:uiPriority="9" w:qFormat="1"/>
+    <w:lsdException w:name="toc 1" w:uiPriority="39"/>
+    <w:lsdException w:name="toc 2" w:uiPriority="39"/>
+    <w:lsdException w:name="toc 3" w:uiPriority="39"/>
+    <w:lsdException w:name="toc 4" w:uiPriority="39"/>
+    <w:lsdException w:name="toc 5" w:uiPriority="39"/>
+    <w:lsdException w:name="toc 6" w:uiPriority="39"/>
+    <w:lsdException w:name="toc 7" w:uiPriority="39"/>
+    <w:lsdException w:name="toc 8" w:uiPriority="39"/>
+    <w:lsdException w:name="toc 9" w:uiPriority="39"/>
+    <w:lsdException w:name="caption" w:uiPriority="35" w:qFormat="1"/>
+    <w:lsdException w:name="Title" w:semiHidden="0" w:uiPriority="10" w:unhideWhenUsed="0" w:qFormat="1"/>
+    <w:lsdException w:name="Default Paragraph Font" w:uiPriority="1"/>
+    <w:lsdException w:name="Subtitle" w:semiHidden="0" w:uiPriority="11" w:unhideWhenUsed="0" w:qFormat="1"/>
+    <w:lsdException w:name="Strong" w:semiHidden="0" w:uiPriority="22" w:unhideWhenUsed="0" w:qFormat="1"/>
+    <w:lsdException w:name="Emphasis" w:semiHidden="0" w:uiPriority="20" w:unhideWhenUsed="0" w:qFormat="1"/>
+    <w:lsdException w:name="Table Grid" w:semiHidden="0" w:uiPriority="39" w:unhideWhenUsed="0"/>
+    <w:lsdException w:name="Placeholder Text" w:unhideWhenUsed="0"/>
+    <w:lsdException w:name="No Spacing" w:semiHidden="0" w:uiPriority="1" w:unhideWhenUsed="0" w:qFormat="1"/>
+    <w:lsdException w:name="Light Shading" w:semiHidden="0" w:uiPriority="60" w:unhideWhenUsed="0"/>
+    <w:lsdException w:name="Light List" w:semiHidden="0" w:uiPriority="61" w:unhideWhenUsed="0"/>
+    <w:lsdException w:name="Light Grid" w:semiHidden="0" w:uiPriority="62" w:unhideWhenUsed="0"/>
+    <w:lsdException w:name="Medium Shading 1" w:semiHidden="0" w:uiPriority="63" w:unhideWhenUsed="0"/>
+    <w:lsdException w:name="Medium Shading 2" w:semiHidden="0" w:uiPriority="64" w:unhideWhenUsed="0"/>
+    <w:lsdException w:name="Medium List 1" w:semiHidden="0" w:uiPriority="65" w:unhideWhenUsed="0"/>
+    <w:lsdException w:name="Medium List 2" w:semiHidden="0" w:uiPriority="66" w:unhideWhenUsed="0"/>
+    <w:lsdException w:name="Medium Grid 1" w:semiHidden="0" w:uiPriority="67" w:unhideWhenUsed="0"/>
+    <w:lsdException w:name="Medium Grid 2" w:semiHidden="0" w:uiPriority="68" w:unhideWhenUsed="0"/>
+    <w:lsdException w:name="Medium Grid 3" w:semiHidden="0" w:uiPriority="69" w:unhideWhenUsed="0"/>
+    <w:lsdException w:name="Dark List" w:semiHidden="0" w:uiPriority="70" w:unhideWhenUsed="0"/>
+    <w:lsdException w:name="Colorful Shading" w:semiHidden="0" w:uiPriority="71" w:unhideWhenUsed="0"/>
+    <w:lsdException w:name="Colorful List" w:semiHidden="0" w:uiPriority="72" w:unhideWhenUsed="0"/>
+    <w:lsdException w:name="Colorful Grid" w:semiHidden="0" w:uiPriority="73" w:unhideWhenUsed="0"/>
+    <w:lsdException w:name="Light Shading Accent 1" w:semiHidden="0" w:uiPriority="60" w:unhideWhenUsed="0"/>
+    <w:lsdException w:name="Light List Accent 1" w:semiHidden="0" w:uiPriority="61" w:unhideWhenUsed="0"/>
+    <w:lsdException w:name="Light Grid Accent 1" w:semiHidden="0" w:uiPriority="62" w:unhideWhenUsed="0"/>
+    <w:lsdException w:name="Medium Shading 1 Accent 1" w:semiHidden="0" w:uiPriority="63" w:unhideWhenUsed="0"/>
+    <w:lsdException w:name="Medium Shading 2 Accent 1" w:semiHidden="0" w:uiPriority="64" w:unhideWhenUsed="0"/>
+    <w:lsdException w:name="Medium List 1 Accent 1" w:semiHidden="0" w:uiPriority="65" w:unhideWhenUsed="0"/>
+    <w:lsdException w:name="Revision" w:unhideWhenUsed="0"/>
+    <w:lsdException w:name="List Paragraph" w:semiHidden="0" w:uiPriority="34" w:unhideWhenUsed="0" w:qFormat="1"/>
+    <w:lsdException w:name="Quote" w:semiHidden="0" w:uiPriority="29" w:unhideWhenUsed="0" w:qFormat="1"/>
+    <w:lsdException w:name="Intense Quote" w:semiHidden="0" w:uiPriority="30" w:unhideWhenUsed="0" w:qFormat="1"/>
+    <w:lsdException w:name="Medium List 2 Accent 1" w:semiHidden="0" w:uiPriority="66" w:unhideWhenUsed="0"/>
+    <w:lsdException w:name="Medium Grid 1 Accent 1" w:semiHidden="0" w:uiPriority="67" w:unhideWhenUsed="0"/>
+    <w:lsdException w:name="Medium Grid 2 Accent 1" w:semiHidden="0" w:uiPriority="68" w:unhideWhenUsed="0"/>
+    <w:lsdException w:name="Medium Grid 3 Accent 1" w:semiHidden="0" w:uiPriority="69" w:unhideWhenUsed="0"/>
+    <w:lsdException w:name="Dark List Accent 1" w:semiHidden="0" w:uiPriority="70" w:unhideWhenUsed="0"/>
+    <w:lsdException w:name="Colorful Shading Accent 1" w:semiHidden="0" w:uiPriority="71" w:unhideWhenUsed="0"/>
+    <w:lsdException w:name="Colorful List Accent 1" w:semiHidden="0" w:uiPriority="72" w:unhideWhenUsed="0"/>
+    <w:lsdException w:name="Colorful Grid Accent 1" w:semiHidden="0" w:uiPriority="73" w:unhideWhenUsed="0"/>
+    <w:lsdException w:name="Light Shading Accent 2" w:semiHidden="0" w:uiPriority="60" w:unhideWhenUsed="0"/>
+    <w:lsdException w:name="Light List Accent 2" w:semiHidden="0" w:uiPriority="61" w:unhideWhenUsed="0"/>
+    <w:lsdException w:name="Light Grid Accent 2" w:semiHidden="0" w:uiPriority="62" w:unhideWhenUsed="0"/>
+    <w:lsdException w:name="Medium Shading 1 Accent 2" w:semiHidden="0" w:uiPriority="63" w:unhideWhenUsed="0"/>
+    <w:lsdException w:name="Medium Shading 2 Accent 2" w:semiHidden="0" w:uiPriority="64" w:unhideWhenUsed="0"/>
+    <w:lsdException w:name="Medium List 1 Accent 2" w:semiHidden="0" w:uiPriority="65" w:unhideWhenUsed="0"/>
+    <w:lsdException w:name="Medium List 2 Accent 2" w:semiHidden="0" w:uiPriority="66" w:unhideWhenUsed="0"/>
+    <w:lsdException w:name="Medium Grid 1 Accent 2" w:semiHidden="0" w:uiPriority="67" w:unhideWhenUsed="0"/>
+    <w:lsdException w:name="Medium Grid 2 Accent 2" w:semiHidden="0" w:uiPriority="68" w:unhideWhenUsed="0"/>
+    <w:lsdException w:name="Medium Grid 3 Accent 2" w:semiHidden="0" w:uiPriority="69" w:unhideWhenUsed="0"/>
+    <w:lsdException w:name="Dark List Accent 2" w:semiHidden="0" w:uiPriority="70" w:unhideWhenUsed="0"/>
+    <w:lsdException w:name="Colorful Shading Accent 2" w:semiHidden="0" w:uiPriority="71" w:unhideWhenUsed="0"/>
+    <w:lsdException w:name="Colorful List Accent 2" w:semiHidden="0" w:uiPriority="72" w:unhideWhenUsed="0"/>
+    <w:lsdException w:name="Colorful Grid Accent 2" w:semiHidden="0" w:uiPriority="73" w:unhideWhenUsed="0"/>
+    <w:lsdException w:name="Light Shading Accent 3" w:semiHidden="0" w:uiPriority="60" w:unhideWhenUsed="0"/>
+    <w:lsdException w:name="Light List Accent 3" w:semiHidden="0" w:uiPriority="61" w:unhideWhenUsed="0"/>
+    <w:lsdException w:name="Light Grid Accent 3" w:semiHidden="0" w:uiPriority="62" w:unhideWhenUsed="0"/>
+    <w:lsdException w:name="Medium Shading 1 Accent 3" w:semiHidden="0" w:uiPriority="63" w:unhideWhenUsed="0"/>
+    <w:lsdException w:name="Medium Shading 2 Accent 3" w:semiHidden="0" w:uiPriority="64" w:unhideWhenUsed="0"/>
+    <w:lsdException w:name="Medium List 1 Accent 3" w:semiHidden="0" w:uiPriority="65" w:unhideWhenUsed="0"/>
+    <w:lsdException w:name="Medium List 2 Accent 3" w:semiHidden="0" w:uiPriority="66" w:unhideWhenUsed="0"/>
+    <w:lsdException w:name="Medium Grid 1 Accent 3" w:semiHidden="0" w:uiPriority="67" w:unhideWhenUsed="0"/>
+    <w:lsdException w:name="Medium Grid 2 Accent 3" w:semiHidden="0" w:uiPriority="68" w:unhideWhenUsed="0"/>
+    <w:lsdException w:name="Medium Grid 3 Accent 3" w:semiHidden="0" w:uiPriority="69" w:unhideWhenUsed="0"/>
+    <w:lsdException w:name="Dark List Accent 3" w:semiHidden="0" w:uiPriority="70" w:unhideWhenUsed="0"/>
+    <w:lsdException w:name="Colorful Shading Accent 3" w:semiHidden="0" w:uiPriority="71" w:unhideWhenUsed="0"/>
+    <w:lsdException w:name="Colorful List Accent 3" w:semiHidden="0" w:uiPriority="72" w:unhideWhenUsed="0"/>
+    <w:lsdException w:name="Colorful Grid Accent 3" w:semiHidden="0" w:uiPriority="73" w:unhideWhenUsed="0"/>
+    <w:lsdException w:name="Light Shading Accent 4" w:semiHidden="0" w:uiPriority="60" w:unhideWhenUsed="0"/>
+    <w:lsdException w:name="Light List Accent 4" w:semiHidden="0" w:uiPriority="61" w:unhideWhenUsed="0"/>
+    <w:lsdException w:name="Light Grid Accent 4" w:semiHidden="0" w:uiPriority="62" w:unhideWhenUsed="0"/>
+    <w:lsdException w:name="Medium Shading 1 Accent 4" w:semiHidden="0" w:uiPriority="63" w:unhideWhenUsed="0"/>
+    <w:lsdException w:name="Medium Shading 2 Accent 4" w:semiHidden="0" w:uiPriority="64" w:unhideWhenUsed="0"/>
+    <w:lsdException w:name="Medium List 1 Accent 4" w:semiHidden="0" w:uiPriority="65" w:unhideWhenUsed="0"/>
+    <w:lsdException w:name="Medium List 2 Accent 4" w:semiHidden="0" w:uiPriority="66" w:unhideWhenUsed="0"/>
+    <w:lsdException w:name="Medium Grid 1 Accent 4" w:semiHidden="0" w:uiPriority="67" w:unhideWhenUsed="0"/>
+    <w:lsdException w:name="Medium Grid 2 Accent 4" w:semiHidden="0" w:uiPriority="68" w:unhideWhenUsed="0"/>
+    <w:lsdException w:name="Medium Grid 3 Accent 4" w:semiHidden="0" w:uiPriority="69" w:unhideWhenUsed="0"/>
+    <w:lsdException w:name="Dark List Accent 4" w:semiHidden="0" w:uiPriority="70" w:unhideWhenUsed="0"/>
+    <w:lsdException w:name="Colorful Shading Accent 4" w:semiHidden="0" w:uiPriority="71" w:unhideWhenUsed="0"/>
+    <w:lsdException w:name="Colorful List Accent 4" w:semiHidden="0" w:uiPriority="72" w:unhideWhenUsed="0"/>
+    <w:lsdException w:name="Colorful Grid Accent 4" w:semiHidden="0" w:uiPriority="73" w:unhideWhenUsed="0"/>
+    <w:lsdException w:name="Light Shading Accent 5" w:semiHidden="0" w:uiPriority="60" w:unhideWhenUsed="0"/>
+    <w:lsdException w:name="Light List Accent 5" w:semiHidden="0" w:uiPriority="61" w:unhideWhenUsed="0"/>
+    <w:lsdException w:name="Light Grid Accent 5" w:semiHidden="0" w:uiPriority="62" w:unhideWhenUsed="0"/>
+    <w:lsdException w:name="Medium Shading 1 Accent 5" w:semiHidden="0" w:uiPriority="63" w:unhideWhenUsed="0"/>
+    <w:lsdException w:name="Medium Shading 2 Accent 5" w:semiHidden="0" w:uiPriority="64" w:unhideWhenUsed="0"/>
+    <w:lsdException w:name="Medium List 1 Accent 5" w:semiHidden="0" w:uiPriority="65" w:unhideWhenUsed="0"/>
+    <w:lsdException w:name="Medium List 2 Accent 5" w:semiHidden="0" w:uiPriority="66" w:unhideWhenUsed="0"/>
+    <w:lsdException w:name="Medium Grid 1 Accent 5" w:semiHidden="0" w:uiPriority="67" w:unhideWhenUsed="0"/>
+    <w:lsdException w:name="Medium Grid 2 Accent 5" w:semiHidden="0" w:uiPriority="68" w:unhideWhenUsed="0"/>
+    <w:lsdException w:name="Medium Grid 3 Accent 5" w:semiHidden="0" w:uiPriority="69" w:unhideWhenUsed="0"/>
+    <w:lsdException w:name="Dark List Accent 5" w:semiHidden="0" w:uiPriority="70" w:unhideWhenUsed="0"/>
+    <w:lsdException w:name="Colorful Shading Accent 5" w:semiHidden="0" w:uiPriority="71" w:unhideWhenUsed="0"/>
+    <w:lsdException w:name="Colorful List Accent 5" w:semiHidden="0" w:uiPriority="72" w:unhideWhenUsed="0"/>
+    <w:lsdException w:name="Colorful Grid Accent 5" w:semiHidden="0" w:uiPriority="73" w:unhideWhenUsed="0"/>
+    <w:lsdException w:name="Light Shading Accent 6" w:semiHidden="0" w:uiPriority="60" w:unhideWhenUsed="0"/>
+    <w:lsdException w:name="Light List Accent 6" w:semiHidden="0" w:uiPriority="61" w:unhideWhenUsed="0"/>
+    <w:lsdException w:name="Light Grid Accent 6" w:semiHidden="0" w:uiPriority="62" w:unhideWhenUsed="0"/>
+    <w:lsdException w:name="Medium Shading 1 Accent 6" w:semiHidden="0" w:uiPriority="63" w:unhideWhenUsed="0"/>
+    <w:lsdException w:name="Medium Shading 2 Accent 6" w:semiHidden="0" w:uiPriority="64" w:unhideWhenUsed="0"/>
+    <w:lsdException w:name="Medium List 1 Accent 6" w:semiHidden="0" w:uiPriority="65" w:unhideWhenUsed="0"/>
+    <w:lsdException w:name="Medium List 2 Accent 6" w:semiHidden="0" w:uiPriority="66" w:unhideWhenUsed="0"/>
+    <w:lsdException w:name="Medium Grid 1 Accent 6" w:semiHidden="0" w:uiPriority="67" w:unhideWhenUsed="0"/>
+    <w:lsdException w:name="Medium Grid 2 Accent 6" w:semiHidden="0" w:uiPriority="68" w:unhideWhenUsed="0"/>
+    <w:lsdException w:name="Medium Grid 3 Accent 6" w:semiHidden="0" w:uiPriority="69" w:unhideWhenUsed="0"/>
+    <w:lsdException w:name="Dark List Accent 6" w:semiHidden="0" w:uiPriority="70" w:unhideWhenUsed="0"/>
+    <w:lsdException w:name="Colorful Shading Accent 6" w:semiHidden="0" w:uiPriority="71" w:unhideWhenUsed="0"/>
+    <w:lsdException w:name="Colorful List Accent 6" w:semiHidden="0" w:uiPriority="72" w:unhideWhenUsed="0"/>
+    <w:lsdException w:name="Colorful Grid Accent 6" w:semiHidden="0" w:uiPriority="73" w:unhideWhenUsed="0"/>
+    <w:lsdException w:name="Subtle Emphasis" w:semiHidden="0" w:uiPriority="19" w:unhideWhenUsed="0" w:qFormat="1"/>
+    <w:lsdException w:name="Intense Emphasis" w:semiHidden="0" w:uiPriority="21" w:unhideWhenUsed="0" w:qFormat="1"/>
+    <w:lsdException w:name="Subtle Reference" w:semiHidden="0" w:uiPriority="31" w:unhideWhenUsed="0" w:qFormat="1"/>
+    <w:lsdException w:name="Intense Reference" w:semiHidden="0" w:uiPriority="32" w:unhideWhenUsed="0" w:qFormat="1"/>
+    <w:lsdException w:name="Book Title" w:semiHidden="0" w:uiPriority="33" w:unhideWhenUsed="0" w:qFormat="1"/>
+    <w:lsdException w:name="Bibliography" w:uiPriority="37"/>
+    <w:lsdException w:name="TOC Heading" w:uiPriority="39" w:qFormat="1"/>
   </w:latentStyles>
   <w:style w:type="paragraph" w:default="1" w:styleId="Normal">
     <w:name w:val="Normal"/>
@@ -5737,6 +6949,434 @@
     <w:qFormat/>
     <w:rsid w:val="000C7F5A"/>
     <w:rPr>
+      <w:lang w:val="sk-SK"/>
+    </w:rPr>
+  </w:style>
+  <w:style w:type="paragraph" w:styleId="BalloonText">
+    <w:name w:val="Balloon Text"/>
+    <w:basedOn w:val="Normal"/>
+    <w:link w:val="BalloonTextChar"/>
+    <w:uiPriority w:val="99"/>
+    <w:semiHidden/>
+    <w:unhideWhenUsed/>
+    <w:rsid w:val="005747CD"/>
+    <w:rPr>
+      <w:rFonts w:ascii="Tahoma" w:hAnsi="Tahoma" w:cs="Tahoma"/>
+      <w:sz w:val="16"/>
+      <w:szCs w:val="16"/>
+    </w:rPr>
+  </w:style>
+  <w:style w:type="character" w:customStyle="1" w:styleId="BalloonTextChar">
+    <w:name w:val="Balloon Text Char"/>
+    <w:basedOn w:val="DefaultParagraphFont"/>
+    <w:link w:val="BalloonText"/>
+    <w:uiPriority w:val="99"/>
+    <w:semiHidden/>
+    <w:rsid w:val="005747CD"/>
+    <w:rPr>
+      <w:rFonts w:ascii="Tahoma" w:hAnsi="Tahoma" w:cs="Tahoma"/>
+      <w:sz w:val="16"/>
+      <w:szCs w:val="16"/>
+      <w:lang w:val="sk-SK"/>
+    </w:rPr>
+  </w:style>
+</w:styles>
+</file>
+
+<file path=word/stylesWithEffects.xml><?xml version="1.0" encoding="utf-8"?>
+<w:styles xmlns:wpc="http://schemas.microsoft.com/office/word/2010/wordprocessingCanvas" xmlns:mc="http://schemas.openxmlformats.org/markup-compatibility/2006" xmlns:o="urn:schemas-microsoft-com:office:office" xmlns:r="http://schemas.openxmlformats.org/officeDocument/2006/relationships" xmlns:m="http://schemas.openxmlformats.org/officeDocument/2006/math" xmlns:v="urn:schemas-microsoft-com:vml" xmlns:wp14="http://schemas.microsoft.com/office/word/2010/wordprocessingDrawing" xmlns:wp="http://schemas.openxmlformats.org/drawingml/2006/wordprocessingDrawing" xmlns:w10="urn:schemas-microsoft-com:office:word" xmlns:w="http://schemas.openxmlformats.org/wordprocessingml/2006/main" xmlns:w14="http://schemas.microsoft.com/office/word/2010/wordml" xmlns:wpg="http://schemas.microsoft.com/office/word/2010/wordprocessingGroup" xmlns:wpi="http://schemas.microsoft.com/office/word/2010/wordprocessingInk" xmlns:wne="http://schemas.microsoft.com/office/word/2006/wordml" xmlns:wps="http://schemas.microsoft.com/office/word/2010/wordprocessingShape" mc:Ignorable="w14 wp14">
+  <w:docDefaults>
+    <w:rPrDefault>
+      <w:rPr>
+        <w:rFonts w:asciiTheme="minorHAnsi" w:eastAsiaTheme="minorHAnsi" w:hAnsiTheme="minorHAnsi" w:cstheme="minorBidi"/>
+        <w:sz w:val="24"/>
+        <w:szCs w:val="24"/>
+        <w:lang w:val="en-GB" w:eastAsia="en-US" w:bidi="ar-SA"/>
+      </w:rPr>
+    </w:rPrDefault>
+    <w:pPrDefault/>
+  </w:docDefaults>
+  <w:latentStyles w:defLockedState="0" w:defUIPriority="99" w:defSemiHidden="1" w:defUnhideWhenUsed="1" w:defQFormat="0" w:count="267">
+    <w:lsdException w:name="Normal" w:semiHidden="0" w:uiPriority="0" w:unhideWhenUsed="0" w:qFormat="1"/>
+    <w:lsdException w:name="heading 1" w:semiHidden="0" w:uiPriority="9" w:unhideWhenUsed="0" w:qFormat="1"/>
+    <w:lsdException w:name="heading 2" w:uiPriority="9" w:qFormat="1"/>
+    <w:lsdException w:name="heading 3" w:uiPriority="9" w:qFormat="1"/>
+    <w:lsdException w:name="heading 4" w:uiPriority="9" w:qFormat="1"/>
+    <w:lsdException w:name="heading 5" w:uiPriority="9" w:qFormat="1"/>
+    <w:lsdException w:name="heading 6" w:uiPriority="9" w:qFormat="1"/>
+    <w:lsdException w:name="heading 7" w:uiPriority="9" w:qFormat="1"/>
+    <w:lsdException w:name="heading 8" w:uiPriority="9" w:qFormat="1"/>
+    <w:lsdException w:name="heading 9" w:uiPriority="9" w:qFormat="1"/>
+    <w:lsdException w:name="toc 1" w:uiPriority="39"/>
+    <w:lsdException w:name="toc 2" w:uiPriority="39"/>
+    <w:lsdException w:name="toc 3" w:uiPriority="39"/>
+    <w:lsdException w:name="toc 4" w:uiPriority="39"/>
+    <w:lsdException w:name="toc 5" w:uiPriority="39"/>
+    <w:lsdException w:name="toc 6" w:uiPriority="39"/>
+    <w:lsdException w:name="toc 7" w:uiPriority="39"/>
+    <w:lsdException w:name="toc 8" w:uiPriority="39"/>
+    <w:lsdException w:name="toc 9" w:uiPriority="39"/>
+    <w:lsdException w:name="caption" w:uiPriority="35" w:qFormat="1"/>
+    <w:lsdException w:name="Title" w:semiHidden="0" w:uiPriority="10" w:unhideWhenUsed="0" w:qFormat="1"/>
+    <w:lsdException w:name="Default Paragraph Font" w:uiPriority="1"/>
+    <w:lsdException w:name="Subtitle" w:semiHidden="0" w:uiPriority="11" w:unhideWhenUsed="0" w:qFormat="1"/>
+    <w:lsdException w:name="Strong" w:semiHidden="0" w:uiPriority="22" w:unhideWhenUsed="0" w:qFormat="1"/>
+    <w:lsdException w:name="Emphasis" w:semiHidden="0" w:uiPriority="20" w:unhideWhenUsed="0" w:qFormat="1"/>
+    <w:lsdException w:name="Table Grid" w:semiHidden="0" w:uiPriority="39" w:unhideWhenUsed="0"/>
+    <w:lsdException w:name="Placeholder Text" w:unhideWhenUsed="0"/>
+    <w:lsdException w:name="No Spacing" w:semiHidden="0" w:uiPriority="1" w:unhideWhenUsed="0" w:qFormat="1"/>
+    <w:lsdException w:name="Light Shading" w:semiHidden="0" w:uiPriority="60" w:unhideWhenUsed="0"/>
+    <w:lsdException w:name="Light List" w:semiHidden="0" w:uiPriority="61" w:unhideWhenUsed="0"/>
+    <w:lsdException w:name="Light Grid" w:semiHidden="0" w:uiPriority="62" w:unhideWhenUsed="0"/>
+    <w:lsdException w:name="Medium Shading 1" w:semiHidden="0" w:uiPriority="63" w:unhideWhenUsed="0"/>
+    <w:lsdException w:name="Medium Shading 2" w:semiHidden="0" w:uiPriority="64" w:unhideWhenUsed="0"/>
+    <w:lsdException w:name="Medium List 1" w:semiHidden="0" w:uiPriority="65" w:unhideWhenUsed="0"/>
+    <w:lsdException w:name="Medium List 2" w:semiHidden="0" w:uiPriority="66" w:unhideWhenUsed="0"/>
+    <w:lsdException w:name="Medium Grid 1" w:semiHidden="0" w:uiPriority="67" w:unhideWhenUsed="0"/>
+    <w:lsdException w:name="Medium Grid 2" w:semiHidden="0" w:uiPriority="68" w:unhideWhenUsed="0"/>
+    <w:lsdException w:name="Medium Grid 3" w:semiHidden="0" w:uiPriority="69" w:unhideWhenUsed="0"/>
+    <w:lsdException w:name="Dark List" w:semiHidden="0" w:uiPriority="70" w:unhideWhenUsed="0"/>
+    <w:lsdException w:name="Colorful Shading" w:semiHidden="0" w:uiPriority="71" w:unhideWhenUsed="0"/>
+    <w:lsdException w:name="Colorful List" w:semiHidden="0" w:uiPriority="72" w:unhideWhenUsed="0"/>
+    <w:lsdException w:name="Colorful Grid" w:semiHidden="0" w:uiPriority="73" w:unhideWhenUsed="0"/>
+    <w:lsdException w:name="Light Shading Accent 1" w:semiHidden="0" w:uiPriority="60" w:unhideWhenUsed="0"/>
+    <w:lsdException w:name="Light List Accent 1" w:semiHidden="0" w:uiPriority="61" w:unhideWhenUsed="0"/>
+    <w:lsdException w:name="Light Grid Accent 1" w:semiHidden="0" w:uiPriority="62" w:unhideWhenUsed="0"/>
+    <w:lsdException w:name="Medium Shading 1 Accent 1" w:semiHidden="0" w:uiPriority="63" w:unhideWhenUsed="0"/>
+    <w:lsdException w:name="Medium Shading 2 Accent 1" w:semiHidden="0" w:uiPriority="64" w:unhideWhenUsed="0"/>
+    <w:lsdException w:name="Medium List 1 Accent 1" w:semiHidden="0" w:uiPriority="65" w:unhideWhenUsed="0"/>
+    <w:lsdException w:name="Revision" w:unhideWhenUsed="0"/>
+    <w:lsdException w:name="List Paragraph" w:semiHidden="0" w:uiPriority="34" w:unhideWhenUsed="0" w:qFormat="1"/>
+    <w:lsdException w:name="Quote" w:semiHidden="0" w:uiPriority="29" w:unhideWhenUsed="0" w:qFormat="1"/>
+    <w:lsdException w:name="Intense Quote" w:semiHidden="0" w:uiPriority="30" w:unhideWhenUsed="0" w:qFormat="1"/>
+    <w:lsdException w:name="Medium List 2 Accent 1" w:semiHidden="0" w:uiPriority="66" w:unhideWhenUsed="0"/>
+    <w:lsdException w:name="Medium Grid 1 Accent 1" w:semiHidden="0" w:uiPriority="67" w:unhideWhenUsed="0"/>
+    <w:lsdException w:name="Medium Grid 2 Accent 1" w:semiHidden="0" w:uiPriority="68" w:unhideWhenUsed="0"/>
+    <w:lsdException w:name="Medium Grid 3 Accent 1" w:semiHidden="0" w:uiPriority="69" w:unhideWhenUsed="0"/>
+    <w:lsdException w:name="Dark List Accent 1" w:semiHidden="0" w:uiPriority="70" w:unhideWhenUsed="0"/>
+    <w:lsdException w:name="Colorful Shading Accent 1" w:semiHidden="0" w:uiPriority="71" w:unhideWhenUsed="0"/>
+    <w:lsdException w:name="Colorful List Accent 1" w:semiHidden="0" w:uiPriority="72" w:unhideWhenUsed="0"/>
+    <w:lsdException w:name="Colorful Grid Accent 1" w:semiHidden="0" w:uiPriority="73" w:unhideWhenUsed="0"/>
+    <w:lsdException w:name="Light Shading Accent 2" w:semiHidden="0" w:uiPriority="60" w:unhideWhenUsed="0"/>
+    <w:lsdException w:name="Light List Accent 2" w:semiHidden="0" w:uiPriority="61" w:unhideWhenUsed="0"/>
+    <w:lsdException w:name="Light Grid Accent 2" w:semiHidden="0" w:uiPriority="62" w:unhideWhenUsed="0"/>
+    <w:lsdException w:name="Medium Shading 1 Accent 2" w:semiHidden="0" w:uiPriority="63" w:unhideWhenUsed="0"/>
+    <w:lsdException w:name="Medium Shading 2 Accent 2" w:semiHidden="0" w:uiPriority="64" w:unhideWhenUsed="0"/>
+    <w:lsdException w:name="Medium List 1 Accent 2" w:semiHidden="0" w:uiPriority="65" w:unhideWhenUsed="0"/>
+    <w:lsdException w:name="Medium List 2 Accent 2" w:semiHidden="0" w:uiPriority="66" w:unhideWhenUsed="0"/>
+    <w:lsdException w:name="Medium Grid 1 Accent 2" w:semiHidden="0" w:uiPriority="67" w:unhideWhenUsed="0"/>
+    <w:lsdException w:name="Medium Grid 2 Accent 2" w:semiHidden="0" w:uiPriority="68" w:unhideWhenUsed="0"/>
+    <w:lsdException w:name="Medium Grid 3 Accent 2" w:semiHidden="0" w:uiPriority="69" w:unhideWhenUsed="0"/>
+    <w:lsdException w:name="Dark List Accent 2" w:semiHidden="0" w:uiPriority="70" w:unhideWhenUsed="0"/>
+    <w:lsdException w:name="Colorful Shading Accent 2" w:semiHidden="0" w:uiPriority="71" w:unhideWhenUsed="0"/>
+    <w:lsdException w:name="Colorful List Accent 2" w:semiHidden="0" w:uiPriority="72" w:unhideWhenUsed="0"/>
+    <w:lsdException w:name="Colorful Grid Accent 2" w:semiHidden="0" w:uiPriority="73" w:unhideWhenUsed="0"/>
+    <w:lsdException w:name="Light Shading Accent 3" w:semiHidden="0" w:uiPriority="60" w:unhideWhenUsed="0"/>
+    <w:lsdException w:name="Light List Accent 3" w:semiHidden="0" w:uiPriority="61" w:unhideWhenUsed="0"/>
+    <w:lsdException w:name="Light Grid Accent 3" w:semiHidden="0" w:uiPriority="62" w:unhideWhenUsed="0"/>
+    <w:lsdException w:name="Medium Shading 1 Accent 3" w:semiHidden="0" w:uiPriority="63" w:unhideWhenUsed="0"/>
+    <w:lsdException w:name="Medium Shading 2 Accent 3" w:semiHidden="0" w:uiPriority="64" w:unhideWhenUsed="0"/>
+    <w:lsdException w:name="Medium List 1 Accent 3" w:semiHidden="0" w:uiPriority="65" w:unhideWhenUsed="0"/>
+    <w:lsdException w:name="Medium List 2 Accent 3" w:semiHidden="0" w:uiPriority="66" w:unhideWhenUsed="0"/>
+    <w:lsdException w:name="Medium Grid 1 Accent 3" w:semiHidden="0" w:uiPriority="67" w:unhideWhenUsed="0"/>
+    <w:lsdException w:name="Medium Grid 2 Accent 3" w:semiHidden="0" w:uiPriority="68" w:unhideWhenUsed="0"/>
+    <w:lsdException w:name="Medium Grid 3 Accent 3" w:semiHidden="0" w:uiPriority="69" w:unhideWhenUsed="0"/>
+    <w:lsdException w:name="Dark List Accent 3" w:semiHidden="0" w:uiPriority="70" w:unhideWhenUsed="0"/>
+    <w:lsdException w:name="Colorful Shading Accent 3" w:semiHidden="0" w:uiPriority="71" w:unhideWhenUsed="0"/>
+    <w:lsdException w:name="Colorful List Accent 3" w:semiHidden="0" w:uiPriority="72" w:unhideWhenUsed="0"/>
+    <w:lsdException w:name="Colorful Grid Accent 3" w:semiHidden="0" w:uiPriority="73" w:unhideWhenUsed="0"/>
+    <w:lsdException w:name="Light Shading Accent 4" w:semiHidden="0" w:uiPriority="60" w:unhideWhenUsed="0"/>
+    <w:lsdException w:name="Light List Accent 4" w:semiHidden="0" w:uiPriority="61" w:unhideWhenUsed="0"/>
+    <w:lsdException w:name="Light Grid Accent 4" w:semiHidden="0" w:uiPriority="62" w:unhideWhenUsed="0"/>
+    <w:lsdException w:name="Medium Shading 1 Accent 4" w:semiHidden="0" w:uiPriority="63" w:unhideWhenUsed="0"/>
+    <w:lsdException w:name="Medium Shading 2 Accent 4" w:semiHidden="0" w:uiPriority="64" w:unhideWhenUsed="0"/>
+    <w:lsdException w:name="Medium List 1 Accent 4" w:semiHidden="0" w:uiPriority="65" w:unhideWhenUsed="0"/>
+    <w:lsdException w:name="Medium List 2 Accent 4" w:semiHidden="0" w:uiPriority="66" w:unhideWhenUsed="0"/>
+    <w:lsdException w:name="Medium Grid 1 Accent 4" w:semiHidden="0" w:uiPriority="67" w:unhideWhenUsed="0"/>
+    <w:lsdException w:name="Medium Grid 2 Accent 4" w:semiHidden="0" w:uiPriority="68" w:unhideWhenUsed="0"/>
+    <w:lsdException w:name="Medium Grid 3 Accent 4" w:semiHidden="0" w:uiPriority="69" w:unhideWhenUsed="0"/>
+    <w:lsdException w:name="Dark List Accent 4" w:semiHidden="0" w:uiPriority="70" w:unhideWhenUsed="0"/>
+    <w:lsdException w:name="Colorful Shading Accent 4" w:semiHidden="0" w:uiPriority="71" w:unhideWhenUsed="0"/>
+    <w:lsdException w:name="Colorful List Accent 4" w:semiHidden="0" w:uiPriority="72" w:unhideWhenUsed="0"/>
+    <w:lsdException w:name="Colorful Grid Accent 4" w:semiHidden="0" w:uiPriority="73" w:unhideWhenUsed="0"/>
+    <w:lsdException w:name="Light Shading Accent 5" w:semiHidden="0" w:uiPriority="60" w:unhideWhenUsed="0"/>
+    <w:lsdException w:name="Light List Accent 5" w:semiHidden="0" w:uiPriority="61" w:unhideWhenUsed="0"/>
+    <w:lsdException w:name="Light Grid Accent 5" w:semiHidden="0" w:uiPriority="62" w:unhideWhenUsed="0"/>
+    <w:lsdException w:name="Medium Shading 1 Accent 5" w:semiHidden="0" w:uiPriority="63" w:unhideWhenUsed="0"/>
+    <w:lsdException w:name="Medium Shading 2 Accent 5" w:semiHidden="0" w:uiPriority="64" w:unhideWhenUsed="0"/>
+    <w:lsdException w:name="Medium List 1 Accent 5" w:semiHidden="0" w:uiPriority="65" w:unhideWhenUsed="0"/>
+    <w:lsdException w:name="Medium List 2 Accent 5" w:semiHidden="0" w:uiPriority="66" w:unhideWhenUsed="0"/>
+    <w:lsdException w:name="Medium Grid 1 Accent 5" w:semiHidden="0" w:uiPriority="67" w:unhideWhenUsed="0"/>
+    <w:lsdException w:name="Medium Grid 2 Accent 5" w:semiHidden="0" w:uiPriority="68" w:unhideWhenUsed="0"/>
+    <w:lsdException w:name="Medium Grid 3 Accent 5" w:semiHidden="0" w:uiPriority="69" w:unhideWhenUsed="0"/>
+    <w:lsdException w:name="Dark List Accent 5" w:semiHidden="0" w:uiPriority="70" w:unhideWhenUsed="0"/>
+    <w:lsdException w:name="Colorful Shading Accent 5" w:semiHidden="0" w:uiPriority="71" w:unhideWhenUsed="0"/>
+    <w:lsdException w:name="Colorful List Accent 5" w:semiHidden="0" w:uiPriority="72" w:unhideWhenUsed="0"/>
+    <w:lsdException w:name="Colorful Grid Accent 5" w:semiHidden="0" w:uiPriority="73" w:unhideWhenUsed="0"/>
+    <w:lsdException w:name="Light Shading Accent 6" w:semiHidden="0" w:uiPriority="60" w:unhideWhenUsed="0"/>
+    <w:lsdException w:name="Light List Accent 6" w:semiHidden="0" w:uiPriority="61" w:unhideWhenUsed="0"/>
+    <w:lsdException w:name="Light Grid Accent 6" w:semiHidden="0" w:uiPriority="62" w:unhideWhenUsed="0"/>
+    <w:lsdException w:name="Medium Shading 1 Accent 6" w:semiHidden="0" w:uiPriority="63" w:unhideWhenUsed="0"/>
+    <w:lsdException w:name="Medium Shading 2 Accent 6" w:semiHidden="0" w:uiPriority="64" w:unhideWhenUsed="0"/>
+    <w:lsdException w:name="Medium List 1 Accent 6" w:semiHidden="0" w:uiPriority="65" w:unhideWhenUsed="0"/>
+    <w:lsdException w:name="Medium List 2 Accent 6" w:semiHidden="0" w:uiPriority="66" w:unhideWhenUsed="0"/>
+    <w:lsdException w:name="Medium Grid 1 Accent 6" w:semiHidden="0" w:uiPriority="67" w:unhideWhenUsed="0"/>
+    <w:lsdException w:name="Medium Grid 2 Accent 6" w:semiHidden="0" w:uiPriority="68" w:unhideWhenUsed="0"/>
+    <w:lsdException w:name="Medium Grid 3 Accent 6" w:semiHidden="0" w:uiPriority="69" w:unhideWhenUsed="0"/>
+    <w:lsdException w:name="Dark List Accent 6" w:semiHidden="0" w:uiPriority="70" w:unhideWhenUsed="0"/>
+    <w:lsdException w:name="Colorful Shading Accent 6" w:semiHidden="0" w:uiPriority="71" w:unhideWhenUsed="0"/>
+    <w:lsdException w:name="Colorful List Accent 6" w:semiHidden="0" w:uiPriority="72" w:unhideWhenUsed="0"/>
+    <w:lsdException w:name="Colorful Grid Accent 6" w:semiHidden="0" w:uiPriority="73" w:unhideWhenUsed="0"/>
+    <w:lsdException w:name="Subtle Emphasis" w:semiHidden="0" w:uiPriority="19" w:unhideWhenUsed="0" w:qFormat="1"/>
+    <w:lsdException w:name="Intense Emphasis" w:semiHidden="0" w:uiPriority="21" w:unhideWhenUsed="0" w:qFormat="1"/>
+    <w:lsdException w:name="Subtle Reference" w:semiHidden="0" w:uiPriority="31" w:unhideWhenUsed="0" w:qFormat="1"/>
+    <w:lsdException w:name="Intense Reference" w:semiHidden="0" w:uiPriority="32" w:unhideWhenUsed="0" w:qFormat="1"/>
+    <w:lsdException w:name="Book Title" w:semiHidden="0" w:uiPriority="33" w:unhideWhenUsed="0" w:qFormat="1"/>
+    <w:lsdException w:name="Bibliography" w:uiPriority="37"/>
+    <w:lsdException w:name="TOC Heading" w:uiPriority="39" w:qFormat="1"/>
+  </w:latentStyles>
+  <w:style w:type="paragraph" w:default="1" w:styleId="Normal">
+    <w:name w:val="Normal"/>
+    <w:qFormat/>
+    <w:rPr>
+      <w:lang w:val="sk-SK"/>
+    </w:rPr>
+  </w:style>
+  <w:style w:type="paragraph" w:styleId="Heading2">
+    <w:name w:val="heading 2"/>
+    <w:basedOn w:val="Normal"/>
+    <w:next w:val="Normal"/>
+    <w:link w:val="Heading2Char"/>
+    <w:uiPriority w:val="9"/>
+    <w:unhideWhenUsed/>
+    <w:qFormat/>
+    <w:rsid w:val="00B34FDF"/>
+    <w:pPr>
+      <w:keepNext/>
+      <w:keepLines/>
+      <w:spacing w:before="40"/>
+      <w:outlineLvl w:val="1"/>
+    </w:pPr>
+    <w:rPr>
+      <w:rFonts w:asciiTheme="majorHAnsi" w:eastAsiaTheme="majorEastAsia" w:hAnsiTheme="majorHAnsi" w:cstheme="majorBidi"/>
+      <w:color w:val="2E74B5" w:themeColor="accent1" w:themeShade="BF"/>
+      <w:sz w:val="26"/>
+      <w:szCs w:val="26"/>
+    </w:rPr>
+  </w:style>
+  <w:style w:type="paragraph" w:styleId="Heading3">
+    <w:name w:val="heading 3"/>
+    <w:basedOn w:val="Normal"/>
+    <w:next w:val="Normal"/>
+    <w:link w:val="Heading3Char"/>
+    <w:uiPriority w:val="9"/>
+    <w:unhideWhenUsed/>
+    <w:qFormat/>
+    <w:rsid w:val="00B34FDF"/>
+    <w:pPr>
+      <w:keepNext/>
+      <w:keepLines/>
+      <w:spacing w:before="40"/>
+      <w:outlineLvl w:val="2"/>
+    </w:pPr>
+    <w:rPr>
+      <w:rFonts w:asciiTheme="majorHAnsi" w:eastAsiaTheme="majorEastAsia" w:hAnsiTheme="majorHAnsi" w:cstheme="majorBidi"/>
+      <w:color w:val="1F4D78" w:themeColor="accent1" w:themeShade="7F"/>
+    </w:rPr>
+  </w:style>
+  <w:style w:type="character" w:default="1" w:styleId="DefaultParagraphFont">
+    <w:name w:val="Default Paragraph Font"/>
+    <w:uiPriority w:val="1"/>
+    <w:semiHidden/>
+    <w:unhideWhenUsed/>
+  </w:style>
+  <w:style w:type="table" w:default="1" w:styleId="TableNormal">
+    <w:name w:val="Normal Table"/>
+    <w:uiPriority w:val="99"/>
+    <w:semiHidden/>
+    <w:unhideWhenUsed/>
+    <w:tblPr>
+      <w:tblInd w:w="0" w:type="dxa"/>
+      <w:tblCellMar>
+        <w:top w:w="0" w:type="dxa"/>
+        <w:left w:w="108" w:type="dxa"/>
+        <w:bottom w:w="0" w:type="dxa"/>
+        <w:right w:w="108" w:type="dxa"/>
+      </w:tblCellMar>
+    </w:tblPr>
+  </w:style>
+  <w:style w:type="numbering" w:default="1" w:styleId="NoList">
+    <w:name w:val="No List"/>
+    <w:uiPriority w:val="99"/>
+    <w:semiHidden/>
+    <w:unhideWhenUsed/>
+  </w:style>
+  <w:style w:type="paragraph" w:styleId="ListParagraph">
+    <w:name w:val="List Paragraph"/>
+    <w:basedOn w:val="Normal"/>
+    <w:uiPriority w:val="34"/>
+    <w:qFormat/>
+    <w:rsid w:val="00FC2A93"/>
+    <w:pPr>
+      <w:ind w:left="720"/>
+      <w:contextualSpacing/>
+    </w:pPr>
+  </w:style>
+  <w:style w:type="character" w:customStyle="1" w:styleId="Heading2Char">
+    <w:name w:val="Heading 2 Char"/>
+    <w:basedOn w:val="DefaultParagraphFont"/>
+    <w:link w:val="Heading2"/>
+    <w:uiPriority w:val="9"/>
+    <w:rsid w:val="00B34FDF"/>
+    <w:rPr>
+      <w:rFonts w:asciiTheme="majorHAnsi" w:eastAsiaTheme="majorEastAsia" w:hAnsiTheme="majorHAnsi" w:cstheme="majorBidi"/>
+      <w:color w:val="2E74B5" w:themeColor="accent1" w:themeShade="BF"/>
+      <w:sz w:val="26"/>
+      <w:szCs w:val="26"/>
+      <w:lang w:val="sk-SK"/>
+    </w:rPr>
+  </w:style>
+  <w:style w:type="character" w:customStyle="1" w:styleId="Heading3Char">
+    <w:name w:val="Heading 3 Char"/>
+    <w:basedOn w:val="DefaultParagraphFont"/>
+    <w:link w:val="Heading3"/>
+    <w:uiPriority w:val="9"/>
+    <w:rsid w:val="00B34FDF"/>
+    <w:rPr>
+      <w:rFonts w:asciiTheme="majorHAnsi" w:eastAsiaTheme="majorEastAsia" w:hAnsiTheme="majorHAnsi" w:cstheme="majorBidi"/>
+      <w:color w:val="1F4D78" w:themeColor="accent1" w:themeShade="7F"/>
+      <w:lang w:val="sk-SK"/>
+    </w:rPr>
+  </w:style>
+  <w:style w:type="paragraph" w:styleId="Header">
+    <w:name w:val="header"/>
+    <w:basedOn w:val="Normal"/>
+    <w:link w:val="HeaderChar"/>
+    <w:uiPriority w:val="99"/>
+    <w:unhideWhenUsed/>
+    <w:rsid w:val="002D655A"/>
+    <w:pPr>
+      <w:tabs>
+        <w:tab w:val="center" w:pos="4536"/>
+        <w:tab w:val="right" w:pos="9072"/>
+      </w:tabs>
+    </w:pPr>
+  </w:style>
+  <w:style w:type="character" w:customStyle="1" w:styleId="HeaderChar">
+    <w:name w:val="Header Char"/>
+    <w:basedOn w:val="DefaultParagraphFont"/>
+    <w:link w:val="Header"/>
+    <w:uiPriority w:val="99"/>
+    <w:rsid w:val="002D655A"/>
+    <w:rPr>
+      <w:lang w:val="sk-SK"/>
+    </w:rPr>
+  </w:style>
+  <w:style w:type="paragraph" w:styleId="Footer">
+    <w:name w:val="footer"/>
+    <w:basedOn w:val="Normal"/>
+    <w:link w:val="FooterChar"/>
+    <w:uiPriority w:val="99"/>
+    <w:unhideWhenUsed/>
+    <w:rsid w:val="002D655A"/>
+    <w:pPr>
+      <w:tabs>
+        <w:tab w:val="center" w:pos="4536"/>
+        <w:tab w:val="right" w:pos="9072"/>
+      </w:tabs>
+    </w:pPr>
+  </w:style>
+  <w:style w:type="character" w:customStyle="1" w:styleId="FooterChar">
+    <w:name w:val="Footer Char"/>
+    <w:basedOn w:val="DefaultParagraphFont"/>
+    <w:link w:val="Footer"/>
+    <w:uiPriority w:val="99"/>
+    <w:rsid w:val="002D655A"/>
+    <w:rPr>
+      <w:lang w:val="sk-SK"/>
+    </w:rPr>
+  </w:style>
+  <w:style w:type="paragraph" w:styleId="HTMLPreformatted">
+    <w:name w:val="HTML Preformatted"/>
+    <w:basedOn w:val="Normal"/>
+    <w:link w:val="HTMLPreformattedChar"/>
+    <w:uiPriority w:val="99"/>
+    <w:unhideWhenUsed/>
+    <w:rsid w:val="00871ADE"/>
+    <w:pPr>
+      <w:tabs>
+        <w:tab w:val="left" w:pos="916"/>
+        <w:tab w:val="left" w:pos="1832"/>
+        <w:tab w:val="left" w:pos="2748"/>
+        <w:tab w:val="left" w:pos="3664"/>
+        <w:tab w:val="left" w:pos="4580"/>
+        <w:tab w:val="left" w:pos="5496"/>
+        <w:tab w:val="left" w:pos="6412"/>
+        <w:tab w:val="left" w:pos="7328"/>
+        <w:tab w:val="left" w:pos="8244"/>
+        <w:tab w:val="left" w:pos="9160"/>
+        <w:tab w:val="left" w:pos="10076"/>
+        <w:tab w:val="left" w:pos="10992"/>
+        <w:tab w:val="left" w:pos="11908"/>
+        <w:tab w:val="left" w:pos="12824"/>
+        <w:tab w:val="left" w:pos="13740"/>
+        <w:tab w:val="left" w:pos="14656"/>
+      </w:tabs>
+    </w:pPr>
+    <w:rPr>
+      <w:rFonts w:ascii="Courier New" w:hAnsi="Courier New" w:cs="Courier New"/>
+      <w:sz w:val="20"/>
+      <w:szCs w:val="20"/>
+      <w:lang w:val="en-GB" w:eastAsia="en-GB"/>
+    </w:rPr>
+  </w:style>
+  <w:style w:type="character" w:customStyle="1" w:styleId="HTMLPreformattedChar">
+    <w:name w:val="HTML Preformatted Char"/>
+    <w:basedOn w:val="DefaultParagraphFont"/>
+    <w:link w:val="HTMLPreformatted"/>
+    <w:uiPriority w:val="99"/>
+    <w:rsid w:val="00871ADE"/>
+    <w:rPr>
+      <w:rFonts w:ascii="Courier New" w:hAnsi="Courier New" w:cs="Courier New"/>
+      <w:sz w:val="20"/>
+      <w:szCs w:val="20"/>
+      <w:lang w:eastAsia="en-GB"/>
+    </w:rPr>
+  </w:style>
+  <w:style w:type="paragraph" w:styleId="NoSpacing">
+    <w:name w:val="No Spacing"/>
+    <w:uiPriority w:val="1"/>
+    <w:qFormat/>
+    <w:rsid w:val="000C7F5A"/>
+    <w:rPr>
+      <w:lang w:val="sk-SK"/>
+    </w:rPr>
+  </w:style>
+  <w:style w:type="paragraph" w:styleId="BalloonText">
+    <w:name w:val="Balloon Text"/>
+    <w:basedOn w:val="Normal"/>
+    <w:link w:val="BalloonTextChar"/>
+    <w:uiPriority w:val="99"/>
+    <w:semiHidden/>
+    <w:unhideWhenUsed/>
+    <w:rsid w:val="005747CD"/>
+    <w:rPr>
+      <w:rFonts w:ascii="Tahoma" w:hAnsi="Tahoma" w:cs="Tahoma"/>
+      <w:sz w:val="16"/>
+      <w:szCs w:val="16"/>
+    </w:rPr>
+  </w:style>
+  <w:style w:type="character" w:customStyle="1" w:styleId="BalloonTextChar">
+    <w:name w:val="Balloon Text Char"/>
+    <w:basedOn w:val="DefaultParagraphFont"/>
+    <w:link w:val="BalloonText"/>
+    <w:uiPriority w:val="99"/>
+    <w:semiHidden/>
+    <w:rsid w:val="005747CD"/>
+    <w:rPr>
+      <w:rFonts w:ascii="Tahoma" w:hAnsi="Tahoma" w:cs="Tahoma"/>
+      <w:sz w:val="16"/>
+      <w:szCs w:val="16"/>
       <w:lang w:val="sk-SK"/>
     </w:rPr>
   </w:style>
@@ -5998,7 +7638,7 @@
   <a:extraClrSchemeLst/>
   <a:extLst>
     <a:ext uri="{05A4C25C-085E-4340-85A3-A5531E510DB2}">
-      <thm15:themeFamily xmlns:thm15="http://schemas.microsoft.com/office/thememl/2012/main" name="Office Theme" id="{62F939B6-93AF-4DB8-9C6B-D6C7DFDC589F}" vid="{4A3C46E8-61CC-4603-A589-7422A47A8E4A}"/>
+      <thm15:themeFamily xmlns:thm15="http://schemas.microsoft.com/office/thememl/2012/main" xmlns="" name="Office Theme" id="{62F939B6-93AF-4DB8-9C6B-D6C7DFDC589F}" vid="{4A3C46E8-61CC-4603-A589-7422A47A8E4A}"/>
     </a:ext>
   </a:extLst>
 </a:theme>

</xml_diff>